<commit_message>
Traduccion a Ingles final
</commit_message>
<xml_diff>
--- a/Traduccion Escenas Undum a Ingles.docx
+++ b/Traduccion Escenas Undum a Ingles.docx
@@ -12,8 +12,6 @@
           <w:u w:val="single"/>
         </w:rPr>
       </w:pPr>
-      <w:bookmarkStart w:id="0" w:name="_GoBack"/>
-      <w:proofErr w:type="spellStart"/>
       <w:r>
         <w:rPr>
           <w:rFonts w:asciiTheme="majorHAnsi" w:hAnsiTheme="majorHAnsi" w:cstheme="majorHAnsi"/>
@@ -21,57 +19,7 @@
           <w:bCs/>
           <w:u w:val="single"/>
         </w:rPr>
-        <w:t>Traduccion</w:t>
-      </w:r>
-      <w:proofErr w:type="spellEnd"/>
-      <w:r>
-        <w:rPr>
-          <w:rFonts w:asciiTheme="majorHAnsi" w:hAnsiTheme="majorHAnsi" w:cstheme="majorHAnsi"/>
-          <w:b/>
-          <w:bCs/>
-          <w:u w:val="single"/>
-        </w:rPr>
-        <w:t xml:space="preserve"> </w:t>
-      </w:r>
-      <w:proofErr w:type="spellStart"/>
-      <w:r>
-        <w:rPr>
-          <w:rFonts w:asciiTheme="majorHAnsi" w:hAnsiTheme="majorHAnsi" w:cstheme="majorHAnsi"/>
-          <w:b/>
-          <w:bCs/>
-          <w:u w:val="single"/>
-        </w:rPr>
-        <w:t>Escenas</w:t>
-      </w:r>
-      <w:proofErr w:type="spellEnd"/>
-      <w:r>
-        <w:rPr>
-          <w:rFonts w:asciiTheme="majorHAnsi" w:hAnsiTheme="majorHAnsi" w:cstheme="majorHAnsi"/>
-          <w:b/>
-          <w:bCs/>
-          <w:u w:val="single"/>
-        </w:rPr>
-        <w:t xml:space="preserve"> </w:t>
-      </w:r>
-      <w:proofErr w:type="spellStart"/>
-      <w:r>
-        <w:rPr>
-          <w:rFonts w:asciiTheme="majorHAnsi" w:hAnsiTheme="majorHAnsi" w:cstheme="majorHAnsi"/>
-          <w:b/>
-          <w:bCs/>
-          <w:u w:val="single"/>
-        </w:rPr>
-        <w:t>Undum</w:t>
-      </w:r>
-      <w:proofErr w:type="spellEnd"/>
-      <w:r>
-        <w:rPr>
-          <w:rFonts w:asciiTheme="majorHAnsi" w:hAnsiTheme="majorHAnsi" w:cstheme="majorHAnsi"/>
-          <w:b/>
-          <w:bCs/>
-          <w:u w:val="single"/>
-        </w:rPr>
-        <w:t xml:space="preserve"> a Ingles</w:t>
+        <w:t>Traduccion Escenas Undum a Ingles</w:t>
       </w:r>
     </w:p>
     <w:p>
@@ -85,7 +33,6 @@
           <w:rFonts w:asciiTheme="majorHAnsi" w:hAnsiTheme="majorHAnsi" w:cstheme="majorHAnsi"/>
         </w:rPr>
       </w:pPr>
-      <w:proofErr w:type="gramStart"/>
       <w:r>
         <w:rPr>
           <w:rFonts w:asciiTheme="majorHAnsi" w:hAnsiTheme="majorHAnsi" w:cstheme="majorHAnsi"/>
@@ -96,14 +43,7 @@
         <w:rPr>
           <w:rFonts w:asciiTheme="majorHAnsi" w:hAnsiTheme="majorHAnsi" w:cstheme="majorHAnsi"/>
         </w:rPr>
-        <w:t>(</w:t>
-      </w:r>
-      <w:proofErr w:type="gramEnd"/>
-      <w:r>
-        <w:rPr>
-          <w:rFonts w:asciiTheme="majorHAnsi" w:hAnsiTheme="majorHAnsi" w:cstheme="majorHAnsi"/>
-        </w:rPr>
-        <w:t>Labyrinth Passage)</w:t>
+        <w:t>(Labyrinth Passage)</w:t>
       </w:r>
     </w:p>
     <w:p>
@@ -121,41 +61,13 @@
         <w:rPr>
           <w:rFonts w:asciiTheme="majorHAnsi" w:hAnsiTheme="majorHAnsi" w:cstheme="majorHAnsi"/>
         </w:rPr>
-        <w:t xml:space="preserve">You wake up in the middle of a dark passage, disoriented and unaware of how you got there. You begin to investigate your surroundings and you </w:t>
-      </w:r>
-      <w:proofErr w:type="gramStart"/>
-      <w:r>
-        <w:rPr>
-          <w:rFonts w:asciiTheme="majorHAnsi" w:hAnsiTheme="majorHAnsi" w:cstheme="majorHAnsi"/>
-        </w:rPr>
-        <w:t>come to the conclusion</w:t>
-      </w:r>
-      <w:proofErr w:type="gramEnd"/>
-      <w:r>
-        <w:rPr>
-          <w:rFonts w:asciiTheme="majorHAnsi" w:hAnsiTheme="majorHAnsi" w:cstheme="majorHAnsi"/>
-        </w:rPr>
-        <w:t xml:space="preserve"> that you’re in some sort of labyrinth.</w:t>
-      </w:r>
-      <w:r>
-        <w:rPr>
-          <w:rFonts w:asciiTheme="majorHAnsi" w:hAnsiTheme="majorHAnsi" w:cstheme="majorHAnsi"/>
-        </w:rPr>
-        <w:t xml:space="preserve"> As fear enters your body, you begin to frantically search for your phone in your pockets, only to find a note that reads the following: Hello </w:t>
-      </w:r>
-      <w:proofErr w:type="spellStart"/>
-      <w:r>
-        <w:rPr>
-          <w:rFonts w:asciiTheme="majorHAnsi" w:hAnsiTheme="majorHAnsi" w:cstheme="majorHAnsi"/>
-        </w:rPr>
-        <w:t>Robertina</w:t>
-      </w:r>
-      <w:proofErr w:type="spellEnd"/>
-      <w:r>
-        <w:rPr>
-          <w:rFonts w:asciiTheme="majorHAnsi" w:hAnsiTheme="majorHAnsi" w:cstheme="majorHAnsi"/>
-        </w:rPr>
-        <w:t>, you must be wondering why you are here, for now just know that you’re locked in and the only way to escape is to find the key to the exit, which will be a true test of your cunning wits. I hope you payed attention in school because this won’t be easy. After reading this you look around you and determine your options.</w:t>
+        <w:t>You wake up in the middle of a dark passage, disoriented and unaware of how you got there. You begin to investigate your surroundings and you come to the conclusion that you’re in some sort of labyrinth.</w:t>
+      </w:r>
+      <w:r>
+        <w:rPr>
+          <w:rFonts w:asciiTheme="majorHAnsi" w:hAnsiTheme="majorHAnsi" w:cstheme="majorHAnsi"/>
+        </w:rPr>
+        <w:t xml:space="preserve"> As fear enters your body, you begin to frantically search for your phone in your pockets, only to find a note that reads the following: Hello Robertina, you must be wondering why you are here, for now just know that you’re locked in and the only way to escape is to find the key to the exit, which will be a true test of your cunning wits. I hope you payed attention in school because this won’t be easy. After reading this you look around you and determine your options.</w:t>
       </w:r>
     </w:p>
     <w:p>
@@ -170,21 +82,7 @@
         <w:rPr>
           <w:rFonts w:asciiTheme="majorHAnsi" w:hAnsiTheme="majorHAnsi" w:cstheme="majorHAnsi"/>
         </w:rPr>
-        <w:t xml:space="preserve">&lt;p&gt;&lt;a </w:t>
-      </w:r>
-      <w:proofErr w:type="spellStart"/>
-      <w:r>
-        <w:rPr>
-          <w:rFonts w:asciiTheme="majorHAnsi" w:hAnsiTheme="majorHAnsi" w:cstheme="majorHAnsi"/>
-        </w:rPr>
-        <w:t>href</w:t>
-      </w:r>
-      <w:proofErr w:type="spellEnd"/>
-      <w:r>
-        <w:rPr>
-          <w:rFonts w:asciiTheme="majorHAnsi" w:hAnsiTheme="majorHAnsi" w:cstheme="majorHAnsi"/>
-        </w:rPr>
-        <w:t>='escena2'&gt;There’s only one way to go, continue through there&gt;&lt;/p&gt;"</w:t>
+        <w:t>&lt;p&gt;&lt;a href='escena2'&gt;There’s only one way to go, continue through there&gt;&lt;/p&gt;"</w:t>
       </w:r>
     </w:p>
     <w:p>
@@ -226,41 +124,13 @@
         <w:rPr>
           <w:rFonts w:asciiTheme="majorHAnsi" w:hAnsiTheme="majorHAnsi" w:cstheme="majorHAnsi"/>
         </w:rPr>
-        <w:t xml:space="preserve">You’ve decided to </w:t>
-      </w:r>
-      <w:proofErr w:type="gramStart"/>
-      <w:r>
-        <w:rPr>
-          <w:rFonts w:asciiTheme="majorHAnsi" w:hAnsiTheme="majorHAnsi" w:cstheme="majorHAnsi"/>
-        </w:rPr>
-        <w:t>continue on</w:t>
-      </w:r>
-      <w:proofErr w:type="gramEnd"/>
-      <w:r>
-        <w:rPr>
-          <w:rFonts w:asciiTheme="majorHAnsi" w:hAnsiTheme="majorHAnsi" w:cstheme="majorHAnsi"/>
-        </w:rPr>
-        <w:t xml:space="preserve"> the path without knowing what awaits, as It is your only choice. You start to become anxious from being enclosed in an unfamiliar place, unknowing of how you got there or how you will survive to see the light of day.</w:t>
-      </w:r>
-      <w:r>
-        <w:rPr>
-          <w:rFonts w:asciiTheme="majorHAnsi" w:hAnsiTheme="majorHAnsi" w:cstheme="majorHAnsi"/>
-        </w:rPr>
-        <w:t xml:space="preserve"> *imagen* Following the lights at the end of the passage has led you to a corner. You decide it’s best to continue and discover what lies beyond. Determined, you </w:t>
-      </w:r>
-      <w:proofErr w:type="gramStart"/>
-      <w:r>
-        <w:rPr>
-          <w:rFonts w:asciiTheme="majorHAnsi" w:hAnsiTheme="majorHAnsi" w:cstheme="majorHAnsi"/>
-        </w:rPr>
-        <w:t>take a peek</w:t>
-      </w:r>
-      <w:proofErr w:type="gramEnd"/>
-      <w:r>
-        <w:rPr>
-          <w:rFonts w:asciiTheme="majorHAnsi" w:hAnsiTheme="majorHAnsi" w:cstheme="majorHAnsi"/>
-        </w:rPr>
-        <w:t xml:space="preserve"> around the corner. What’s that? A bright source of light emanates from the passage.</w:t>
+        <w:t>You’ve decided to continue on the path without knowing what awaits, as It is your only choice. You start to become anxious from being enclosed in an unfamiliar place, unknowing of how you got there or how you will survive to see the light of day.</w:t>
+      </w:r>
+      <w:r>
+        <w:rPr>
+          <w:rFonts w:asciiTheme="majorHAnsi" w:hAnsiTheme="majorHAnsi" w:cstheme="majorHAnsi"/>
+        </w:rPr>
+        <w:t xml:space="preserve"> *imagen* Following the lights at the end of the passage has led you to a corner. You decide it’s best to continue and discover what lies beyond. Determined, you take a peek around the corner. What’s that? A bright source of light emanates from the passage.</w:t>
       </w:r>
     </w:p>
     <w:p>
@@ -275,35 +145,7 @@
         <w:rPr>
           <w:rFonts w:asciiTheme="majorHAnsi" w:hAnsiTheme="majorHAnsi" w:cstheme="majorHAnsi"/>
         </w:rPr>
-        <w:t xml:space="preserve"> &lt;p&gt;&lt;a </w:t>
-      </w:r>
-      <w:proofErr w:type="spellStart"/>
-      <w:r>
-        <w:rPr>
-          <w:rFonts w:asciiTheme="majorHAnsi" w:hAnsiTheme="majorHAnsi" w:cstheme="majorHAnsi"/>
-        </w:rPr>
-        <w:t>href</w:t>
-      </w:r>
-      <w:proofErr w:type="spellEnd"/>
-      <w:r>
-        <w:rPr>
-          <w:rFonts w:asciiTheme="majorHAnsi" w:hAnsiTheme="majorHAnsi" w:cstheme="majorHAnsi"/>
-        </w:rPr>
-        <w:t xml:space="preserve">='escena3'&gt;You would like to discover what shines so </w:t>
-      </w:r>
-      <w:proofErr w:type="spellStart"/>
-      <w:r>
-        <w:rPr>
-          <w:rFonts w:asciiTheme="majorHAnsi" w:hAnsiTheme="majorHAnsi" w:cstheme="majorHAnsi"/>
-        </w:rPr>
-        <w:t>inte</w:t>
-      </w:r>
-      <w:proofErr w:type="spellEnd"/>
-      <w:r>
-        <w:rPr>
-          <w:rFonts w:asciiTheme="majorHAnsi" w:hAnsiTheme="majorHAnsi" w:cstheme="majorHAnsi"/>
-        </w:rPr>
-        <w:t>&lt;/a&gt;&lt;/p&gt;"</w:t>
+        <w:t xml:space="preserve"> &lt;p&gt;&lt;a href='escena3'&gt;You would like to discover what shines so inte&lt;/a&gt;&lt;/p&gt;"</w:t>
       </w:r>
     </w:p>
     <w:p>
@@ -339,105 +181,13 @@
         <w:rPr>
           <w:rFonts w:asciiTheme="majorHAnsi" w:hAnsiTheme="majorHAnsi" w:cstheme="majorHAnsi"/>
         </w:rPr>
-        <w:t xml:space="preserve">A bit disgruntled as you turn the corner and curious to know what shined so intensely, you </w:t>
-      </w:r>
-      <w:proofErr w:type="gramStart"/>
-      <w:r>
-        <w:rPr>
-          <w:rFonts w:asciiTheme="majorHAnsi" w:hAnsiTheme="majorHAnsi" w:cstheme="majorHAnsi"/>
-        </w:rPr>
-        <w:t>has</w:t>
-      </w:r>
-      <w:proofErr w:type="gramEnd"/>
-      <w:r>
-        <w:rPr>
-          <w:rFonts w:asciiTheme="majorHAnsi" w:hAnsiTheme="majorHAnsi" w:cstheme="majorHAnsi"/>
-        </w:rPr>
-        <w:t xml:space="preserve"> something round and gold at the end of the passage, it’s…. A &lt;a </w:t>
-      </w:r>
-      <w:proofErr w:type="spellStart"/>
-      <w:r>
-        <w:rPr>
-          <w:rFonts w:asciiTheme="majorHAnsi" w:hAnsiTheme="majorHAnsi" w:cstheme="majorHAnsi"/>
-        </w:rPr>
-        <w:t>href</w:t>
-      </w:r>
-      <w:proofErr w:type="spellEnd"/>
-      <w:r>
-        <w:rPr>
-          <w:rFonts w:asciiTheme="majorHAnsi" w:hAnsiTheme="majorHAnsi" w:cstheme="majorHAnsi"/>
-        </w:rPr>
-        <w:t>=</w:t>
-      </w:r>
-      <w:proofErr w:type="gramStart"/>
-      <w:r>
-        <w:rPr>
-          <w:rFonts w:asciiTheme="majorHAnsi" w:hAnsiTheme="majorHAnsi" w:cstheme="majorHAnsi"/>
-        </w:rPr>
-        <w:t>'./</w:t>
-      </w:r>
-      <w:proofErr w:type="spellStart"/>
-      <w:proofErr w:type="gramEnd"/>
-      <w:r>
-        <w:rPr>
-          <w:rFonts w:asciiTheme="majorHAnsi" w:hAnsiTheme="majorHAnsi" w:cstheme="majorHAnsi"/>
-        </w:rPr>
-        <w:t>moneda</w:t>
-      </w:r>
-      <w:proofErr w:type="spellEnd"/>
-      <w:r>
-        <w:rPr>
-          <w:rFonts w:asciiTheme="majorHAnsi" w:hAnsiTheme="majorHAnsi" w:cstheme="majorHAnsi"/>
-        </w:rPr>
-        <w:t>' class='once'&gt;COIN&lt;/a&gt;</w:t>
-      </w:r>
-      <w:r>
-        <w:rPr>
-          <w:rFonts w:asciiTheme="majorHAnsi" w:hAnsiTheme="majorHAnsi" w:cstheme="majorHAnsi"/>
-        </w:rPr>
-        <w:t xml:space="preserve">. Right </w:t>
-      </w:r>
-      <w:proofErr w:type="spellStart"/>
-      <w:r>
-        <w:rPr>
-          <w:rFonts w:asciiTheme="majorHAnsi" w:hAnsiTheme="majorHAnsi" w:cstheme="majorHAnsi"/>
-        </w:rPr>
-        <w:t>enxt</w:t>
-      </w:r>
-      <w:proofErr w:type="spellEnd"/>
-      <w:r>
-        <w:rPr>
-          <w:rFonts w:asciiTheme="majorHAnsi" w:hAnsiTheme="majorHAnsi" w:cstheme="majorHAnsi"/>
-        </w:rPr>
-        <w:t xml:space="preserve"> to it, </w:t>
-      </w:r>
-      <w:proofErr w:type="spellStart"/>
-      <w:r>
-        <w:rPr>
-          <w:rFonts w:asciiTheme="majorHAnsi" w:hAnsiTheme="majorHAnsi" w:cstheme="majorHAnsi"/>
-        </w:rPr>
-        <w:t>theres</w:t>
-      </w:r>
-      <w:proofErr w:type="spellEnd"/>
-      <w:r>
-        <w:rPr>
-          <w:rFonts w:asciiTheme="majorHAnsi" w:hAnsiTheme="majorHAnsi" w:cstheme="majorHAnsi"/>
-        </w:rPr>
-        <w:t xml:space="preserve"> a strange piece of paper, on which is written the following: You’re were stunned by the brightness of the coin weren’t you? You’ll find that each of these coins will be your motivating factor to get you out of the labyrinth, as you’ll find 5 of these coins on your route to escape, which I assure you will not be </w:t>
-      </w:r>
-      <w:proofErr w:type="spellStart"/>
-      <w:r>
-        <w:rPr>
-          <w:rFonts w:asciiTheme="majorHAnsi" w:hAnsiTheme="majorHAnsi" w:cstheme="majorHAnsi"/>
-        </w:rPr>
-        <w:t>east</w:t>
-      </w:r>
-      <w:proofErr w:type="spellEnd"/>
-      <w:r>
-        <w:rPr>
-          <w:rFonts w:asciiTheme="majorHAnsi" w:hAnsiTheme="majorHAnsi" w:cstheme="majorHAnsi"/>
-        </w:rPr>
-        <w:t xml:space="preserve"> to find. </w:t>
+        <w:t>A bit disgruntled as you turn the corner and curious to know what shined so intensely, you has something round and gold at the end of the passage, it’s…. A &lt;a href='./moneda' class='once'&gt;COIN&lt;/a&gt;</w:t>
+      </w:r>
+      <w:r>
+        <w:rPr>
+          <w:rFonts w:asciiTheme="majorHAnsi" w:hAnsiTheme="majorHAnsi" w:cstheme="majorHAnsi"/>
+        </w:rPr>
+        <w:t xml:space="preserve">. Right enxt to it, theres a strange piece of paper, on which is written the following: You’re were stunned by the brightness of the coin weren’t you? You’ll find that each of these coins will be your motivating factor to get you out of the labyrinth, as you’ll find 5 of these coins on your route to escape, which I assure you will not be east to find. </w:t>
       </w:r>
       <w:r>
         <w:rPr>
@@ -458,21 +208,7 @@
         <w:rPr>
           <w:rFonts w:asciiTheme="majorHAnsi" w:hAnsiTheme="majorHAnsi" w:cstheme="majorHAnsi"/>
         </w:rPr>
-        <w:t xml:space="preserve">&lt;a </w:t>
-      </w:r>
-      <w:proofErr w:type="spellStart"/>
-      <w:r>
-        <w:rPr>
-          <w:rFonts w:asciiTheme="majorHAnsi" w:hAnsiTheme="majorHAnsi" w:cstheme="majorHAnsi"/>
-        </w:rPr>
-        <w:t>href</w:t>
-      </w:r>
-      <w:proofErr w:type="spellEnd"/>
-      <w:r>
-        <w:rPr>
-          <w:rFonts w:asciiTheme="majorHAnsi" w:hAnsiTheme="majorHAnsi" w:cstheme="majorHAnsi"/>
-        </w:rPr>
-        <w:t>='escena4'&gt;Continue on the path&lt;/a&gt;&lt;/p&gt;"</w:t>
+        <w:t>&lt;a href='escena4'&gt;Continue on the path&lt;/a&gt;&lt;/p&gt;"</w:t>
       </w:r>
     </w:p>
     <w:p>
@@ -483,14 +219,12 @@
           <w:rFonts w:asciiTheme="majorHAnsi" w:hAnsiTheme="majorHAnsi" w:cstheme="majorHAnsi"/>
         </w:rPr>
       </w:pPr>
-      <w:proofErr w:type="gramStart"/>
       <w:r>
         <w:rPr>
           <w:rFonts w:asciiTheme="majorHAnsi" w:hAnsiTheme="majorHAnsi" w:cstheme="majorHAnsi"/>
         </w:rPr>
         <w:t>actions:{</w:t>
       </w:r>
-      <w:proofErr w:type="gramEnd"/>
     </w:p>
     <w:p>
       <w:pPr>
@@ -504,35 +238,7 @@
         <w:rPr>
           <w:rFonts w:asciiTheme="majorHAnsi" w:hAnsiTheme="majorHAnsi" w:cstheme="majorHAnsi"/>
         </w:rPr>
-        <w:t xml:space="preserve">              "</w:t>
-      </w:r>
-      <w:proofErr w:type="spellStart"/>
-      <w:r>
-        <w:rPr>
-          <w:rFonts w:asciiTheme="majorHAnsi" w:hAnsiTheme="majorHAnsi" w:cstheme="majorHAnsi"/>
-        </w:rPr>
-        <w:t>moneda</w:t>
-      </w:r>
-      <w:proofErr w:type="spellEnd"/>
-      <w:r>
-        <w:rPr>
-          <w:rFonts w:asciiTheme="majorHAnsi" w:hAnsiTheme="majorHAnsi" w:cstheme="majorHAnsi"/>
-        </w:rPr>
-        <w:t xml:space="preserve">": </w:t>
-      </w:r>
-      <w:proofErr w:type="gramStart"/>
-      <w:r>
-        <w:rPr>
-          <w:rFonts w:asciiTheme="majorHAnsi" w:hAnsiTheme="majorHAnsi" w:cstheme="majorHAnsi"/>
-        </w:rPr>
-        <w:t>function(</w:t>
-      </w:r>
-      <w:proofErr w:type="gramEnd"/>
-      <w:r>
-        <w:rPr>
-          <w:rFonts w:asciiTheme="majorHAnsi" w:hAnsiTheme="majorHAnsi" w:cstheme="majorHAnsi"/>
-        </w:rPr>
-        <w:t>character, system, to) {</w:t>
+        <w:t xml:space="preserve">              "moneda": function(character, system, to) {</w:t>
       </w:r>
     </w:p>
     <w:p>
@@ -547,37 +253,7 @@
         <w:rPr>
           <w:rFonts w:asciiTheme="majorHAnsi" w:hAnsiTheme="majorHAnsi" w:cstheme="majorHAnsi"/>
         </w:rPr>
-        <w:t xml:space="preserve">                </w:t>
-      </w:r>
-      <w:proofErr w:type="spellStart"/>
-      <w:proofErr w:type="gramStart"/>
-      <w:r>
-        <w:rPr>
-          <w:rFonts w:asciiTheme="majorHAnsi" w:hAnsiTheme="majorHAnsi" w:cstheme="majorHAnsi"/>
-        </w:rPr>
-        <w:t>system.animateQuality</w:t>
-      </w:r>
-      <w:proofErr w:type="spellEnd"/>
-      <w:proofErr w:type="gramEnd"/>
-      <w:r>
-        <w:rPr>
-          <w:rFonts w:asciiTheme="majorHAnsi" w:hAnsiTheme="majorHAnsi" w:cstheme="majorHAnsi"/>
-        </w:rPr>
-        <w:t>("</w:t>
-      </w:r>
-      <w:proofErr w:type="spellStart"/>
-      <w:r>
-        <w:rPr>
-          <w:rFonts w:asciiTheme="majorHAnsi" w:hAnsiTheme="majorHAnsi" w:cstheme="majorHAnsi"/>
-        </w:rPr>
-        <w:t>moneda</w:t>
-      </w:r>
-      <w:proofErr w:type="spellEnd"/>
-      <w:r>
-        <w:rPr>
-          <w:rFonts w:asciiTheme="majorHAnsi" w:hAnsiTheme="majorHAnsi" w:cstheme="majorHAnsi"/>
-        </w:rPr>
-        <w:t>", 1);</w:t>
+        <w:t xml:space="preserve">                system.animateQuality("moneda", 1);</w:t>
       </w:r>
     </w:p>
     <w:p>
@@ -592,23 +268,7 @@
         <w:rPr>
           <w:rFonts w:asciiTheme="majorHAnsi" w:hAnsiTheme="majorHAnsi" w:cstheme="majorHAnsi"/>
         </w:rPr>
-        <w:t xml:space="preserve">                </w:t>
-      </w:r>
-      <w:proofErr w:type="spellStart"/>
-      <w:proofErr w:type="gramStart"/>
-      <w:r>
-        <w:rPr>
-          <w:rFonts w:asciiTheme="majorHAnsi" w:hAnsiTheme="majorHAnsi" w:cstheme="majorHAnsi"/>
-        </w:rPr>
-        <w:t>system.setCharacterText</w:t>
-      </w:r>
-      <w:proofErr w:type="spellEnd"/>
-      <w:proofErr w:type="gramEnd"/>
-      <w:r>
-        <w:rPr>
-          <w:rFonts w:asciiTheme="majorHAnsi" w:hAnsiTheme="majorHAnsi" w:cstheme="majorHAnsi"/>
-        </w:rPr>
-        <w:t>("&lt;p&gt;Perfect, now you have a coin.&lt;/p&gt;");</w:t>
+        <w:t xml:space="preserve">                system.setCharacterText("&lt;p&gt;Perfect, now you have a coin.&lt;/p&gt;");</w:t>
       </w:r>
     </w:p>
     <w:p>
@@ -674,21 +334,7 @@
         <w:rPr>
           <w:rFonts w:asciiTheme="majorHAnsi" w:hAnsiTheme="majorHAnsi" w:cstheme="majorHAnsi"/>
         </w:rPr>
-        <w:t xml:space="preserve">enter: </w:t>
-      </w:r>
-      <w:proofErr w:type="gramStart"/>
-      <w:r>
-        <w:rPr>
-          <w:rFonts w:asciiTheme="majorHAnsi" w:hAnsiTheme="majorHAnsi" w:cstheme="majorHAnsi"/>
-        </w:rPr>
-        <w:t>function( character</w:t>
-      </w:r>
-      <w:proofErr w:type="gramEnd"/>
-      <w:r>
-        <w:rPr>
-          <w:rFonts w:asciiTheme="majorHAnsi" w:hAnsiTheme="majorHAnsi" w:cstheme="majorHAnsi"/>
-        </w:rPr>
-        <w:t>, system, from ) {</w:t>
+        <w:t>enter: function( character, system, from ) {</w:t>
       </w:r>
     </w:p>
     <w:p>
@@ -734,34 +380,7 @@
           <w:rFonts w:asciiTheme="majorHAnsi" w:hAnsiTheme="majorHAnsi" w:cstheme="majorHAnsi"/>
         </w:rPr>
         <w:tab/>
-      </w:r>
-      <w:proofErr w:type="gramStart"/>
-      <w:r>
-        <w:rPr>
-          <w:rFonts w:asciiTheme="majorHAnsi" w:hAnsiTheme="majorHAnsi" w:cstheme="majorHAnsi"/>
-        </w:rPr>
-        <w:t xml:space="preserve">if( </w:t>
-      </w:r>
-      <w:proofErr w:type="spellStart"/>
-      <w:r>
-        <w:rPr>
-          <w:rFonts w:asciiTheme="majorHAnsi" w:hAnsiTheme="majorHAnsi" w:cstheme="majorHAnsi"/>
-        </w:rPr>
-        <w:t>character</w:t>
-      </w:r>
-      <w:proofErr w:type="gramEnd"/>
-      <w:r>
-        <w:rPr>
-          <w:rFonts w:asciiTheme="majorHAnsi" w:hAnsiTheme="majorHAnsi" w:cstheme="majorHAnsi"/>
-        </w:rPr>
-        <w:t>.qualities.moneda</w:t>
-      </w:r>
-      <w:proofErr w:type="spellEnd"/>
-      <w:r>
-        <w:rPr>
-          <w:rFonts w:asciiTheme="majorHAnsi" w:hAnsiTheme="majorHAnsi" w:cstheme="majorHAnsi"/>
-        </w:rPr>
-        <w:t xml:space="preserve"> ) {</w:t>
+        <w:t>if( character.qualities.moneda ) {</w:t>
       </w:r>
     </w:p>
     <w:p>
@@ -813,22 +432,7 @@
           <w:rFonts w:asciiTheme="majorHAnsi" w:hAnsiTheme="majorHAnsi" w:cstheme="majorHAnsi"/>
         </w:rPr>
         <w:tab/>
-      </w:r>
-      <w:proofErr w:type="spellStart"/>
-      <w:proofErr w:type="gramStart"/>
-      <w:r>
-        <w:rPr>
-          <w:rFonts w:asciiTheme="majorHAnsi" w:hAnsiTheme="majorHAnsi" w:cstheme="majorHAnsi"/>
-        </w:rPr>
-        <w:t>system.doLink</w:t>
-      </w:r>
-      <w:proofErr w:type="spellEnd"/>
-      <w:proofErr w:type="gramEnd"/>
-      <w:r>
-        <w:rPr>
-          <w:rFonts w:asciiTheme="majorHAnsi" w:hAnsiTheme="majorHAnsi" w:cstheme="majorHAnsi"/>
-        </w:rPr>
-        <w:t>( "escena5" );</w:t>
+        <w:t>system.doLink( "escena5" );</w:t>
       </w:r>
     </w:p>
     <w:p>
@@ -926,22 +530,7 @@
           <w:rFonts w:asciiTheme="majorHAnsi" w:hAnsiTheme="majorHAnsi" w:cstheme="majorHAnsi"/>
         </w:rPr>
         <w:tab/>
-      </w:r>
-      <w:proofErr w:type="spellStart"/>
-      <w:proofErr w:type="gramStart"/>
-      <w:r>
-        <w:rPr>
-          <w:rFonts w:asciiTheme="majorHAnsi" w:hAnsiTheme="majorHAnsi" w:cstheme="majorHAnsi"/>
-        </w:rPr>
-        <w:t>system.write</w:t>
-      </w:r>
-      <w:proofErr w:type="spellEnd"/>
-      <w:proofErr w:type="gramEnd"/>
-      <w:r>
-        <w:rPr>
-          <w:rFonts w:asciiTheme="majorHAnsi" w:hAnsiTheme="majorHAnsi" w:cstheme="majorHAnsi"/>
-        </w:rPr>
-        <w:t>( "&lt;p&gt;By not taking the coin, you can’t see the path to the exit very well..&lt;/a&gt;&lt;/p&gt;\</w:t>
+        <w:t>system.write( "&lt;p&gt;By not taking the coin, you can’t see the path to the exit very well..&lt;/a&gt;&lt;/p&gt;\</w:t>
       </w:r>
     </w:p>
     <w:p>
@@ -972,34 +561,13 @@
           <w:rFonts w:asciiTheme="majorHAnsi" w:hAnsiTheme="majorHAnsi" w:cstheme="majorHAnsi"/>
         </w:rPr>
         <w:lastRenderedPageBreak/>
-        <w:t xml:space="preserve">            &lt;p&gt;&lt;a </w:t>
-      </w:r>
-      <w:proofErr w:type="spellStart"/>
-      <w:r>
-        <w:rPr>
-          <w:rFonts w:asciiTheme="majorHAnsi" w:hAnsiTheme="majorHAnsi" w:cstheme="majorHAnsi"/>
-        </w:rPr>
-        <w:t>href</w:t>
-      </w:r>
-      <w:proofErr w:type="spellEnd"/>
-      <w:r>
-        <w:rPr>
-          <w:rFonts w:asciiTheme="majorHAnsi" w:hAnsiTheme="majorHAnsi" w:cstheme="majorHAnsi"/>
-        </w:rPr>
-        <w:t>='escena3'&gt;</w:t>
-      </w:r>
-      <w:r>
-        <w:rPr>
-          <w:rFonts w:asciiTheme="majorHAnsi" w:hAnsiTheme="majorHAnsi" w:cstheme="majorHAnsi"/>
-        </w:rPr>
-        <w:t xml:space="preserve">Go back and get the </w:t>
-      </w:r>
-      <w:proofErr w:type="gramStart"/>
-      <w:r>
-        <w:rPr>
-          <w:rFonts w:asciiTheme="majorHAnsi" w:hAnsiTheme="majorHAnsi" w:cstheme="majorHAnsi"/>
-        </w:rPr>
-        <w:t>coin</w:t>
+        <w:t xml:space="preserve">            &lt;p&gt;&lt;a href='escena3'&gt;</w:t>
+      </w:r>
+      <w:r>
+        <w:rPr>
+          <w:rFonts w:asciiTheme="majorHAnsi" w:hAnsiTheme="majorHAnsi" w:cstheme="majorHAnsi"/>
+        </w:rPr>
+        <w:t>Go back and get the coin</w:t>
       </w:r>
       <w:r>
         <w:rPr>
@@ -1011,14 +579,7 @@
         <w:rPr>
           <w:rFonts w:asciiTheme="majorHAnsi" w:hAnsiTheme="majorHAnsi" w:cstheme="majorHAnsi"/>
         </w:rPr>
-        <w:t>&lt;</w:t>
-      </w:r>
-      <w:proofErr w:type="gramEnd"/>
-      <w:r>
-        <w:rPr>
-          <w:rFonts w:asciiTheme="majorHAnsi" w:hAnsiTheme="majorHAnsi" w:cstheme="majorHAnsi"/>
-        </w:rPr>
-        <w:t>/a&gt;&lt;/p&gt;");</w:t>
+        <w:t>&lt;/a&gt;&lt;/p&gt;");</w:t>
       </w:r>
     </w:p>
     <w:p>
@@ -1174,35 +735,7 @@
         <w:rPr>
           <w:rFonts w:asciiTheme="majorHAnsi" w:hAnsiTheme="majorHAnsi" w:cstheme="majorHAnsi"/>
         </w:rPr>
-        <w:t xml:space="preserve">Once you take the coin, you find yourself at the entrance of 2 paths, each with a peculiar sign at the entrance, &lt;a </w:t>
-      </w:r>
-      <w:proofErr w:type="spellStart"/>
-      <w:r>
-        <w:rPr>
-          <w:rFonts w:asciiTheme="majorHAnsi" w:hAnsiTheme="majorHAnsi" w:cstheme="majorHAnsi"/>
-        </w:rPr>
-        <w:t>href</w:t>
-      </w:r>
-      <w:proofErr w:type="spellEnd"/>
-      <w:r>
-        <w:rPr>
-          <w:rFonts w:asciiTheme="majorHAnsi" w:hAnsiTheme="majorHAnsi" w:cstheme="majorHAnsi"/>
-        </w:rPr>
-        <w:t xml:space="preserve">='escena6'&gt;Path of the sinister&lt;/a&gt; or &lt;a </w:t>
-      </w:r>
-      <w:proofErr w:type="spellStart"/>
-      <w:r>
-        <w:rPr>
-          <w:rFonts w:asciiTheme="majorHAnsi" w:hAnsiTheme="majorHAnsi" w:cstheme="majorHAnsi"/>
-        </w:rPr>
-        <w:t>href</w:t>
-      </w:r>
-      <w:proofErr w:type="spellEnd"/>
-      <w:r>
-        <w:rPr>
-          <w:rFonts w:asciiTheme="majorHAnsi" w:hAnsiTheme="majorHAnsi" w:cstheme="majorHAnsi"/>
-        </w:rPr>
-        <w:t>='escena7'&gt;Path of the flower of life.&lt;/a&gt;</w:t>
+        <w:t>Once you take the coin, you find yourself at the entrance of 2 paths, each with a peculiar sign at the entrance, &lt;a href='escena6'&gt;Path of the sinister&lt;/a&gt; or &lt;a href='escena7'&gt;Path of the flower of life.&lt;/a&gt;</w:t>
       </w:r>
     </w:p>
     <w:p>
@@ -1253,91 +786,7 @@
         <w:rPr>
           <w:rFonts w:asciiTheme="majorHAnsi" w:hAnsiTheme="majorHAnsi" w:cstheme="majorHAnsi"/>
         </w:rPr>
-        <w:t xml:space="preserve">, you notice that it’s </w:t>
-      </w:r>
-      <w:proofErr w:type="gramStart"/>
-      <w:r>
-        <w:rPr>
-          <w:rFonts w:asciiTheme="majorHAnsi" w:hAnsiTheme="majorHAnsi" w:cstheme="majorHAnsi"/>
-        </w:rPr>
-        <w:t>pitch</w:t>
-      </w:r>
-      <w:proofErr w:type="gramEnd"/>
-      <w:r>
-        <w:rPr>
-          <w:rFonts w:asciiTheme="majorHAnsi" w:hAnsiTheme="majorHAnsi" w:cstheme="majorHAnsi"/>
-        </w:rPr>
-        <w:t xml:space="preserve"> black and you can’t even see your hand. You can either use the instructional note and a match to &lt;a </w:t>
-      </w:r>
-      <w:proofErr w:type="spellStart"/>
-      <w:r>
-        <w:rPr>
-          <w:rFonts w:asciiTheme="majorHAnsi" w:hAnsiTheme="majorHAnsi" w:cstheme="majorHAnsi"/>
-        </w:rPr>
-        <w:t>href</w:t>
-      </w:r>
-      <w:proofErr w:type="spellEnd"/>
-      <w:r>
-        <w:rPr>
-          <w:rFonts w:asciiTheme="majorHAnsi" w:hAnsiTheme="majorHAnsi" w:cstheme="majorHAnsi"/>
-        </w:rPr>
-        <w:t>='</w:t>
-      </w:r>
-      <w:proofErr w:type="spellStart"/>
-      <w:r>
-        <w:rPr>
-          <w:rFonts w:asciiTheme="majorHAnsi" w:hAnsiTheme="majorHAnsi" w:cstheme="majorHAnsi"/>
-        </w:rPr>
-        <w:t>escenaluz</w:t>
-      </w:r>
-      <w:proofErr w:type="spellEnd"/>
-      <w:r>
-        <w:rPr>
-          <w:rFonts w:asciiTheme="majorHAnsi" w:hAnsiTheme="majorHAnsi" w:cstheme="majorHAnsi"/>
-        </w:rPr>
-        <w:t xml:space="preserve">'&gt;burn it&lt;/a&gt; so you can see where you are going, or o &lt;a </w:t>
-      </w:r>
-      <w:proofErr w:type="spellStart"/>
-      <w:r>
-        <w:rPr>
-          <w:rFonts w:asciiTheme="majorHAnsi" w:hAnsiTheme="majorHAnsi" w:cstheme="majorHAnsi"/>
-        </w:rPr>
-        <w:t>href</w:t>
-      </w:r>
-      <w:proofErr w:type="spellEnd"/>
-      <w:r>
-        <w:rPr>
-          <w:rFonts w:asciiTheme="majorHAnsi" w:hAnsiTheme="majorHAnsi" w:cstheme="majorHAnsi"/>
-        </w:rPr>
-        <w:t>='</w:t>
-      </w:r>
-      <w:proofErr w:type="spellStart"/>
-      <w:r>
-        <w:rPr>
-          <w:rFonts w:asciiTheme="majorHAnsi" w:hAnsiTheme="majorHAnsi" w:cstheme="majorHAnsi"/>
-        </w:rPr>
-        <w:t>escenaoscura</w:t>
-      </w:r>
-      <w:proofErr w:type="spellEnd"/>
-      <w:r>
-        <w:rPr>
-          <w:rFonts w:asciiTheme="majorHAnsi" w:hAnsiTheme="majorHAnsi" w:cstheme="majorHAnsi"/>
-        </w:rPr>
-        <w:t xml:space="preserve">'&gt;continue through the </w:t>
-      </w:r>
-      <w:proofErr w:type="spellStart"/>
-      <w:r>
-        <w:rPr>
-          <w:rFonts w:asciiTheme="majorHAnsi" w:hAnsiTheme="majorHAnsi" w:cstheme="majorHAnsi"/>
-        </w:rPr>
-        <w:t>darkess</w:t>
-      </w:r>
-      <w:proofErr w:type="spellEnd"/>
-      <w:r>
-        <w:rPr>
-          <w:rFonts w:asciiTheme="majorHAnsi" w:hAnsiTheme="majorHAnsi" w:cstheme="majorHAnsi"/>
-        </w:rPr>
-        <w:t>.&lt;/a&gt;.&lt;/p&gt;.</w:t>
+        <w:t>, you notice that it’s pitch black and you can’t even see your hand. You can either use the instructional note and a match to &lt;a href='escenaluz'&gt;burn it&lt;/a&gt; so you can see where you are going, or o &lt;a href='escenaoscura'&gt;continue through the darkess.&lt;/a&gt;.&lt;/p&gt;.</w:t>
       </w:r>
     </w:p>
     <w:p>
@@ -1351,14 +800,12 @@
           <w:rFonts w:asciiTheme="majorHAnsi" w:hAnsiTheme="majorHAnsi" w:cstheme="majorHAnsi"/>
         </w:rPr>
       </w:pPr>
-      <w:proofErr w:type="spellStart"/>
       <w:r>
         <w:rPr>
           <w:rFonts w:asciiTheme="majorHAnsi" w:hAnsiTheme="majorHAnsi" w:cstheme="majorHAnsi"/>
         </w:rPr>
         <w:t>EscenaOscura</w:t>
       </w:r>
-      <w:proofErr w:type="spellEnd"/>
     </w:p>
     <w:p>
       <w:pPr>
@@ -1375,49 +822,7 @@
         <w:rPr>
           <w:rFonts w:asciiTheme="majorHAnsi" w:hAnsiTheme="majorHAnsi" w:cstheme="majorHAnsi"/>
         </w:rPr>
-        <w:t xml:space="preserve">As you try and advance in the darkness, you realize that doing so would be dangerous and </w:t>
-      </w:r>
-      <w:proofErr w:type="gramStart"/>
-      <w:r>
-        <w:rPr>
-          <w:rFonts w:asciiTheme="majorHAnsi" w:hAnsiTheme="majorHAnsi" w:cstheme="majorHAnsi"/>
-        </w:rPr>
-        <w:t>impractical, and</w:t>
-      </w:r>
-      <w:proofErr w:type="gramEnd"/>
-      <w:r>
-        <w:rPr>
-          <w:rFonts w:asciiTheme="majorHAnsi" w:hAnsiTheme="majorHAnsi" w:cstheme="majorHAnsi"/>
-        </w:rPr>
-        <w:t xml:space="preserve"> decide to pull out the note and &lt;a </w:t>
-      </w:r>
-      <w:proofErr w:type="spellStart"/>
-      <w:r>
-        <w:rPr>
-          <w:rFonts w:asciiTheme="majorHAnsi" w:hAnsiTheme="majorHAnsi" w:cstheme="majorHAnsi"/>
-        </w:rPr>
-        <w:t>href</w:t>
-      </w:r>
-      <w:proofErr w:type="spellEnd"/>
-      <w:r>
-        <w:rPr>
-          <w:rFonts w:asciiTheme="majorHAnsi" w:hAnsiTheme="majorHAnsi" w:cstheme="majorHAnsi"/>
-        </w:rPr>
-        <w:t>='</w:t>
-      </w:r>
-      <w:proofErr w:type="spellStart"/>
-      <w:r>
-        <w:rPr>
-          <w:rFonts w:asciiTheme="majorHAnsi" w:hAnsiTheme="majorHAnsi" w:cstheme="majorHAnsi"/>
-        </w:rPr>
-        <w:t>escenaluz</w:t>
-      </w:r>
-      <w:proofErr w:type="spellEnd"/>
-      <w:r>
-        <w:rPr>
-          <w:rFonts w:asciiTheme="majorHAnsi" w:hAnsiTheme="majorHAnsi" w:cstheme="majorHAnsi"/>
-        </w:rPr>
-        <w:t>'&gt;burn it&lt;/a&gt; to light the way ahead of you.</w:t>
+        <w:t>As you try and advance in the darkness, you realize that doing so would be dangerous and impractical, and decide to pull out the note and &lt;a href='escenaluz'&gt;burn it&lt;/a&gt; to light the way ahead of you.</w:t>
       </w:r>
     </w:p>
     <w:p>
@@ -1431,27 +836,11 @@
           <w:rFonts w:asciiTheme="majorHAnsi" w:hAnsiTheme="majorHAnsi" w:cstheme="majorHAnsi"/>
         </w:rPr>
       </w:pPr>
-      <w:proofErr w:type="spellStart"/>
-      <w:proofErr w:type="gramStart"/>
-      <w:r>
-        <w:rPr>
-          <w:rFonts w:asciiTheme="majorHAnsi" w:hAnsiTheme="majorHAnsi" w:cstheme="majorHAnsi"/>
-        </w:rPr>
-        <w:t>EscenaLuz</w:t>
-      </w:r>
-      <w:proofErr w:type="spellEnd"/>
-      <w:r>
-        <w:rPr>
-          <w:rFonts w:asciiTheme="majorHAnsi" w:hAnsiTheme="majorHAnsi" w:cstheme="majorHAnsi"/>
-        </w:rPr>
-        <w:t>(</w:t>
-      </w:r>
-      <w:proofErr w:type="gramEnd"/>
-      <w:r>
-        <w:rPr>
-          <w:rFonts w:asciiTheme="majorHAnsi" w:hAnsiTheme="majorHAnsi" w:cstheme="majorHAnsi"/>
-        </w:rPr>
-        <w:t>The light will guide you)</w:t>
+      <w:r>
+        <w:rPr>
+          <w:rFonts w:asciiTheme="majorHAnsi" w:hAnsiTheme="majorHAnsi" w:cstheme="majorHAnsi"/>
+        </w:rPr>
+        <w:t>EscenaLuz(The light will guide you)</w:t>
       </w:r>
     </w:p>
     <w:p>
@@ -1487,35 +876,7 @@
         <w:rPr>
           <w:rFonts w:asciiTheme="majorHAnsi" w:hAnsiTheme="majorHAnsi" w:cstheme="majorHAnsi"/>
         </w:rPr>
-        <w:t xml:space="preserve">You notice there is a timeworn chest to your right. You can either &lt;a </w:t>
-      </w:r>
-      <w:proofErr w:type="spellStart"/>
-      <w:r>
-        <w:rPr>
-          <w:rFonts w:asciiTheme="majorHAnsi" w:hAnsiTheme="majorHAnsi" w:cstheme="majorHAnsi"/>
-        </w:rPr>
-        <w:t>href</w:t>
-      </w:r>
-      <w:proofErr w:type="spellEnd"/>
-      <w:r>
-        <w:rPr>
-          <w:rFonts w:asciiTheme="majorHAnsi" w:hAnsiTheme="majorHAnsi" w:cstheme="majorHAnsi"/>
-        </w:rPr>
-        <w:t>='</w:t>
-      </w:r>
-      <w:proofErr w:type="spellStart"/>
-      <w:r>
-        <w:rPr>
-          <w:rFonts w:asciiTheme="majorHAnsi" w:hAnsiTheme="majorHAnsi" w:cstheme="majorHAnsi"/>
-        </w:rPr>
-        <w:t>cofre</w:t>
-      </w:r>
-      <w:proofErr w:type="spellEnd"/>
-      <w:r>
-        <w:rPr>
-          <w:rFonts w:asciiTheme="majorHAnsi" w:hAnsiTheme="majorHAnsi" w:cstheme="majorHAnsi"/>
-        </w:rPr>
-        <w:t xml:space="preserve">'&gt;open&lt;/a&gt; the chest out of curiosity. </w:t>
+        <w:t xml:space="preserve">You notice there is a timeworn chest to your right. You can either &lt;a href='cofre'&gt;open&lt;/a&gt; the chest out of curiosity. </w:t>
       </w:r>
     </w:p>
     <w:p>
@@ -1533,63 +894,7 @@
         <w:rPr>
           <w:rFonts w:asciiTheme="majorHAnsi" w:hAnsiTheme="majorHAnsi" w:cstheme="majorHAnsi"/>
         </w:rPr>
-        <w:t xml:space="preserve">Ahead you see an old door with an interesting knob, you can choose to investigate </w:t>
-      </w:r>
-      <w:proofErr w:type="spellStart"/>
-      <w:r>
-        <w:rPr>
-          <w:rFonts w:asciiTheme="majorHAnsi" w:hAnsiTheme="majorHAnsi" w:cstheme="majorHAnsi"/>
-        </w:rPr>
-        <w:t>te</w:t>
-      </w:r>
-      <w:proofErr w:type="spellEnd"/>
-      <w:r>
-        <w:rPr>
-          <w:rFonts w:asciiTheme="majorHAnsi" w:hAnsiTheme="majorHAnsi" w:cstheme="majorHAnsi"/>
-        </w:rPr>
-        <w:t xml:space="preserve"> &lt;a </w:t>
-      </w:r>
-      <w:proofErr w:type="spellStart"/>
-      <w:r>
-        <w:rPr>
-          <w:rFonts w:asciiTheme="majorHAnsi" w:hAnsiTheme="majorHAnsi" w:cstheme="majorHAnsi"/>
-        </w:rPr>
-        <w:t>href</w:t>
-      </w:r>
-      <w:proofErr w:type="spellEnd"/>
-      <w:r>
-        <w:rPr>
-          <w:rFonts w:asciiTheme="majorHAnsi" w:hAnsiTheme="majorHAnsi" w:cstheme="majorHAnsi"/>
-        </w:rPr>
-        <w:t>='</w:t>
-      </w:r>
-      <w:proofErr w:type="spellStart"/>
-      <w:r>
-        <w:rPr>
-          <w:rFonts w:asciiTheme="majorHAnsi" w:hAnsiTheme="majorHAnsi" w:cstheme="majorHAnsi"/>
-        </w:rPr>
-        <w:t>pomo</w:t>
-      </w:r>
-      <w:proofErr w:type="spellEnd"/>
-      <w:r>
-        <w:rPr>
-          <w:rFonts w:asciiTheme="majorHAnsi" w:hAnsiTheme="majorHAnsi" w:cstheme="majorHAnsi"/>
-        </w:rPr>
-        <w:t xml:space="preserve">'&gt;knob&lt;/a&gt; or &lt;a </w:t>
-      </w:r>
-      <w:proofErr w:type="spellStart"/>
-      <w:r>
-        <w:rPr>
-          <w:rFonts w:asciiTheme="majorHAnsi" w:hAnsiTheme="majorHAnsi" w:cstheme="majorHAnsi"/>
-        </w:rPr>
-        <w:t>href</w:t>
-      </w:r>
-      <w:proofErr w:type="spellEnd"/>
-      <w:r>
-        <w:rPr>
-          <w:rFonts w:asciiTheme="majorHAnsi" w:hAnsiTheme="majorHAnsi" w:cstheme="majorHAnsi"/>
-        </w:rPr>
-        <w:t>='escena9'&gt;</w:t>
+        <w:t>Ahead you see an old door with an interesting knob, you can choose to investigate te &lt;a href='pomo'&gt;knob&lt;/a&gt; or &lt;a href='escena9'&gt;</w:t>
       </w:r>
       <w:r>
         <w:rPr>
@@ -1621,27 +926,11 @@
           <w:rFonts w:asciiTheme="majorHAnsi" w:hAnsiTheme="majorHAnsi" w:cstheme="majorHAnsi"/>
         </w:rPr>
       </w:pPr>
-      <w:proofErr w:type="spellStart"/>
-      <w:proofErr w:type="gramStart"/>
-      <w:r>
-        <w:rPr>
-          <w:rFonts w:asciiTheme="majorHAnsi" w:hAnsiTheme="majorHAnsi" w:cstheme="majorHAnsi"/>
-        </w:rPr>
-        <w:t>Cofre</w:t>
-      </w:r>
-      <w:proofErr w:type="spellEnd"/>
-      <w:r>
-        <w:rPr>
-          <w:rFonts w:asciiTheme="majorHAnsi" w:hAnsiTheme="majorHAnsi" w:cstheme="majorHAnsi"/>
-        </w:rPr>
-        <w:t>(</w:t>
-      </w:r>
-      <w:proofErr w:type="gramEnd"/>
-      <w:r>
-        <w:rPr>
-          <w:rFonts w:asciiTheme="majorHAnsi" w:hAnsiTheme="majorHAnsi" w:cstheme="majorHAnsi"/>
-        </w:rPr>
-        <w:t>The Chest)</w:t>
+      <w:r>
+        <w:rPr>
+          <w:rFonts w:asciiTheme="majorHAnsi" w:hAnsiTheme="majorHAnsi" w:cstheme="majorHAnsi"/>
+        </w:rPr>
+        <w:t>Cofre(The Chest)</w:t>
       </w:r>
     </w:p>
     <w:p>
@@ -1665,91 +954,7 @@
         <w:rPr>
           <w:rFonts w:asciiTheme="majorHAnsi" w:hAnsiTheme="majorHAnsi" w:cstheme="majorHAnsi"/>
         </w:rPr>
-        <w:t xml:space="preserve"> &lt;a </w:t>
-      </w:r>
-      <w:proofErr w:type="spellStart"/>
-      <w:r>
-        <w:rPr>
-          <w:rFonts w:asciiTheme="majorHAnsi" w:hAnsiTheme="majorHAnsi" w:cstheme="majorHAnsi"/>
-        </w:rPr>
-        <w:t>href</w:t>
-      </w:r>
-      <w:proofErr w:type="spellEnd"/>
-      <w:r>
-        <w:rPr>
-          <w:rFonts w:asciiTheme="majorHAnsi" w:hAnsiTheme="majorHAnsi" w:cstheme="majorHAnsi"/>
-        </w:rPr>
-        <w:t>='</w:t>
-      </w:r>
-      <w:proofErr w:type="spellStart"/>
-      <w:r>
-        <w:rPr>
-          <w:rFonts w:asciiTheme="majorHAnsi" w:hAnsiTheme="majorHAnsi" w:cstheme="majorHAnsi"/>
-        </w:rPr>
-        <w:t>escenalibro</w:t>
-      </w:r>
-      <w:proofErr w:type="spellEnd"/>
-      <w:r>
-        <w:rPr>
-          <w:rFonts w:asciiTheme="majorHAnsi" w:hAnsiTheme="majorHAnsi" w:cstheme="majorHAnsi"/>
-        </w:rPr>
-        <w:t xml:space="preserve">'&gt;Grab book&lt;/a&gt;\, &lt;a </w:t>
-      </w:r>
-      <w:proofErr w:type="spellStart"/>
-      <w:r>
-        <w:rPr>
-          <w:rFonts w:asciiTheme="majorHAnsi" w:hAnsiTheme="majorHAnsi" w:cstheme="majorHAnsi"/>
-        </w:rPr>
-        <w:t>href</w:t>
-      </w:r>
-      <w:proofErr w:type="spellEnd"/>
-      <w:r>
-        <w:rPr>
-          <w:rFonts w:asciiTheme="majorHAnsi" w:hAnsiTheme="majorHAnsi" w:cstheme="majorHAnsi"/>
-        </w:rPr>
-        <w:t>='</w:t>
-      </w:r>
-      <w:proofErr w:type="spellStart"/>
-      <w:r>
-        <w:rPr>
-          <w:rFonts w:asciiTheme="majorHAnsi" w:hAnsiTheme="majorHAnsi" w:cstheme="majorHAnsi"/>
-        </w:rPr>
-        <w:t>escenamuertecofre</w:t>
-      </w:r>
-      <w:proofErr w:type="spellEnd"/>
-      <w:r>
-        <w:rPr>
-          <w:rFonts w:asciiTheme="majorHAnsi" w:hAnsiTheme="majorHAnsi" w:cstheme="majorHAnsi"/>
-        </w:rPr>
-        <w:t xml:space="preserve">'&gt;grab water&lt;/a&gt;\, o &lt;a </w:t>
-      </w:r>
-      <w:proofErr w:type="spellStart"/>
-      <w:r>
-        <w:rPr>
-          <w:rFonts w:asciiTheme="majorHAnsi" w:hAnsiTheme="majorHAnsi" w:cstheme="majorHAnsi"/>
-        </w:rPr>
-        <w:t>href</w:t>
-      </w:r>
-      <w:proofErr w:type="spellEnd"/>
-      <w:r>
-        <w:rPr>
-          <w:rFonts w:asciiTheme="majorHAnsi" w:hAnsiTheme="majorHAnsi" w:cstheme="majorHAnsi"/>
-        </w:rPr>
-        <w:t>='</w:t>
-      </w:r>
-      <w:proofErr w:type="spellStart"/>
-      <w:r>
-        <w:rPr>
-          <w:rFonts w:asciiTheme="majorHAnsi" w:hAnsiTheme="majorHAnsi" w:cstheme="majorHAnsi"/>
-        </w:rPr>
-        <w:t>escenamuertecofre</w:t>
-      </w:r>
-      <w:proofErr w:type="spellEnd"/>
-      <w:r>
-        <w:rPr>
-          <w:rFonts w:asciiTheme="majorHAnsi" w:hAnsiTheme="majorHAnsi" w:cstheme="majorHAnsi"/>
-        </w:rPr>
-        <w:t>'&gt;grab skull&lt;/a&gt;</w:t>
+        <w:t xml:space="preserve"> &lt;a href='escenalibro'&gt;Grab book&lt;/a&gt;\, &lt;a href='escenamuertecofre'&gt;grab water&lt;/a&gt;\, o &lt;a href='escenamuertecofre'&gt;grab skull&lt;/a&gt;</w:t>
       </w:r>
     </w:p>
     <w:p>
@@ -1763,27 +968,11 @@
           <w:rFonts w:asciiTheme="majorHAnsi" w:hAnsiTheme="majorHAnsi" w:cstheme="majorHAnsi"/>
         </w:rPr>
       </w:pPr>
-      <w:proofErr w:type="spellStart"/>
-      <w:proofErr w:type="gramStart"/>
-      <w:r>
-        <w:rPr>
-          <w:rFonts w:asciiTheme="majorHAnsi" w:hAnsiTheme="majorHAnsi" w:cstheme="majorHAnsi"/>
-        </w:rPr>
-        <w:t>Escenalibro</w:t>
-      </w:r>
-      <w:proofErr w:type="spellEnd"/>
-      <w:r>
-        <w:rPr>
-          <w:rFonts w:asciiTheme="majorHAnsi" w:hAnsiTheme="majorHAnsi" w:cstheme="majorHAnsi"/>
-        </w:rPr>
-        <w:t>(</w:t>
-      </w:r>
-      <w:proofErr w:type="gramEnd"/>
-      <w:r>
-        <w:rPr>
-          <w:rFonts w:asciiTheme="majorHAnsi" w:hAnsiTheme="majorHAnsi" w:cstheme="majorHAnsi"/>
-        </w:rPr>
-        <w:t>The Book)</w:t>
+      <w:r>
+        <w:rPr>
+          <w:rFonts w:asciiTheme="majorHAnsi" w:hAnsiTheme="majorHAnsi" w:cstheme="majorHAnsi"/>
+        </w:rPr>
+        <w:t>Escenalibro(The Book)</w:t>
       </w:r>
     </w:p>
     <w:p>
@@ -1801,85 +990,7 @@
         <w:rPr>
           <w:rFonts w:asciiTheme="majorHAnsi" w:hAnsiTheme="majorHAnsi" w:cstheme="majorHAnsi"/>
         </w:rPr>
-        <w:t xml:space="preserve">When you pick up the book, you hear a noise come from the chest as it closes on its own. You pick up the book and find &lt;a </w:t>
-      </w:r>
-      <w:proofErr w:type="spellStart"/>
-      <w:r>
-        <w:rPr>
-          <w:rFonts w:asciiTheme="majorHAnsi" w:hAnsiTheme="majorHAnsi" w:cstheme="majorHAnsi"/>
-        </w:rPr>
-        <w:t>href</w:t>
-      </w:r>
-      <w:proofErr w:type="spellEnd"/>
-      <w:r>
-        <w:rPr>
-          <w:rFonts w:asciiTheme="majorHAnsi" w:hAnsiTheme="majorHAnsi" w:cstheme="majorHAnsi"/>
-        </w:rPr>
-        <w:t>=</w:t>
-      </w:r>
-      <w:proofErr w:type="gramStart"/>
-      <w:r>
-        <w:rPr>
-          <w:rFonts w:asciiTheme="majorHAnsi" w:hAnsiTheme="majorHAnsi" w:cstheme="majorHAnsi"/>
-        </w:rPr>
-        <w:t>'./</w:t>
-      </w:r>
-      <w:proofErr w:type="spellStart"/>
-      <w:proofErr w:type="gramEnd"/>
-      <w:r>
-        <w:rPr>
-          <w:rFonts w:asciiTheme="majorHAnsi" w:hAnsiTheme="majorHAnsi" w:cstheme="majorHAnsi"/>
-        </w:rPr>
-        <w:t>moneda</w:t>
-      </w:r>
-      <w:proofErr w:type="spellEnd"/>
-      <w:r>
-        <w:rPr>
-          <w:rFonts w:asciiTheme="majorHAnsi" w:hAnsiTheme="majorHAnsi" w:cstheme="majorHAnsi"/>
-        </w:rPr>
-        <w:t xml:space="preserve">' class='once'&gt;una </w:t>
-      </w:r>
-      <w:proofErr w:type="spellStart"/>
-      <w:r>
-        <w:rPr>
-          <w:rFonts w:asciiTheme="majorHAnsi" w:hAnsiTheme="majorHAnsi" w:cstheme="majorHAnsi"/>
-        </w:rPr>
-        <w:t>moneda</w:t>
-      </w:r>
-      <w:proofErr w:type="spellEnd"/>
-      <w:r>
-        <w:rPr>
-          <w:rFonts w:asciiTheme="majorHAnsi" w:hAnsiTheme="majorHAnsi" w:cstheme="majorHAnsi"/>
-        </w:rPr>
-        <w:t xml:space="preserve">&lt;/a&gt; inside! You take the coin and realize there are some words written on that page. The book says: “you avoided death using your intellect, leave the chest or die.” You should leave the book and &lt;a </w:t>
-      </w:r>
-      <w:proofErr w:type="spellStart"/>
-      <w:r>
-        <w:rPr>
-          <w:rFonts w:asciiTheme="majorHAnsi" w:hAnsiTheme="majorHAnsi" w:cstheme="majorHAnsi"/>
-        </w:rPr>
-        <w:t>href</w:t>
-      </w:r>
-      <w:proofErr w:type="spellEnd"/>
-      <w:r>
-        <w:rPr>
-          <w:rFonts w:asciiTheme="majorHAnsi" w:hAnsiTheme="majorHAnsi" w:cstheme="majorHAnsi"/>
-        </w:rPr>
-        <w:t xml:space="preserve">='escenaluz2'&gt;go back from where you </w:t>
-      </w:r>
-      <w:proofErr w:type="gramStart"/>
-      <w:r>
-        <w:rPr>
-          <w:rFonts w:asciiTheme="majorHAnsi" w:hAnsiTheme="majorHAnsi" w:cstheme="majorHAnsi"/>
-        </w:rPr>
-        <w:t>came.&lt;</w:t>
-      </w:r>
-      <w:proofErr w:type="gramEnd"/>
-      <w:r>
-        <w:rPr>
-          <w:rFonts w:asciiTheme="majorHAnsi" w:hAnsiTheme="majorHAnsi" w:cstheme="majorHAnsi"/>
-        </w:rPr>
-        <w:t>/a&gt;</w:t>
+        <w:t>When you pick up the book, you hear a noise come from the chest as it closes on its own. You pick up the book and find &lt;a href='./moneda' class='once'&gt;una moneda&lt;/a&gt; inside! You take the coin and realize there are some words written on that page. The book says: “you avoided death using your intellect, leave the chest or die.” You should leave the book and &lt;a href='escenaluz2'&gt;go back from where you came.&lt;/a&gt;</w:t>
       </w:r>
     </w:p>
     <w:p>
@@ -1897,63 +1008,7 @@
         <w:rPr>
           <w:rFonts w:asciiTheme="majorHAnsi" w:hAnsiTheme="majorHAnsi" w:cstheme="majorHAnsi"/>
         </w:rPr>
-        <w:t xml:space="preserve">{&lt;a </w:t>
-      </w:r>
-      <w:proofErr w:type="spellStart"/>
-      <w:r>
-        <w:rPr>
-          <w:rFonts w:asciiTheme="majorHAnsi" w:hAnsiTheme="majorHAnsi" w:cstheme="majorHAnsi"/>
-        </w:rPr>
-        <w:t>href</w:t>
-      </w:r>
-      <w:proofErr w:type="spellEnd"/>
-      <w:r>
-        <w:rPr>
-          <w:rFonts w:asciiTheme="majorHAnsi" w:hAnsiTheme="majorHAnsi" w:cstheme="majorHAnsi"/>
-        </w:rPr>
-        <w:t>='escenaluz2'&gt;</w:t>
-      </w:r>
-      <w:proofErr w:type="spellStart"/>
-      <w:r>
-        <w:rPr>
-          <w:rFonts w:asciiTheme="majorHAnsi" w:hAnsiTheme="majorHAnsi" w:cstheme="majorHAnsi"/>
-        </w:rPr>
-        <w:t>volver</w:t>
-      </w:r>
-      <w:proofErr w:type="spellEnd"/>
-      <w:r>
-        <w:rPr>
-          <w:rFonts w:asciiTheme="majorHAnsi" w:hAnsiTheme="majorHAnsi" w:cstheme="majorHAnsi"/>
-        </w:rPr>
-        <w:t xml:space="preserve"> de </w:t>
-      </w:r>
-      <w:proofErr w:type="spellStart"/>
-      <w:r>
-        <w:rPr>
-          <w:rFonts w:asciiTheme="majorHAnsi" w:hAnsiTheme="majorHAnsi" w:cstheme="majorHAnsi"/>
-        </w:rPr>
-        <w:t>adonde</w:t>
-      </w:r>
-      <w:proofErr w:type="spellEnd"/>
-      <w:r>
-        <w:rPr>
-          <w:rFonts w:asciiTheme="majorHAnsi" w:hAnsiTheme="majorHAnsi" w:cstheme="majorHAnsi"/>
-        </w:rPr>
-        <w:t xml:space="preserve"> </w:t>
-      </w:r>
-      <w:proofErr w:type="spellStart"/>
-      <w:r>
-        <w:rPr>
-          <w:rFonts w:asciiTheme="majorHAnsi" w:hAnsiTheme="majorHAnsi" w:cstheme="majorHAnsi"/>
-        </w:rPr>
-        <w:t>viniste</w:t>
-      </w:r>
-      <w:proofErr w:type="spellEnd"/>
-      <w:r>
-        <w:rPr>
-          <w:rFonts w:asciiTheme="majorHAnsi" w:hAnsiTheme="majorHAnsi" w:cstheme="majorHAnsi"/>
-        </w:rPr>
-        <w:t>&lt;/a&gt;</w:t>
+        <w:t>{&lt;a href='escenaluz2'&gt;volver de adonde viniste&lt;/a&gt;</w:t>
       </w:r>
     </w:p>
     <w:p>
@@ -1968,16 +1023,8 @@
         <w:rPr>
           <w:rFonts w:asciiTheme="majorHAnsi" w:hAnsiTheme="majorHAnsi" w:cstheme="majorHAnsi"/>
         </w:rPr>
-        <w:t xml:space="preserve">            </w:t>
-      </w:r>
-      <w:proofErr w:type="gramStart"/>
-      <w:r>
-        <w:rPr>
-          <w:rFonts w:asciiTheme="majorHAnsi" w:hAnsiTheme="majorHAnsi" w:cstheme="majorHAnsi"/>
-        </w:rPr>
-        <w:t>actions:{</w:t>
-      </w:r>
-      <w:proofErr w:type="gramEnd"/>
+        <w:t xml:space="preserve">            actions:{</w:t>
+      </w:r>
     </w:p>
     <w:p>
       <w:pPr>
@@ -1991,35 +1038,7 @@
         <w:rPr>
           <w:rFonts w:asciiTheme="majorHAnsi" w:hAnsiTheme="majorHAnsi" w:cstheme="majorHAnsi"/>
         </w:rPr>
-        <w:t xml:space="preserve">              "</w:t>
-      </w:r>
-      <w:proofErr w:type="spellStart"/>
-      <w:r>
-        <w:rPr>
-          <w:rFonts w:asciiTheme="majorHAnsi" w:hAnsiTheme="majorHAnsi" w:cstheme="majorHAnsi"/>
-        </w:rPr>
-        <w:t>moneda</w:t>
-      </w:r>
-      <w:proofErr w:type="spellEnd"/>
-      <w:r>
-        <w:rPr>
-          <w:rFonts w:asciiTheme="majorHAnsi" w:hAnsiTheme="majorHAnsi" w:cstheme="majorHAnsi"/>
-        </w:rPr>
-        <w:t xml:space="preserve">": </w:t>
-      </w:r>
-      <w:proofErr w:type="gramStart"/>
-      <w:r>
-        <w:rPr>
-          <w:rFonts w:asciiTheme="majorHAnsi" w:hAnsiTheme="majorHAnsi" w:cstheme="majorHAnsi"/>
-        </w:rPr>
-        <w:t>function(</w:t>
-      </w:r>
-      <w:proofErr w:type="gramEnd"/>
-      <w:r>
-        <w:rPr>
-          <w:rFonts w:asciiTheme="majorHAnsi" w:hAnsiTheme="majorHAnsi" w:cstheme="majorHAnsi"/>
-        </w:rPr>
-        <w:t>character, system, to) {</w:t>
+        <w:t xml:space="preserve">              "moneda": function(character, system, to) {</w:t>
       </w:r>
     </w:p>
     <w:p>
@@ -2034,37 +1053,7 @@
         <w:rPr>
           <w:rFonts w:asciiTheme="majorHAnsi" w:hAnsiTheme="majorHAnsi" w:cstheme="majorHAnsi"/>
         </w:rPr>
-        <w:t xml:space="preserve">                </w:t>
-      </w:r>
-      <w:proofErr w:type="spellStart"/>
-      <w:proofErr w:type="gramStart"/>
-      <w:r>
-        <w:rPr>
-          <w:rFonts w:asciiTheme="majorHAnsi" w:hAnsiTheme="majorHAnsi" w:cstheme="majorHAnsi"/>
-        </w:rPr>
-        <w:t>system.animateQuality</w:t>
-      </w:r>
-      <w:proofErr w:type="spellEnd"/>
-      <w:proofErr w:type="gramEnd"/>
-      <w:r>
-        <w:rPr>
-          <w:rFonts w:asciiTheme="majorHAnsi" w:hAnsiTheme="majorHAnsi" w:cstheme="majorHAnsi"/>
-        </w:rPr>
-        <w:t>("</w:t>
-      </w:r>
-      <w:proofErr w:type="spellStart"/>
-      <w:r>
-        <w:rPr>
-          <w:rFonts w:asciiTheme="majorHAnsi" w:hAnsiTheme="majorHAnsi" w:cstheme="majorHAnsi"/>
-        </w:rPr>
-        <w:t>moneda</w:t>
-      </w:r>
-      <w:proofErr w:type="spellEnd"/>
-      <w:r>
-        <w:rPr>
-          <w:rFonts w:asciiTheme="majorHAnsi" w:hAnsiTheme="majorHAnsi" w:cstheme="majorHAnsi"/>
-        </w:rPr>
-        <w:t>", character.qualities.moneda+1);</w:t>
+        <w:t xml:space="preserve">                system.animateQuality("moneda", character.qualities.moneda+1);</w:t>
       </w:r>
     </w:p>
     <w:p>
@@ -2079,30 +1068,7 @@
         <w:rPr>
           <w:rFonts w:asciiTheme="majorHAnsi" w:hAnsiTheme="majorHAnsi" w:cstheme="majorHAnsi"/>
         </w:rPr>
-        <w:t xml:space="preserve">                </w:t>
-      </w:r>
-      <w:proofErr w:type="spellStart"/>
-      <w:proofErr w:type="gramStart"/>
-      <w:r>
-        <w:rPr>
-          <w:rFonts w:asciiTheme="majorHAnsi" w:hAnsiTheme="majorHAnsi" w:cstheme="majorHAnsi"/>
-        </w:rPr>
-        <w:t>system.setCharacterText</w:t>
-      </w:r>
-      <w:proofErr w:type="spellEnd"/>
-      <w:proofErr w:type="gramEnd"/>
-      <w:r>
-        <w:rPr>
-          <w:rFonts w:asciiTheme="majorHAnsi" w:hAnsiTheme="majorHAnsi" w:cstheme="majorHAnsi"/>
-        </w:rPr>
-        <w:t xml:space="preserve">("&lt;p&gt;Perfect, now you have another </w:t>
-      </w:r>
-      <w:proofErr w:type="spellStart"/>
-      <w:r>
-        <w:rPr>
-          <w:rFonts w:asciiTheme="majorHAnsi" w:hAnsiTheme="majorHAnsi" w:cstheme="majorHAnsi"/>
-        </w:rPr>
-        <w:t>coin</w:t>
+        <w:t xml:space="preserve">                system.setCharacterText("&lt;p&gt;Perfect, now you have another coin</w:t>
       </w:r>
       <w:r>
         <w:rPr>
@@ -2114,14 +1080,7 @@
         <w:rPr>
           <w:rFonts w:asciiTheme="majorHAnsi" w:hAnsiTheme="majorHAnsi" w:cstheme="majorHAnsi"/>
         </w:rPr>
-        <w:t>p</w:t>
-      </w:r>
-      <w:proofErr w:type="spellEnd"/>
-      <w:r>
-        <w:rPr>
-          <w:rFonts w:asciiTheme="majorHAnsi" w:hAnsiTheme="majorHAnsi" w:cstheme="majorHAnsi"/>
-        </w:rPr>
-        <w:t>&gt;");</w:t>
+        <w:t>p&gt;");</w:t>
       </w:r>
     </w:p>
     <w:p>
@@ -2184,30 +1143,12 @@
           <w:color w:val="222222"/>
         </w:rPr>
       </w:pPr>
-      <w:proofErr w:type="spellStart"/>
-      <w:proofErr w:type="gramStart"/>
       <w:r>
         <w:rPr>
           <w:rFonts w:asciiTheme="majorHAnsi" w:eastAsia="Times New Roman" w:hAnsiTheme="majorHAnsi" w:cstheme="majorHAnsi"/>
           <w:color w:val="222222"/>
         </w:rPr>
-        <w:t>escenamuertecofre</w:t>
-      </w:r>
-      <w:proofErr w:type="spellEnd"/>
-      <w:r>
-        <w:rPr>
-          <w:rFonts w:asciiTheme="majorHAnsi" w:eastAsia="Times New Roman" w:hAnsiTheme="majorHAnsi" w:cstheme="majorHAnsi"/>
-          <w:color w:val="222222"/>
-        </w:rPr>
-        <w:t>(</w:t>
-      </w:r>
-      <w:proofErr w:type="gramEnd"/>
-      <w:r>
-        <w:rPr>
-          <w:rFonts w:asciiTheme="majorHAnsi" w:eastAsia="Times New Roman" w:hAnsiTheme="majorHAnsi" w:cstheme="majorHAnsi"/>
-          <w:color w:val="222222"/>
-        </w:rPr>
-        <w:t>Curiosity killed the cat)</w:t>
+        <w:t>escenamuertecofre(Curiosity killed the cat)</w:t>
       </w:r>
     </w:p>
     <w:p>
@@ -2268,23 +1209,7 @@
           <w:color w:val="222222"/>
         </w:rPr>
         <w:br/>
-        <w:t xml:space="preserve">You did well </w:t>
-      </w:r>
-      <w:proofErr w:type="gramStart"/>
-      <w:r>
-        <w:rPr>
-          <w:rFonts w:asciiTheme="majorHAnsi" w:eastAsia="Times New Roman" w:hAnsiTheme="majorHAnsi" w:cstheme="majorHAnsi"/>
-          <w:color w:val="222222"/>
-        </w:rPr>
-        <w:t>avoiding</w:t>
-      </w:r>
-      <w:proofErr w:type="gramEnd"/>
-      <w:r>
-        <w:rPr>
-          <w:rFonts w:asciiTheme="majorHAnsi" w:eastAsia="Times New Roman" w:hAnsiTheme="majorHAnsi" w:cstheme="majorHAnsi"/>
-          <w:color w:val="222222"/>
-        </w:rPr>
-        <w:t xml:space="preserve"> death. You continue to the old door with the strange knob, you decide to investigate the &lt;a&gt;knob&lt;a&gt; or &lt;a&gt;open the door&lt;a&gt; to continue to search the labyrinth.</w:t>
+        <w:t>You did well avoiding death. You continue to the old door with the strange knob, you decide to investigate the &lt;a&gt;knob&lt;a&gt; or &lt;a&gt;open the door&lt;a&gt; to continue to search the labyrinth.</w:t>
       </w:r>
       <w:r>
         <w:rPr>
@@ -2317,30 +1242,12 @@
           <w:color w:val="222222"/>
         </w:rPr>
       </w:pPr>
-      <w:proofErr w:type="spellStart"/>
-      <w:proofErr w:type="gramStart"/>
       <w:r>
         <w:rPr>
           <w:rFonts w:asciiTheme="majorHAnsi" w:eastAsia="Times New Roman" w:hAnsiTheme="majorHAnsi" w:cstheme="majorHAnsi"/>
           <w:color w:val="222222"/>
         </w:rPr>
-        <w:t>pomo</w:t>
-      </w:r>
-      <w:proofErr w:type="spellEnd"/>
-      <w:r>
-        <w:rPr>
-          <w:rFonts w:asciiTheme="majorHAnsi" w:eastAsia="Times New Roman" w:hAnsiTheme="majorHAnsi" w:cstheme="majorHAnsi"/>
-          <w:color w:val="222222"/>
-        </w:rPr>
-        <w:t>(</w:t>
-      </w:r>
-      <w:proofErr w:type="gramEnd"/>
-      <w:r>
-        <w:rPr>
-          <w:rFonts w:asciiTheme="majorHAnsi" w:eastAsia="Times New Roman" w:hAnsiTheme="majorHAnsi" w:cstheme="majorHAnsi"/>
-          <w:color w:val="222222"/>
-        </w:rPr>
-        <w:t>The mysterious knob)</w:t>
+        <w:t>pomo(The mysterious knob)</w:t>
       </w:r>
     </w:p>
     <w:p>
@@ -2379,145 +1286,23 @@
           <w:color w:val="032F62"/>
           <w:shd w:val="clear" w:color="auto" w:fill="FFFFFF"/>
         </w:rPr>
-        <w:t xml:space="preserve">&lt;a </w:t>
-      </w:r>
-      <w:proofErr w:type="spellStart"/>
+        <w:t>&lt;a href='./moneda' class='once'&gt;another coin &lt;/a&gt;.</w:t>
+      </w:r>
       <w:r>
         <w:rPr>
           <w:rFonts w:asciiTheme="majorHAnsi" w:hAnsiTheme="majorHAnsi" w:cstheme="majorHAnsi"/>
           <w:color w:val="032F62"/>
           <w:shd w:val="clear" w:color="auto" w:fill="FFFFFF"/>
         </w:rPr>
-        <w:t>href</w:t>
-      </w:r>
-      <w:proofErr w:type="spellEnd"/>
+        <w:t xml:space="preserve"> You wonder if you’re close to the exit given how many coins you have. How many more passages will you have to traverse?</w:t>
+      </w:r>
       <w:r>
         <w:rPr>
           <w:rFonts w:asciiTheme="majorHAnsi" w:hAnsiTheme="majorHAnsi" w:cstheme="majorHAnsi"/>
           <w:color w:val="032F62"/>
           <w:shd w:val="clear" w:color="auto" w:fill="FFFFFF"/>
         </w:rPr>
-        <w:t>=</w:t>
-      </w:r>
-      <w:proofErr w:type="gramStart"/>
-      <w:r>
-        <w:rPr>
-          <w:rFonts w:asciiTheme="majorHAnsi" w:hAnsiTheme="majorHAnsi" w:cstheme="majorHAnsi"/>
-          <w:color w:val="032F62"/>
-          <w:shd w:val="clear" w:color="auto" w:fill="FFFFFF"/>
-        </w:rPr>
-        <w:t>'./</w:t>
-      </w:r>
-      <w:proofErr w:type="spellStart"/>
-      <w:proofErr w:type="gramEnd"/>
-      <w:r>
-        <w:rPr>
-          <w:rFonts w:asciiTheme="majorHAnsi" w:hAnsiTheme="majorHAnsi" w:cstheme="majorHAnsi"/>
-          <w:color w:val="032F62"/>
-          <w:shd w:val="clear" w:color="auto" w:fill="FFFFFF"/>
-        </w:rPr>
-        <w:t>moneda</w:t>
-      </w:r>
-      <w:proofErr w:type="spellEnd"/>
-      <w:r>
-        <w:rPr>
-          <w:rFonts w:asciiTheme="majorHAnsi" w:hAnsiTheme="majorHAnsi" w:cstheme="majorHAnsi"/>
-          <w:color w:val="032F62"/>
-          <w:shd w:val="clear" w:color="auto" w:fill="FFFFFF"/>
-        </w:rPr>
-        <w:t>' class='once'&gt;</w:t>
-      </w:r>
-      <w:r>
-        <w:rPr>
-          <w:rFonts w:asciiTheme="majorHAnsi" w:hAnsiTheme="majorHAnsi" w:cstheme="majorHAnsi"/>
-          <w:color w:val="032F62"/>
-          <w:shd w:val="clear" w:color="auto" w:fill="FFFFFF"/>
-        </w:rPr>
-        <w:t xml:space="preserve">another coin </w:t>
-      </w:r>
-      <w:r>
-        <w:rPr>
-          <w:rFonts w:asciiTheme="majorHAnsi" w:hAnsiTheme="majorHAnsi" w:cstheme="majorHAnsi"/>
-          <w:color w:val="032F62"/>
-          <w:shd w:val="clear" w:color="auto" w:fill="FFFFFF"/>
-        </w:rPr>
-        <w:t>&lt;/a&gt;.</w:t>
-      </w:r>
-      <w:r>
-        <w:rPr>
-          <w:rFonts w:asciiTheme="majorHAnsi" w:hAnsiTheme="majorHAnsi" w:cstheme="majorHAnsi"/>
-          <w:color w:val="032F62"/>
-          <w:shd w:val="clear" w:color="auto" w:fill="FFFFFF"/>
-        </w:rPr>
-        <w:t xml:space="preserve"> You wonder if you’re close to the exit given how many coins you have. How many more passages will you have to traverse?</w:t>
-      </w:r>
-      <w:r>
-        <w:rPr>
-          <w:rFonts w:asciiTheme="majorHAnsi" w:hAnsiTheme="majorHAnsi" w:cstheme="majorHAnsi"/>
-          <w:color w:val="032F62"/>
-          <w:shd w:val="clear" w:color="auto" w:fill="FFFFFF"/>
-        </w:rPr>
-        <w:t xml:space="preserve"> </w:t>
-      </w:r>
-      <w:r>
-        <w:rPr>
-          <w:rFonts w:asciiTheme="majorHAnsi" w:hAnsiTheme="majorHAnsi" w:cstheme="majorHAnsi"/>
-          <w:color w:val="032F62"/>
-          <w:shd w:val="clear" w:color="auto" w:fill="FFFFFF"/>
-        </w:rPr>
-        <w:t xml:space="preserve">&lt;a </w:t>
-      </w:r>
-      <w:proofErr w:type="spellStart"/>
-      <w:r>
-        <w:rPr>
-          <w:rFonts w:asciiTheme="majorHAnsi" w:hAnsiTheme="majorHAnsi" w:cstheme="majorHAnsi"/>
-          <w:color w:val="032F62"/>
-          <w:shd w:val="clear" w:color="auto" w:fill="FFFFFF"/>
-        </w:rPr>
-        <w:t>href</w:t>
-      </w:r>
-      <w:proofErr w:type="spellEnd"/>
-      <w:r>
-        <w:rPr>
-          <w:rFonts w:asciiTheme="majorHAnsi" w:hAnsiTheme="majorHAnsi" w:cstheme="majorHAnsi"/>
-          <w:color w:val="032F62"/>
-          <w:shd w:val="clear" w:color="auto" w:fill="FFFFFF"/>
-        </w:rPr>
-        <w:t>='</w:t>
-      </w:r>
-      <w:proofErr w:type="spellStart"/>
-      <w:r>
-        <w:rPr>
-          <w:rFonts w:asciiTheme="majorHAnsi" w:hAnsiTheme="majorHAnsi" w:cstheme="majorHAnsi"/>
-          <w:color w:val="032F62"/>
-          <w:shd w:val="clear" w:color="auto" w:fill="FFFFFF"/>
-        </w:rPr>
-        <w:t>escenaluz</w:t>
-      </w:r>
-      <w:proofErr w:type="spellEnd"/>
-      <w:r>
-        <w:rPr>
-          <w:rFonts w:asciiTheme="majorHAnsi" w:hAnsiTheme="majorHAnsi" w:cstheme="majorHAnsi"/>
-          <w:color w:val="032F62"/>
-          <w:shd w:val="clear" w:color="auto" w:fill="FFFFFF"/>
-        </w:rPr>
-        <w:t>'&gt;</w:t>
-      </w:r>
-      <w:r>
-        <w:rPr>
-          <w:rFonts w:asciiTheme="majorHAnsi" w:hAnsiTheme="majorHAnsi" w:cstheme="majorHAnsi"/>
-          <w:color w:val="032F62"/>
-          <w:shd w:val="clear" w:color="auto" w:fill="FFFFFF"/>
-        </w:rPr>
-        <w:t>Go Back</w:t>
-      </w:r>
-      <w:r>
-        <w:rPr>
-          <w:rFonts w:asciiTheme="majorHAnsi" w:hAnsiTheme="majorHAnsi" w:cstheme="majorHAnsi"/>
-          <w:color w:val="032F62"/>
-          <w:shd w:val="clear" w:color="auto" w:fill="FFFFFF"/>
-        </w:rPr>
-        <w:t>&lt;/a&gt;.</w:t>
+        <w:t xml:space="preserve"> &lt;a href='escenaluz'&gt;Go Back&lt;/a&gt;.</w:t>
       </w:r>
     </w:p>
     <w:p>
@@ -2638,7 +1423,6 @@
               </w:rPr>
               <w:t xml:space="preserve">            </w:t>
             </w:r>
-            <w:proofErr w:type="gramStart"/>
             <w:r>
               <w:rPr>
                 <w:rFonts w:asciiTheme="majorHAnsi" w:eastAsia="Times New Roman" w:hAnsiTheme="majorHAnsi" w:cstheme="majorHAnsi"/>
@@ -2653,7 +1437,6 @@
               </w:rPr>
               <w:t>:{</w:t>
             </w:r>
-            <w:proofErr w:type="gramEnd"/>
           </w:p>
         </w:tc>
       </w:tr>
@@ -2713,23 +1496,7 @@
                 <w:rFonts w:asciiTheme="majorHAnsi" w:eastAsia="Times New Roman" w:hAnsiTheme="majorHAnsi" w:cstheme="majorHAnsi"/>
                 <w:color w:val="032F62"/>
               </w:rPr>
-              <w:t>"</w:t>
-            </w:r>
-            <w:proofErr w:type="spellStart"/>
-            <w:r>
-              <w:rPr>
-                <w:rFonts w:asciiTheme="majorHAnsi" w:eastAsia="Times New Roman" w:hAnsiTheme="majorHAnsi" w:cstheme="majorHAnsi"/>
-                <w:color w:val="032F62"/>
-              </w:rPr>
-              <w:t>moneda</w:t>
-            </w:r>
-            <w:proofErr w:type="spellEnd"/>
-            <w:r>
-              <w:rPr>
-                <w:rFonts w:asciiTheme="majorHAnsi" w:eastAsia="Times New Roman" w:hAnsiTheme="majorHAnsi" w:cstheme="majorHAnsi"/>
-                <w:color w:val="032F62"/>
-              </w:rPr>
-              <w:t>"</w:t>
+              <w:t>"moneda"</w:t>
             </w:r>
             <w:r>
               <w:rPr>
@@ -2738,7 +1505,6 @@
               </w:rPr>
               <w:t xml:space="preserve">: </w:t>
             </w:r>
-            <w:proofErr w:type="gramStart"/>
             <w:r>
               <w:rPr>
                 <w:rFonts w:asciiTheme="majorHAnsi" w:eastAsia="Times New Roman" w:hAnsiTheme="majorHAnsi" w:cstheme="majorHAnsi"/>
@@ -2751,15 +1517,7 @@
                 <w:rFonts w:asciiTheme="majorHAnsi" w:eastAsia="Times New Roman" w:hAnsiTheme="majorHAnsi" w:cstheme="majorHAnsi"/>
                 <w:color w:val="24292E"/>
               </w:rPr>
-              <w:t>(</w:t>
-            </w:r>
-            <w:proofErr w:type="gramEnd"/>
-            <w:r>
-              <w:rPr>
-                <w:rFonts w:asciiTheme="majorHAnsi" w:eastAsia="Times New Roman" w:hAnsiTheme="majorHAnsi" w:cstheme="majorHAnsi"/>
-                <w:color w:val="24292E"/>
-              </w:rPr>
-              <w:t>character, system, to) {</w:t>
+              <w:t>(character, system, to) {</w:t>
             </w:r>
           </w:p>
         </w:tc>
@@ -2813,16 +1571,7 @@
                 <w:rFonts w:asciiTheme="majorHAnsi" w:eastAsia="Times New Roman" w:hAnsiTheme="majorHAnsi" w:cstheme="majorHAnsi"/>
                 <w:color w:val="24292E"/>
               </w:rPr>
-              <w:t xml:space="preserve">                </w:t>
-            </w:r>
-            <w:proofErr w:type="spellStart"/>
-            <w:proofErr w:type="gramStart"/>
-            <w:r>
-              <w:rPr>
-                <w:rFonts w:asciiTheme="majorHAnsi" w:eastAsia="Times New Roman" w:hAnsiTheme="majorHAnsi" w:cstheme="majorHAnsi"/>
-                <w:color w:val="24292E"/>
-              </w:rPr>
-              <w:t>system.</w:t>
+              <w:t xml:space="preserve">                system.</w:t>
             </w:r>
             <w:r>
               <w:rPr>
@@ -2831,8 +1580,6 @@
               </w:rPr>
               <w:t>animateQuality</w:t>
             </w:r>
-            <w:proofErr w:type="spellEnd"/>
-            <w:proofErr w:type="gramEnd"/>
             <w:r>
               <w:rPr>
                 <w:rFonts w:asciiTheme="majorHAnsi" w:eastAsia="Times New Roman" w:hAnsiTheme="majorHAnsi" w:cstheme="majorHAnsi"/>
@@ -2845,23 +1592,7 @@
                 <w:rFonts w:asciiTheme="majorHAnsi" w:eastAsia="Times New Roman" w:hAnsiTheme="majorHAnsi" w:cstheme="majorHAnsi"/>
                 <w:color w:val="032F62"/>
               </w:rPr>
-              <w:t>"</w:t>
-            </w:r>
-            <w:proofErr w:type="spellStart"/>
-            <w:r>
-              <w:rPr>
-                <w:rFonts w:asciiTheme="majorHAnsi" w:eastAsia="Times New Roman" w:hAnsiTheme="majorHAnsi" w:cstheme="majorHAnsi"/>
-                <w:color w:val="032F62"/>
-              </w:rPr>
-              <w:t>moneda</w:t>
-            </w:r>
-            <w:proofErr w:type="spellEnd"/>
-            <w:r>
-              <w:rPr>
-                <w:rFonts w:asciiTheme="majorHAnsi" w:eastAsia="Times New Roman" w:hAnsiTheme="majorHAnsi" w:cstheme="majorHAnsi"/>
-                <w:color w:val="032F62"/>
-              </w:rPr>
-              <w:t>"</w:t>
+              <w:t>"moneda"</w:t>
             </w:r>
             <w:r>
               <w:rPr>
@@ -2950,16 +1681,7 @@
                 <w:rFonts w:asciiTheme="majorHAnsi" w:eastAsia="Times New Roman" w:hAnsiTheme="majorHAnsi" w:cstheme="majorHAnsi"/>
                 <w:color w:val="24292E"/>
               </w:rPr>
-              <w:t xml:space="preserve">                </w:t>
-            </w:r>
-            <w:proofErr w:type="spellStart"/>
-            <w:proofErr w:type="gramStart"/>
-            <w:r>
-              <w:rPr>
-                <w:rFonts w:asciiTheme="majorHAnsi" w:eastAsia="Times New Roman" w:hAnsiTheme="majorHAnsi" w:cstheme="majorHAnsi"/>
-                <w:color w:val="24292E"/>
-              </w:rPr>
-              <w:t>system.</w:t>
+              <w:t xml:space="preserve">                system.</w:t>
             </w:r>
             <w:r>
               <w:rPr>
@@ -2968,8 +1690,6 @@
               </w:rPr>
               <w:t>setCharacterText</w:t>
             </w:r>
-            <w:proofErr w:type="spellEnd"/>
-            <w:proofErr w:type="gramEnd"/>
             <w:r>
               <w:rPr>
                 <w:rFonts w:asciiTheme="majorHAnsi" w:eastAsia="Times New Roman" w:hAnsiTheme="majorHAnsi" w:cstheme="majorHAnsi"/>
@@ -2989,30 +1709,14 @@
                 <w:rFonts w:asciiTheme="majorHAnsi" w:eastAsia="Times New Roman" w:hAnsiTheme="majorHAnsi" w:cstheme="majorHAnsi"/>
                 <w:color w:val="032F62"/>
               </w:rPr>
-              <w:t xml:space="preserve">. Now you have another </w:t>
-            </w:r>
-            <w:proofErr w:type="gramStart"/>
+              <w:t>. Now you have another coin.</w:t>
+            </w:r>
             <w:r>
               <w:rPr>
                 <w:rFonts w:asciiTheme="majorHAnsi" w:eastAsia="Times New Roman" w:hAnsiTheme="majorHAnsi" w:cstheme="majorHAnsi"/>
                 <w:color w:val="032F62"/>
               </w:rPr>
-              <w:t>coin.</w:t>
-            </w:r>
-            <w:r>
-              <w:rPr>
-                <w:rFonts w:asciiTheme="majorHAnsi" w:eastAsia="Times New Roman" w:hAnsiTheme="majorHAnsi" w:cstheme="majorHAnsi"/>
-                <w:color w:val="032F62"/>
-              </w:rPr>
-              <w:t>&lt;</w:t>
-            </w:r>
-            <w:proofErr w:type="gramEnd"/>
-            <w:r>
-              <w:rPr>
-                <w:rFonts w:asciiTheme="majorHAnsi" w:eastAsia="Times New Roman" w:hAnsiTheme="majorHAnsi" w:cstheme="majorHAnsi"/>
-                <w:color w:val="032F62"/>
-              </w:rPr>
-              <w:t>/p&gt;</w:t>
+              <w:t>&lt;/p&gt;</w:t>
             </w:r>
             <w:r>
               <w:rPr>
@@ -3230,37 +1934,12 @@
           <w:color w:val="222222"/>
         </w:rPr>
       </w:pPr>
-      <w:proofErr w:type="spellStart"/>
       <w:r>
         <w:rPr>
           <w:rFonts w:asciiTheme="majorHAnsi" w:eastAsia="Times New Roman" w:hAnsiTheme="majorHAnsi" w:cstheme="majorHAnsi"/>
           <w:color w:val="222222"/>
         </w:rPr>
-        <w:t>Robertina</w:t>
-      </w:r>
-      <w:proofErr w:type="spellEnd"/>
-      <w:r>
-        <w:rPr>
-          <w:rFonts w:asciiTheme="majorHAnsi" w:eastAsia="Times New Roman" w:hAnsiTheme="majorHAnsi" w:cstheme="majorHAnsi"/>
-          <w:color w:val="222222"/>
-        </w:rPr>
-        <w:t xml:space="preserve"> is tired and a bid dizzy due to the all the looping passages. She finds a </w:t>
-      </w:r>
-      <w:proofErr w:type="gramStart"/>
-      <w:r>
-        <w:rPr>
-          <w:rFonts w:asciiTheme="majorHAnsi" w:eastAsia="Times New Roman" w:hAnsiTheme="majorHAnsi" w:cstheme="majorHAnsi"/>
-          <w:color w:val="222222"/>
-        </w:rPr>
-        <w:t>chair, but</w:t>
-      </w:r>
-      <w:proofErr w:type="gramEnd"/>
-      <w:r>
-        <w:rPr>
-          <w:rFonts w:asciiTheme="majorHAnsi" w:eastAsia="Times New Roman" w:hAnsiTheme="majorHAnsi" w:cstheme="majorHAnsi"/>
-          <w:color w:val="222222"/>
-        </w:rPr>
-        <w:t xml:space="preserve"> is unsure if she should </w:t>
+        <w:t xml:space="preserve">Robertina is tired and a bid dizzy due to the all the looping passages. She finds a chair, but is unsure if she should </w:t>
       </w:r>
       <w:r>
         <w:rPr>
@@ -3268,109 +1947,7 @@
           <w:color w:val="032F62"/>
           <w:shd w:val="clear" w:color="auto" w:fill="FFFFFF"/>
         </w:rPr>
-        <w:t xml:space="preserve">&lt;a </w:t>
-      </w:r>
-      <w:proofErr w:type="spellStart"/>
-      <w:r>
-        <w:rPr>
-          <w:rFonts w:asciiTheme="majorHAnsi" w:hAnsiTheme="majorHAnsi" w:cstheme="majorHAnsi"/>
-          <w:color w:val="032F62"/>
-          <w:shd w:val="clear" w:color="auto" w:fill="FFFFFF"/>
-        </w:rPr>
-        <w:t>href</w:t>
-      </w:r>
-      <w:proofErr w:type="spellEnd"/>
-      <w:r>
-        <w:rPr>
-          <w:rFonts w:asciiTheme="majorHAnsi" w:hAnsiTheme="majorHAnsi" w:cstheme="majorHAnsi"/>
-          <w:color w:val="032F62"/>
-          <w:shd w:val="clear" w:color="auto" w:fill="FFFFFF"/>
-        </w:rPr>
-        <w:t>='</w:t>
-      </w:r>
-      <w:proofErr w:type="spellStart"/>
-      <w:r>
-        <w:rPr>
-          <w:rFonts w:asciiTheme="majorHAnsi" w:hAnsiTheme="majorHAnsi" w:cstheme="majorHAnsi"/>
-          <w:color w:val="032F62"/>
-          <w:shd w:val="clear" w:color="auto" w:fill="FFFFFF"/>
-        </w:rPr>
-        <w:t>descansar</w:t>
-      </w:r>
-      <w:proofErr w:type="spellEnd"/>
-      <w:r>
-        <w:rPr>
-          <w:rFonts w:asciiTheme="majorHAnsi" w:hAnsiTheme="majorHAnsi" w:cstheme="majorHAnsi"/>
-          <w:color w:val="032F62"/>
-          <w:shd w:val="clear" w:color="auto" w:fill="FFFFFF"/>
-        </w:rPr>
-        <w:t>'&gt;</w:t>
-      </w:r>
-      <w:r>
-        <w:rPr>
-          <w:rFonts w:asciiTheme="majorHAnsi" w:hAnsiTheme="majorHAnsi" w:cstheme="majorHAnsi"/>
-          <w:color w:val="032F62"/>
-          <w:shd w:val="clear" w:color="auto" w:fill="FFFFFF"/>
-        </w:rPr>
-        <w:t>sit and rest</w:t>
-      </w:r>
-      <w:r>
-        <w:rPr>
-          <w:rFonts w:asciiTheme="majorHAnsi" w:hAnsiTheme="majorHAnsi" w:cstheme="majorHAnsi"/>
-          <w:color w:val="032F62"/>
-          <w:shd w:val="clear" w:color="auto" w:fill="FFFFFF"/>
-        </w:rPr>
-        <w:t>&lt;/a&gt; o</w:t>
-      </w:r>
-      <w:r>
-        <w:rPr>
-          <w:rFonts w:asciiTheme="majorHAnsi" w:hAnsiTheme="majorHAnsi" w:cstheme="majorHAnsi"/>
-          <w:color w:val="032F62"/>
-          <w:shd w:val="clear" w:color="auto" w:fill="FFFFFF"/>
-        </w:rPr>
-        <w:t>r</w:t>
-      </w:r>
-      <w:r>
-        <w:rPr>
-          <w:rFonts w:asciiTheme="majorHAnsi" w:hAnsiTheme="majorHAnsi" w:cstheme="majorHAnsi"/>
-          <w:color w:val="032F62"/>
-          <w:shd w:val="clear" w:color="auto" w:fill="FFFFFF"/>
-        </w:rPr>
-        <w:t xml:space="preserve"> &lt;a </w:t>
-      </w:r>
-      <w:proofErr w:type="spellStart"/>
-      <w:r>
-        <w:rPr>
-          <w:rFonts w:asciiTheme="majorHAnsi" w:hAnsiTheme="majorHAnsi" w:cstheme="majorHAnsi"/>
-          <w:color w:val="032F62"/>
-          <w:shd w:val="clear" w:color="auto" w:fill="FFFFFF"/>
-        </w:rPr>
-        <w:t>href</w:t>
-      </w:r>
-      <w:proofErr w:type="spellEnd"/>
-      <w:r>
-        <w:rPr>
-          <w:rFonts w:asciiTheme="majorHAnsi" w:hAnsiTheme="majorHAnsi" w:cstheme="majorHAnsi"/>
-          <w:color w:val="032F62"/>
-          <w:shd w:val="clear" w:color="auto" w:fill="FFFFFF"/>
-        </w:rPr>
-        <w:t>='escena10'&gt;</w:t>
-      </w:r>
-      <w:r>
-        <w:rPr>
-          <w:rFonts w:asciiTheme="majorHAnsi" w:hAnsiTheme="majorHAnsi" w:cstheme="majorHAnsi"/>
-          <w:color w:val="032F62"/>
-          <w:shd w:val="clear" w:color="auto" w:fill="FFFFFF"/>
-        </w:rPr>
-        <w:t>continue</w:t>
-      </w:r>
-      <w:r>
-        <w:rPr>
-          <w:rFonts w:asciiTheme="majorHAnsi" w:hAnsiTheme="majorHAnsi" w:cstheme="majorHAnsi"/>
-          <w:color w:val="032F62"/>
-          <w:shd w:val="clear" w:color="auto" w:fill="FFFFFF"/>
-        </w:rPr>
-        <w:t>&lt;/a&gt;.</w:t>
+        <w:t>&lt;a href='descansar'&gt;sit and rest&lt;/a&gt; or &lt;a href='escena10'&gt;continue&lt;/a&gt;.</w:t>
       </w:r>
     </w:p>
     <w:p>
@@ -3384,14 +1961,12 @@
           <w:rFonts w:asciiTheme="majorHAnsi" w:hAnsiTheme="majorHAnsi" w:cstheme="majorHAnsi"/>
         </w:rPr>
       </w:pPr>
-      <w:proofErr w:type="spellStart"/>
       <w:r>
         <w:rPr>
           <w:rFonts w:asciiTheme="majorHAnsi" w:hAnsiTheme="majorHAnsi" w:cstheme="majorHAnsi"/>
         </w:rPr>
         <w:t>Descansar</w:t>
       </w:r>
-      <w:proofErr w:type="spellEnd"/>
     </w:p>
     <w:p>
       <w:pPr>
@@ -3408,134 +1983,21 @@
         <w:rPr>
           <w:rFonts w:asciiTheme="majorHAnsi" w:hAnsiTheme="majorHAnsi" w:cstheme="majorHAnsi"/>
         </w:rPr>
-        <w:t xml:space="preserve">You decide to sit and take a break so you can continue with more </w:t>
-      </w:r>
-      <w:proofErr w:type="spellStart"/>
-      <w:r>
-        <w:rPr>
-          <w:rFonts w:asciiTheme="majorHAnsi" w:hAnsiTheme="majorHAnsi" w:cstheme="majorHAnsi"/>
-        </w:rPr>
-        <w:t>strenfth</w:t>
-      </w:r>
-      <w:proofErr w:type="spellEnd"/>
-      <w:r>
-        <w:rPr>
-          <w:rFonts w:asciiTheme="majorHAnsi" w:hAnsiTheme="majorHAnsi" w:cstheme="majorHAnsi"/>
-        </w:rPr>
-        <w:t xml:space="preserve">. When you lower your head, you notice by one of the legs of the chair you a shiny </w:t>
+        <w:t xml:space="preserve">You decide to sit and take a break so you can continue with more strenfth. When you lower your head, you notice by one of the legs of the chair you a shiny </w:t>
       </w:r>
       <w:r>
         <w:rPr>
           <w:rFonts w:asciiTheme="majorHAnsi" w:hAnsiTheme="majorHAnsi" w:cstheme="majorHAnsi"/>
           <w:shd w:val="clear" w:color="auto" w:fill="FFFFFF"/>
         </w:rPr>
-        <w:t xml:space="preserve">&lt;a </w:t>
-      </w:r>
-      <w:proofErr w:type="spellStart"/>
+        <w:t>&lt;a href='./moneda' class='once'&gt;coin&lt;/a&gt;.</w:t>
+      </w:r>
       <w:r>
         <w:rPr>
           <w:rFonts w:asciiTheme="majorHAnsi" w:hAnsiTheme="majorHAnsi" w:cstheme="majorHAnsi"/>
           <w:shd w:val="clear" w:color="auto" w:fill="FFFFFF"/>
         </w:rPr>
-        <w:t>href</w:t>
-      </w:r>
-      <w:proofErr w:type="spellEnd"/>
-      <w:r>
-        <w:rPr>
-          <w:rFonts w:asciiTheme="majorHAnsi" w:hAnsiTheme="majorHAnsi" w:cstheme="majorHAnsi"/>
-          <w:shd w:val="clear" w:color="auto" w:fill="FFFFFF"/>
-        </w:rPr>
-        <w:t>=</w:t>
-      </w:r>
-      <w:proofErr w:type="gramStart"/>
-      <w:r>
-        <w:rPr>
-          <w:rFonts w:asciiTheme="majorHAnsi" w:hAnsiTheme="majorHAnsi" w:cstheme="majorHAnsi"/>
-          <w:shd w:val="clear" w:color="auto" w:fill="FFFFFF"/>
-        </w:rPr>
-        <w:t>'./</w:t>
-      </w:r>
-      <w:proofErr w:type="spellStart"/>
-      <w:proofErr w:type="gramEnd"/>
-      <w:r>
-        <w:rPr>
-          <w:rFonts w:asciiTheme="majorHAnsi" w:hAnsiTheme="majorHAnsi" w:cstheme="majorHAnsi"/>
-          <w:shd w:val="clear" w:color="auto" w:fill="FFFFFF"/>
-        </w:rPr>
-        <w:t>moneda</w:t>
-      </w:r>
-      <w:proofErr w:type="spellEnd"/>
-      <w:r>
-        <w:rPr>
-          <w:rFonts w:asciiTheme="majorHAnsi" w:hAnsiTheme="majorHAnsi" w:cstheme="majorHAnsi"/>
-          <w:shd w:val="clear" w:color="auto" w:fill="FFFFFF"/>
-        </w:rPr>
-        <w:t>' class='once'&gt;</w:t>
-      </w:r>
-      <w:r>
-        <w:rPr>
-          <w:rFonts w:asciiTheme="majorHAnsi" w:hAnsiTheme="majorHAnsi" w:cstheme="majorHAnsi"/>
-          <w:shd w:val="clear" w:color="auto" w:fill="FFFFFF"/>
-        </w:rPr>
-        <w:t>coin</w:t>
-      </w:r>
-      <w:r>
-        <w:rPr>
-          <w:rFonts w:asciiTheme="majorHAnsi" w:hAnsiTheme="majorHAnsi" w:cstheme="majorHAnsi"/>
-          <w:shd w:val="clear" w:color="auto" w:fill="FFFFFF"/>
-        </w:rPr>
-        <w:t>&lt;/a&gt;</w:t>
-      </w:r>
-      <w:r>
-        <w:rPr>
-          <w:rFonts w:asciiTheme="majorHAnsi" w:hAnsiTheme="majorHAnsi" w:cstheme="majorHAnsi"/>
-          <w:shd w:val="clear" w:color="auto" w:fill="FFFFFF"/>
-        </w:rPr>
-        <w:t>.</w:t>
-      </w:r>
-      <w:r>
-        <w:rPr>
-          <w:rFonts w:asciiTheme="majorHAnsi" w:hAnsiTheme="majorHAnsi" w:cstheme="majorHAnsi"/>
-          <w:shd w:val="clear" w:color="auto" w:fill="FFFFFF"/>
-        </w:rPr>
-        <w:t xml:space="preserve"> You find yourself reenergized by this discovery and decide to </w:t>
-      </w:r>
-      <w:r>
-        <w:rPr>
-          <w:rFonts w:asciiTheme="majorHAnsi" w:hAnsiTheme="majorHAnsi" w:cstheme="majorHAnsi"/>
-          <w:shd w:val="clear" w:color="auto" w:fill="FFFFFF"/>
-        </w:rPr>
-        <w:t xml:space="preserve">&lt;a </w:t>
-      </w:r>
-      <w:proofErr w:type="spellStart"/>
-      <w:r>
-        <w:rPr>
-          <w:rFonts w:asciiTheme="majorHAnsi" w:hAnsiTheme="majorHAnsi" w:cstheme="majorHAnsi"/>
-          <w:shd w:val="clear" w:color="auto" w:fill="FFFFFF"/>
-        </w:rPr>
-        <w:t>href</w:t>
-      </w:r>
-      <w:proofErr w:type="spellEnd"/>
-      <w:r>
-        <w:rPr>
-          <w:rFonts w:asciiTheme="majorHAnsi" w:hAnsiTheme="majorHAnsi" w:cstheme="majorHAnsi"/>
-          <w:shd w:val="clear" w:color="auto" w:fill="FFFFFF"/>
-        </w:rPr>
-        <w:t>='escena10'&gt;</w:t>
-      </w:r>
-      <w:r>
-        <w:rPr>
-          <w:rFonts w:asciiTheme="majorHAnsi" w:hAnsiTheme="majorHAnsi" w:cstheme="majorHAnsi"/>
-          <w:shd w:val="clear" w:color="auto" w:fill="FFFFFF"/>
-        </w:rPr>
-        <w:t>continue</w:t>
-      </w:r>
-      <w:r>
-        <w:rPr>
-          <w:rFonts w:asciiTheme="majorHAnsi" w:hAnsiTheme="majorHAnsi" w:cstheme="majorHAnsi"/>
-          <w:shd w:val="clear" w:color="auto" w:fill="FFFFFF"/>
-        </w:rPr>
-        <w:t>&lt;/a&gt;.</w:t>
+        <w:t xml:space="preserve"> You find yourself reenergized by this discovery and decide to &lt;a href='escena10'&gt;continue&lt;/a&gt;.</w:t>
       </w:r>
     </w:p>
     <w:tbl>
@@ -3578,7 +2040,6 @@
                 <w:color w:val="24292E"/>
               </w:rPr>
             </w:pPr>
-            <w:proofErr w:type="gramStart"/>
             <w:r>
               <w:rPr>
                 <w:rFonts w:asciiTheme="majorHAnsi" w:eastAsia="Times New Roman" w:hAnsiTheme="majorHAnsi" w:cstheme="majorHAnsi"/>
@@ -3593,7 +2054,6 @@
               </w:rPr>
               <w:t>:{</w:t>
             </w:r>
-            <w:proofErr w:type="gramEnd"/>
           </w:p>
         </w:tc>
       </w:tr>
@@ -3653,23 +2113,7 @@
                 <w:rFonts w:asciiTheme="majorHAnsi" w:eastAsia="Times New Roman" w:hAnsiTheme="majorHAnsi" w:cstheme="majorHAnsi"/>
                 <w:color w:val="032F62"/>
               </w:rPr>
-              <w:t>"</w:t>
-            </w:r>
-            <w:proofErr w:type="spellStart"/>
-            <w:r>
-              <w:rPr>
-                <w:rFonts w:asciiTheme="majorHAnsi" w:eastAsia="Times New Roman" w:hAnsiTheme="majorHAnsi" w:cstheme="majorHAnsi"/>
-                <w:color w:val="032F62"/>
-              </w:rPr>
-              <w:t>moneda</w:t>
-            </w:r>
-            <w:proofErr w:type="spellEnd"/>
-            <w:r>
-              <w:rPr>
-                <w:rFonts w:asciiTheme="majorHAnsi" w:eastAsia="Times New Roman" w:hAnsiTheme="majorHAnsi" w:cstheme="majorHAnsi"/>
-                <w:color w:val="032F62"/>
-              </w:rPr>
-              <w:t>"</w:t>
+              <w:t>"moneda"</w:t>
             </w:r>
             <w:r>
               <w:rPr>
@@ -3678,7 +2122,6 @@
               </w:rPr>
               <w:t xml:space="preserve">: </w:t>
             </w:r>
-            <w:proofErr w:type="gramStart"/>
             <w:r>
               <w:rPr>
                 <w:rFonts w:asciiTheme="majorHAnsi" w:eastAsia="Times New Roman" w:hAnsiTheme="majorHAnsi" w:cstheme="majorHAnsi"/>
@@ -3691,15 +2134,7 @@
                 <w:rFonts w:asciiTheme="majorHAnsi" w:eastAsia="Times New Roman" w:hAnsiTheme="majorHAnsi" w:cstheme="majorHAnsi"/>
                 <w:color w:val="24292E"/>
               </w:rPr>
-              <w:t>(</w:t>
-            </w:r>
-            <w:proofErr w:type="gramEnd"/>
-            <w:r>
-              <w:rPr>
-                <w:rFonts w:asciiTheme="majorHAnsi" w:eastAsia="Times New Roman" w:hAnsiTheme="majorHAnsi" w:cstheme="majorHAnsi"/>
-                <w:color w:val="24292E"/>
-              </w:rPr>
-              <w:t>character, system, to) {</w:t>
+              <w:t>(character, system, to) {</w:t>
             </w:r>
           </w:p>
         </w:tc>
@@ -3753,16 +2188,7 @@
                 <w:rFonts w:asciiTheme="majorHAnsi" w:eastAsia="Times New Roman" w:hAnsiTheme="majorHAnsi" w:cstheme="majorHAnsi"/>
                 <w:color w:val="24292E"/>
               </w:rPr>
-              <w:t xml:space="preserve">                </w:t>
-            </w:r>
-            <w:proofErr w:type="spellStart"/>
-            <w:proofErr w:type="gramStart"/>
-            <w:r>
-              <w:rPr>
-                <w:rFonts w:asciiTheme="majorHAnsi" w:eastAsia="Times New Roman" w:hAnsiTheme="majorHAnsi" w:cstheme="majorHAnsi"/>
-                <w:color w:val="24292E"/>
-              </w:rPr>
-              <w:t>system.</w:t>
+              <w:t xml:space="preserve">                system.</w:t>
             </w:r>
             <w:r>
               <w:rPr>
@@ -3771,8 +2197,6 @@
               </w:rPr>
               <w:t>animateQuality</w:t>
             </w:r>
-            <w:proofErr w:type="spellEnd"/>
-            <w:proofErr w:type="gramEnd"/>
             <w:r>
               <w:rPr>
                 <w:rFonts w:asciiTheme="majorHAnsi" w:eastAsia="Times New Roman" w:hAnsiTheme="majorHAnsi" w:cstheme="majorHAnsi"/>
@@ -3785,23 +2209,7 @@
                 <w:rFonts w:asciiTheme="majorHAnsi" w:eastAsia="Times New Roman" w:hAnsiTheme="majorHAnsi" w:cstheme="majorHAnsi"/>
                 <w:color w:val="032F62"/>
               </w:rPr>
-              <w:t>"</w:t>
-            </w:r>
-            <w:proofErr w:type="spellStart"/>
-            <w:r>
-              <w:rPr>
-                <w:rFonts w:asciiTheme="majorHAnsi" w:eastAsia="Times New Roman" w:hAnsiTheme="majorHAnsi" w:cstheme="majorHAnsi"/>
-                <w:color w:val="032F62"/>
-              </w:rPr>
-              <w:t>moneda</w:t>
-            </w:r>
-            <w:proofErr w:type="spellEnd"/>
-            <w:r>
-              <w:rPr>
-                <w:rFonts w:asciiTheme="majorHAnsi" w:eastAsia="Times New Roman" w:hAnsiTheme="majorHAnsi" w:cstheme="majorHAnsi"/>
-                <w:color w:val="032F62"/>
-              </w:rPr>
-              <w:t>"</w:t>
+              <w:t>"moneda"</w:t>
             </w:r>
             <w:r>
               <w:rPr>
@@ -3890,16 +2298,7 @@
                 <w:rFonts w:asciiTheme="majorHAnsi" w:eastAsia="Times New Roman" w:hAnsiTheme="majorHAnsi" w:cstheme="majorHAnsi"/>
                 <w:color w:val="24292E"/>
               </w:rPr>
-              <w:t xml:space="preserve">                </w:t>
-            </w:r>
-            <w:proofErr w:type="spellStart"/>
-            <w:proofErr w:type="gramStart"/>
-            <w:r>
-              <w:rPr>
-                <w:rFonts w:asciiTheme="majorHAnsi" w:eastAsia="Times New Roman" w:hAnsiTheme="majorHAnsi" w:cstheme="majorHAnsi"/>
-                <w:color w:val="24292E"/>
-              </w:rPr>
-              <w:t>system.</w:t>
+              <w:t xml:space="preserve">                system.</w:t>
             </w:r>
             <w:r>
               <w:rPr>
@@ -3908,8 +2307,6 @@
               </w:rPr>
               <w:t>setCharacterText</w:t>
             </w:r>
-            <w:proofErr w:type="spellEnd"/>
-            <w:proofErr w:type="gramEnd"/>
             <w:r>
               <w:rPr>
                 <w:rFonts w:asciiTheme="majorHAnsi" w:eastAsia="Times New Roman" w:hAnsiTheme="majorHAnsi" w:cstheme="majorHAnsi"/>
@@ -3929,30 +2326,14 @@
                 <w:rFonts w:asciiTheme="majorHAnsi" w:eastAsia="Times New Roman" w:hAnsiTheme="majorHAnsi" w:cstheme="majorHAnsi"/>
                 <w:color w:val="032F62"/>
               </w:rPr>
-              <w:t xml:space="preserve">erfect. Now you have another </w:t>
-            </w:r>
-            <w:proofErr w:type="gramStart"/>
+              <w:t>erfect. Now you have another coin.</w:t>
+            </w:r>
             <w:r>
               <w:rPr>
                 <w:rFonts w:asciiTheme="majorHAnsi" w:eastAsia="Times New Roman" w:hAnsiTheme="majorHAnsi" w:cstheme="majorHAnsi"/>
                 <w:color w:val="032F62"/>
               </w:rPr>
-              <w:t>coin.</w:t>
-            </w:r>
-            <w:r>
-              <w:rPr>
-                <w:rFonts w:asciiTheme="majorHAnsi" w:eastAsia="Times New Roman" w:hAnsiTheme="majorHAnsi" w:cstheme="majorHAnsi"/>
-                <w:color w:val="032F62"/>
-              </w:rPr>
-              <w:t>&lt;</w:t>
-            </w:r>
-            <w:proofErr w:type="gramEnd"/>
-            <w:r>
-              <w:rPr>
-                <w:rFonts w:asciiTheme="majorHAnsi" w:eastAsia="Times New Roman" w:hAnsiTheme="majorHAnsi" w:cstheme="majorHAnsi"/>
-                <w:color w:val="032F62"/>
-              </w:rPr>
-              <w:t>/p&gt;"</w:t>
+              <w:t>&lt;/p&gt;"</w:t>
             </w:r>
             <w:r>
               <w:rPr>
@@ -4114,167 +2495,15 @@
           <w:color w:val="032F62"/>
           <w:shd w:val="clear" w:color="auto" w:fill="FFFFFF"/>
         </w:rPr>
-        <w:t xml:space="preserve">&lt;a </w:t>
-      </w:r>
-      <w:proofErr w:type="spellStart"/>
+        <w:t>&lt;a href='armadura'&gt;move the arms&lt;/a&gt;.</w:t>
+      </w:r>
       <w:r>
         <w:rPr>
           <w:rFonts w:asciiTheme="majorHAnsi" w:hAnsiTheme="majorHAnsi" w:cstheme="majorHAnsi"/>
           <w:color w:val="032F62"/>
           <w:shd w:val="clear" w:color="auto" w:fill="FFFFFF"/>
         </w:rPr>
-        <w:t>href</w:t>
-      </w:r>
-      <w:proofErr w:type="spellEnd"/>
-      <w:r>
-        <w:rPr>
-          <w:rFonts w:asciiTheme="majorHAnsi" w:hAnsiTheme="majorHAnsi" w:cstheme="majorHAnsi"/>
-          <w:color w:val="032F62"/>
-          <w:shd w:val="clear" w:color="auto" w:fill="FFFFFF"/>
-        </w:rPr>
-        <w:t>='</w:t>
-      </w:r>
-      <w:proofErr w:type="spellStart"/>
-      <w:r>
-        <w:rPr>
-          <w:rFonts w:asciiTheme="majorHAnsi" w:hAnsiTheme="majorHAnsi" w:cstheme="majorHAnsi"/>
-          <w:color w:val="032F62"/>
-          <w:shd w:val="clear" w:color="auto" w:fill="FFFFFF"/>
-        </w:rPr>
-        <w:t>armadura</w:t>
-      </w:r>
-      <w:proofErr w:type="spellEnd"/>
-      <w:r>
-        <w:rPr>
-          <w:rFonts w:asciiTheme="majorHAnsi" w:hAnsiTheme="majorHAnsi" w:cstheme="majorHAnsi"/>
-          <w:color w:val="032F62"/>
-          <w:shd w:val="clear" w:color="auto" w:fill="FFFFFF"/>
-        </w:rPr>
-        <w:t>'&gt;</w:t>
-      </w:r>
-      <w:r>
-        <w:rPr>
-          <w:rFonts w:asciiTheme="majorHAnsi" w:hAnsiTheme="majorHAnsi" w:cstheme="majorHAnsi"/>
-          <w:color w:val="032F62"/>
-          <w:shd w:val="clear" w:color="auto" w:fill="FFFFFF"/>
-        </w:rPr>
-        <w:t>move the arms</w:t>
-      </w:r>
-      <w:r>
-        <w:rPr>
-          <w:rFonts w:asciiTheme="majorHAnsi" w:hAnsiTheme="majorHAnsi" w:cstheme="majorHAnsi"/>
-          <w:color w:val="032F62"/>
-          <w:shd w:val="clear" w:color="auto" w:fill="FFFFFF"/>
-        </w:rPr>
-        <w:t>&lt;/a&gt;.</w:t>
-      </w:r>
-      <w:r>
-        <w:rPr>
-          <w:rFonts w:asciiTheme="majorHAnsi" w:hAnsiTheme="majorHAnsi" w:cstheme="majorHAnsi"/>
-          <w:color w:val="032F62"/>
-          <w:shd w:val="clear" w:color="auto" w:fill="FFFFFF"/>
-        </w:rPr>
-        <w:t xml:space="preserve"> You find a passage to the </w:t>
-      </w:r>
-      <w:r>
-        <w:rPr>
-          <w:rFonts w:asciiTheme="majorHAnsi" w:hAnsiTheme="majorHAnsi" w:cstheme="majorHAnsi"/>
-          <w:color w:val="032F62"/>
-          <w:shd w:val="clear" w:color="auto" w:fill="FFFFFF"/>
-        </w:rPr>
-        <w:t xml:space="preserve">&lt;a </w:t>
-      </w:r>
-      <w:proofErr w:type="spellStart"/>
-      <w:r>
-        <w:rPr>
-          <w:rFonts w:asciiTheme="majorHAnsi" w:hAnsiTheme="majorHAnsi" w:cstheme="majorHAnsi"/>
-          <w:color w:val="032F62"/>
-          <w:shd w:val="clear" w:color="auto" w:fill="FFFFFF"/>
-        </w:rPr>
-        <w:t>href</w:t>
-      </w:r>
-      <w:proofErr w:type="spellEnd"/>
-      <w:r>
-        <w:rPr>
-          <w:rFonts w:asciiTheme="majorHAnsi" w:hAnsiTheme="majorHAnsi" w:cstheme="majorHAnsi"/>
-          <w:color w:val="032F62"/>
-          <w:shd w:val="clear" w:color="auto" w:fill="FFFFFF"/>
-        </w:rPr>
-        <w:t>='escena11'&gt;</w:t>
-      </w:r>
-      <w:r>
-        <w:rPr>
-          <w:rFonts w:asciiTheme="majorHAnsi" w:hAnsiTheme="majorHAnsi" w:cstheme="majorHAnsi"/>
-          <w:color w:val="032F62"/>
-          <w:shd w:val="clear" w:color="auto" w:fill="FFFFFF"/>
-        </w:rPr>
-        <w:t>left</w:t>
-      </w:r>
-      <w:r>
-        <w:rPr>
-          <w:rFonts w:asciiTheme="majorHAnsi" w:hAnsiTheme="majorHAnsi" w:cstheme="majorHAnsi"/>
-          <w:color w:val="032F62"/>
-          <w:shd w:val="clear" w:color="auto" w:fill="FFFFFF"/>
-        </w:rPr>
-        <w:t>&lt;/a&gt;</w:t>
-      </w:r>
-      <w:r>
-        <w:rPr>
-          <w:rFonts w:asciiTheme="majorHAnsi" w:hAnsiTheme="majorHAnsi" w:cstheme="majorHAnsi"/>
-          <w:color w:val="032F62"/>
-          <w:shd w:val="clear" w:color="auto" w:fill="FFFFFF"/>
-        </w:rPr>
-        <w:t xml:space="preserve"> with an interesting chest, and another passage to the </w:t>
-      </w:r>
-      <w:r>
-        <w:rPr>
-          <w:rFonts w:asciiTheme="majorHAnsi" w:hAnsiTheme="majorHAnsi" w:cstheme="majorHAnsi"/>
-          <w:color w:val="032F62"/>
-          <w:shd w:val="clear" w:color="auto" w:fill="FFFFFF"/>
-        </w:rPr>
-        <w:t xml:space="preserve">&lt;a </w:t>
-      </w:r>
-      <w:proofErr w:type="spellStart"/>
-      <w:r>
-        <w:rPr>
-          <w:rFonts w:asciiTheme="majorHAnsi" w:hAnsiTheme="majorHAnsi" w:cstheme="majorHAnsi"/>
-          <w:color w:val="032F62"/>
-          <w:shd w:val="clear" w:color="auto" w:fill="FFFFFF"/>
-        </w:rPr>
-        <w:t>href</w:t>
-      </w:r>
-      <w:proofErr w:type="spellEnd"/>
-      <w:r>
-        <w:rPr>
-          <w:rFonts w:asciiTheme="majorHAnsi" w:hAnsiTheme="majorHAnsi" w:cstheme="majorHAnsi"/>
-          <w:color w:val="032F62"/>
-          <w:shd w:val="clear" w:color="auto" w:fill="FFFFFF"/>
-        </w:rPr>
-        <w:t>='escena12'&gt;</w:t>
-      </w:r>
-      <w:r>
-        <w:rPr>
-          <w:rFonts w:asciiTheme="majorHAnsi" w:hAnsiTheme="majorHAnsi" w:cstheme="majorHAnsi"/>
-          <w:color w:val="032F62"/>
-          <w:shd w:val="clear" w:color="auto" w:fill="FFFFFF"/>
-        </w:rPr>
-        <w:t>right</w:t>
-      </w:r>
-      <w:r>
-        <w:rPr>
-          <w:rFonts w:asciiTheme="majorHAnsi" w:hAnsiTheme="majorHAnsi" w:cstheme="majorHAnsi"/>
-          <w:color w:val="032F62"/>
-          <w:shd w:val="clear" w:color="auto" w:fill="FFFFFF"/>
-        </w:rPr>
-        <w:t>&lt;/a&gt;</w:t>
-      </w:r>
-      <w:r>
-        <w:rPr>
-          <w:rFonts w:asciiTheme="majorHAnsi" w:hAnsiTheme="majorHAnsi" w:cstheme="majorHAnsi"/>
-          <w:color w:val="032F62"/>
-          <w:shd w:val="clear" w:color="auto" w:fill="FFFFFF"/>
-        </w:rPr>
-        <w:t xml:space="preserve"> which has a sign that says “EXIT”.</w:t>
+        <w:t xml:space="preserve"> You find a passage to the &lt;a href='escena11'&gt;left&lt;/a&gt; with an interesting chest, and another passage to the &lt;a href='escena12'&gt;right&lt;/a&gt; which has a sign that says “EXIT”.</w:t>
       </w:r>
     </w:p>
     <w:p>
@@ -4288,33 +2517,13 @@
           <w:rFonts w:asciiTheme="majorHAnsi" w:hAnsiTheme="majorHAnsi" w:cstheme="majorHAnsi"/>
         </w:rPr>
       </w:pPr>
-      <w:proofErr w:type="spellStart"/>
-      <w:proofErr w:type="gramStart"/>
       <w:r>
         <w:rPr>
           <w:rFonts w:asciiTheme="majorHAnsi" w:hAnsiTheme="majorHAnsi" w:cstheme="majorHAnsi"/>
           <w:color w:val="032F62"/>
           <w:shd w:val="clear" w:color="auto" w:fill="FFFFFF"/>
         </w:rPr>
-        <w:t>Armadura</w:t>
-      </w:r>
-      <w:proofErr w:type="spellEnd"/>
-      <w:r>
-        <w:rPr>
-          <w:rFonts w:asciiTheme="majorHAnsi" w:hAnsiTheme="majorHAnsi" w:cstheme="majorHAnsi"/>
-          <w:color w:val="032F62"/>
-          <w:shd w:val="clear" w:color="auto" w:fill="FFFFFF"/>
-        </w:rPr>
-        <w:t>(</w:t>
-      </w:r>
-      <w:proofErr w:type="gramEnd"/>
-      <w:r>
-        <w:rPr>
-          <w:rFonts w:asciiTheme="majorHAnsi" w:hAnsiTheme="majorHAnsi" w:cstheme="majorHAnsi"/>
-          <w:color w:val="032F62"/>
-          <w:shd w:val="clear" w:color="auto" w:fill="FFFFFF"/>
-        </w:rPr>
-        <w:t>The armored man)</w:t>
+        <w:t>Armadura(The armored man)</w:t>
       </w:r>
     </w:p>
     <w:p>
@@ -4340,69 +2549,7 @@
           <w:color w:val="032F62"/>
           <w:shd w:val="clear" w:color="auto" w:fill="FFFFFF"/>
         </w:rPr>
-        <w:t xml:space="preserve">&lt;a </w:t>
-      </w:r>
-      <w:proofErr w:type="spellStart"/>
-      <w:r>
-        <w:rPr>
-          <w:rFonts w:asciiTheme="majorHAnsi" w:hAnsiTheme="majorHAnsi" w:cstheme="majorHAnsi"/>
-          <w:color w:val="032F62"/>
-          <w:shd w:val="clear" w:color="auto" w:fill="FFFFFF"/>
-        </w:rPr>
-        <w:t>href</w:t>
-      </w:r>
-      <w:proofErr w:type="spellEnd"/>
-      <w:r>
-        <w:rPr>
-          <w:rFonts w:asciiTheme="majorHAnsi" w:hAnsiTheme="majorHAnsi" w:cstheme="majorHAnsi"/>
-          <w:color w:val="032F62"/>
-          <w:shd w:val="clear" w:color="auto" w:fill="FFFFFF"/>
-        </w:rPr>
-        <w:t>=</w:t>
-      </w:r>
-      <w:proofErr w:type="gramStart"/>
-      <w:r>
-        <w:rPr>
-          <w:rFonts w:asciiTheme="majorHAnsi" w:hAnsiTheme="majorHAnsi" w:cstheme="majorHAnsi"/>
-          <w:color w:val="032F62"/>
-          <w:shd w:val="clear" w:color="auto" w:fill="FFFFFF"/>
-        </w:rPr>
-        <w:t>'./</w:t>
-      </w:r>
-      <w:proofErr w:type="spellStart"/>
-      <w:proofErr w:type="gramEnd"/>
-      <w:r>
-        <w:rPr>
-          <w:rFonts w:asciiTheme="majorHAnsi" w:hAnsiTheme="majorHAnsi" w:cstheme="majorHAnsi"/>
-          <w:color w:val="032F62"/>
-          <w:shd w:val="clear" w:color="auto" w:fill="FFFFFF"/>
-        </w:rPr>
-        <w:t>moneda</w:t>
-      </w:r>
-      <w:proofErr w:type="spellEnd"/>
-      <w:r>
-        <w:rPr>
-          <w:rFonts w:asciiTheme="majorHAnsi" w:hAnsiTheme="majorHAnsi" w:cstheme="majorHAnsi"/>
-          <w:color w:val="032F62"/>
-          <w:shd w:val="clear" w:color="auto" w:fill="FFFFFF"/>
-        </w:rPr>
-        <w:t>' class='once'&gt;</w:t>
-      </w:r>
-      <w:r>
-        <w:rPr>
-          <w:rFonts w:asciiTheme="majorHAnsi" w:hAnsiTheme="majorHAnsi" w:cstheme="majorHAnsi"/>
-          <w:color w:val="032F62"/>
-          <w:shd w:val="clear" w:color="auto" w:fill="FFFFFF"/>
-        </w:rPr>
-        <w:t>ANOTHER COIN!</w:t>
-      </w:r>
-      <w:r>
-        <w:rPr>
-          <w:rFonts w:asciiTheme="majorHAnsi" w:hAnsiTheme="majorHAnsi" w:cstheme="majorHAnsi"/>
-          <w:color w:val="032F62"/>
-          <w:shd w:val="clear" w:color="auto" w:fill="FFFFFF"/>
-        </w:rPr>
-        <w:t>&lt;/a&gt;.</w:t>
+        <w:t>&lt;a href='./moneda' class='once'&gt;ANOTHER COIN!&lt;/a&gt;.</w:t>
       </w:r>
     </w:p>
     <w:tbl>
@@ -4445,7 +2592,6 @@
                 <w:color w:val="24292E"/>
               </w:rPr>
             </w:pPr>
-            <w:proofErr w:type="gramStart"/>
             <w:r>
               <w:rPr>
                 <w:rFonts w:asciiTheme="majorHAnsi" w:eastAsia="Times New Roman" w:hAnsiTheme="majorHAnsi" w:cstheme="majorHAnsi"/>
@@ -4460,7 +2606,6 @@
               </w:rPr>
               <w:t>:{</w:t>
             </w:r>
-            <w:proofErr w:type="gramEnd"/>
           </w:p>
         </w:tc>
       </w:tr>
@@ -4520,23 +2665,7 @@
                 <w:rFonts w:asciiTheme="majorHAnsi" w:eastAsia="Times New Roman" w:hAnsiTheme="majorHAnsi" w:cstheme="majorHAnsi"/>
                 <w:color w:val="032F62"/>
               </w:rPr>
-              <w:t>"</w:t>
-            </w:r>
-            <w:proofErr w:type="spellStart"/>
-            <w:r>
-              <w:rPr>
-                <w:rFonts w:asciiTheme="majorHAnsi" w:eastAsia="Times New Roman" w:hAnsiTheme="majorHAnsi" w:cstheme="majorHAnsi"/>
-                <w:color w:val="032F62"/>
-              </w:rPr>
-              <w:t>moneda</w:t>
-            </w:r>
-            <w:proofErr w:type="spellEnd"/>
-            <w:r>
-              <w:rPr>
-                <w:rFonts w:asciiTheme="majorHAnsi" w:eastAsia="Times New Roman" w:hAnsiTheme="majorHAnsi" w:cstheme="majorHAnsi"/>
-                <w:color w:val="032F62"/>
-              </w:rPr>
-              <w:t>"</w:t>
+              <w:t>"moneda"</w:t>
             </w:r>
             <w:r>
               <w:rPr>
@@ -4545,7 +2674,6 @@
               </w:rPr>
               <w:t xml:space="preserve">: </w:t>
             </w:r>
-            <w:proofErr w:type="gramStart"/>
             <w:r>
               <w:rPr>
                 <w:rFonts w:asciiTheme="majorHAnsi" w:eastAsia="Times New Roman" w:hAnsiTheme="majorHAnsi" w:cstheme="majorHAnsi"/>
@@ -4558,15 +2686,7 @@
                 <w:rFonts w:asciiTheme="majorHAnsi" w:eastAsia="Times New Roman" w:hAnsiTheme="majorHAnsi" w:cstheme="majorHAnsi"/>
                 <w:color w:val="24292E"/>
               </w:rPr>
-              <w:t>(</w:t>
-            </w:r>
-            <w:proofErr w:type="gramEnd"/>
-            <w:r>
-              <w:rPr>
-                <w:rFonts w:asciiTheme="majorHAnsi" w:eastAsia="Times New Roman" w:hAnsiTheme="majorHAnsi" w:cstheme="majorHAnsi"/>
-                <w:color w:val="24292E"/>
-              </w:rPr>
-              <w:t>character, system, to) {</w:t>
+              <w:t>(character, system, to) {</w:t>
             </w:r>
           </w:p>
         </w:tc>
@@ -4620,16 +2740,7 @@
                 <w:rFonts w:asciiTheme="majorHAnsi" w:eastAsia="Times New Roman" w:hAnsiTheme="majorHAnsi" w:cstheme="majorHAnsi"/>
                 <w:color w:val="24292E"/>
               </w:rPr>
-              <w:t xml:space="preserve">                </w:t>
-            </w:r>
-            <w:proofErr w:type="spellStart"/>
-            <w:proofErr w:type="gramStart"/>
-            <w:r>
-              <w:rPr>
-                <w:rFonts w:asciiTheme="majorHAnsi" w:eastAsia="Times New Roman" w:hAnsiTheme="majorHAnsi" w:cstheme="majorHAnsi"/>
-                <w:color w:val="24292E"/>
-              </w:rPr>
-              <w:t>system.</w:t>
+              <w:t xml:space="preserve">                system.</w:t>
             </w:r>
             <w:r>
               <w:rPr>
@@ -4638,8 +2749,6 @@
               </w:rPr>
               <w:t>animateQuality</w:t>
             </w:r>
-            <w:proofErr w:type="spellEnd"/>
-            <w:proofErr w:type="gramEnd"/>
             <w:r>
               <w:rPr>
                 <w:rFonts w:asciiTheme="majorHAnsi" w:eastAsia="Times New Roman" w:hAnsiTheme="majorHAnsi" w:cstheme="majorHAnsi"/>
@@ -4652,23 +2761,7 @@
                 <w:rFonts w:asciiTheme="majorHAnsi" w:eastAsia="Times New Roman" w:hAnsiTheme="majorHAnsi" w:cstheme="majorHAnsi"/>
                 <w:color w:val="032F62"/>
               </w:rPr>
-              <w:t>"</w:t>
-            </w:r>
-            <w:proofErr w:type="spellStart"/>
-            <w:r>
-              <w:rPr>
-                <w:rFonts w:asciiTheme="majorHAnsi" w:eastAsia="Times New Roman" w:hAnsiTheme="majorHAnsi" w:cstheme="majorHAnsi"/>
-                <w:color w:val="032F62"/>
-              </w:rPr>
-              <w:t>moneda</w:t>
-            </w:r>
-            <w:proofErr w:type="spellEnd"/>
-            <w:r>
-              <w:rPr>
-                <w:rFonts w:asciiTheme="majorHAnsi" w:eastAsia="Times New Roman" w:hAnsiTheme="majorHAnsi" w:cstheme="majorHAnsi"/>
-                <w:color w:val="032F62"/>
-              </w:rPr>
-              <w:t>"</w:t>
+              <w:t>"moneda"</w:t>
             </w:r>
             <w:r>
               <w:rPr>
@@ -4757,16 +2850,7 @@
                 <w:rFonts w:asciiTheme="majorHAnsi" w:eastAsia="Times New Roman" w:hAnsiTheme="majorHAnsi" w:cstheme="majorHAnsi"/>
                 <w:color w:val="24292E"/>
               </w:rPr>
-              <w:t xml:space="preserve">                </w:t>
-            </w:r>
-            <w:proofErr w:type="spellStart"/>
-            <w:proofErr w:type="gramStart"/>
-            <w:r>
-              <w:rPr>
-                <w:rFonts w:asciiTheme="majorHAnsi" w:eastAsia="Times New Roman" w:hAnsiTheme="majorHAnsi" w:cstheme="majorHAnsi"/>
-                <w:color w:val="24292E"/>
-              </w:rPr>
-              <w:t>system.</w:t>
+              <w:t xml:space="preserve">                system.</w:t>
             </w:r>
             <w:r>
               <w:rPr>
@@ -4775,8 +2859,6 @@
               </w:rPr>
               <w:t>setCharacterText</w:t>
             </w:r>
-            <w:proofErr w:type="spellEnd"/>
-            <w:proofErr w:type="gramEnd"/>
             <w:r>
               <w:rPr>
                 <w:rFonts w:asciiTheme="majorHAnsi" w:eastAsia="Times New Roman" w:hAnsiTheme="majorHAnsi" w:cstheme="majorHAnsi"/>
@@ -4796,30 +2878,14 @@
                 <w:rFonts w:asciiTheme="majorHAnsi" w:eastAsia="Times New Roman" w:hAnsiTheme="majorHAnsi" w:cstheme="majorHAnsi"/>
                 <w:color w:val="032F62"/>
               </w:rPr>
-              <w:t xml:space="preserve">Perfect. Now you have another </w:t>
-            </w:r>
-            <w:proofErr w:type="gramStart"/>
+              <w:t>Perfect. Now you have another coin!</w:t>
+            </w:r>
             <w:r>
               <w:rPr>
                 <w:rFonts w:asciiTheme="majorHAnsi" w:eastAsia="Times New Roman" w:hAnsiTheme="majorHAnsi" w:cstheme="majorHAnsi"/>
                 <w:color w:val="032F62"/>
               </w:rPr>
-              <w:t>coin!</w:t>
-            </w:r>
-            <w:r>
-              <w:rPr>
-                <w:rFonts w:asciiTheme="majorHAnsi" w:eastAsia="Times New Roman" w:hAnsiTheme="majorHAnsi" w:cstheme="majorHAnsi"/>
-                <w:color w:val="032F62"/>
-              </w:rPr>
-              <w:t>&lt;</w:t>
-            </w:r>
-            <w:proofErr w:type="gramEnd"/>
-            <w:r>
-              <w:rPr>
-                <w:rFonts w:asciiTheme="majorHAnsi" w:eastAsia="Times New Roman" w:hAnsiTheme="majorHAnsi" w:cstheme="majorHAnsi"/>
-                <w:color w:val="032F62"/>
-              </w:rPr>
-              <w:t>/p&gt;"</w:t>
+              <w:t>&lt;/p&gt;"</w:t>
             </w:r>
             <w:r>
               <w:rPr>
@@ -4897,14 +2963,12 @@
           <w:rFonts w:asciiTheme="majorHAnsi" w:hAnsiTheme="majorHAnsi" w:cstheme="majorHAnsi"/>
         </w:rPr>
       </w:pPr>
-      <w:proofErr w:type="spellStart"/>
       <w:r>
         <w:rPr>
           <w:rFonts w:asciiTheme="majorHAnsi" w:hAnsiTheme="majorHAnsi" w:cstheme="majorHAnsi"/>
         </w:rPr>
         <w:t>Escenasiguente</w:t>
       </w:r>
-      <w:proofErr w:type="spellEnd"/>
     </w:p>
     <w:p>
       <w:pPr>
@@ -4921,21 +2985,7 @@
         <w:rPr>
           <w:rFonts w:asciiTheme="majorHAnsi" w:hAnsiTheme="majorHAnsi" w:cstheme="majorHAnsi"/>
         </w:rPr>
-        <w:t xml:space="preserve">Now that you’re on the passage, you have to decide if you want </w:t>
-      </w:r>
-      <w:proofErr w:type="gramStart"/>
-      <w:r>
-        <w:rPr>
-          <w:rFonts w:asciiTheme="majorHAnsi" w:hAnsiTheme="majorHAnsi" w:cstheme="majorHAnsi"/>
-        </w:rPr>
-        <w:t>to  go</w:t>
-      </w:r>
-      <w:proofErr w:type="gramEnd"/>
-      <w:r>
-        <w:rPr>
-          <w:rFonts w:asciiTheme="majorHAnsi" w:hAnsiTheme="majorHAnsi" w:cstheme="majorHAnsi"/>
-        </w:rPr>
-        <w:t xml:space="preserve"> </w:t>
+        <w:t xml:space="preserve">Now that you’re on the passage, you have to decide if you want to  go </w:t>
       </w:r>
       <w:r>
         <w:rPr>
@@ -4943,99 +2993,7 @@
           <w:color w:val="032F62"/>
           <w:shd w:val="clear" w:color="auto" w:fill="FFFFFF"/>
         </w:rPr>
-        <w:t xml:space="preserve">&lt;a </w:t>
-      </w:r>
-      <w:proofErr w:type="spellStart"/>
-      <w:r>
-        <w:rPr>
-          <w:rFonts w:asciiTheme="majorHAnsi" w:hAnsiTheme="majorHAnsi" w:cstheme="majorHAnsi"/>
-          <w:color w:val="032F62"/>
-          <w:shd w:val="clear" w:color="auto" w:fill="FFFFFF"/>
-        </w:rPr>
-        <w:t>href</w:t>
-      </w:r>
-      <w:proofErr w:type="spellEnd"/>
-      <w:r>
-        <w:rPr>
-          <w:rFonts w:asciiTheme="majorHAnsi" w:hAnsiTheme="majorHAnsi" w:cstheme="majorHAnsi"/>
-          <w:color w:val="032F62"/>
-          <w:shd w:val="clear" w:color="auto" w:fill="FFFFFF"/>
-        </w:rPr>
-        <w:t>='escena11'&gt;</w:t>
-      </w:r>
-      <w:r>
-        <w:rPr>
-          <w:rFonts w:asciiTheme="majorHAnsi" w:hAnsiTheme="majorHAnsi" w:cstheme="majorHAnsi"/>
-          <w:color w:val="032F62"/>
-          <w:shd w:val="clear" w:color="auto" w:fill="FFFFFF"/>
-        </w:rPr>
-        <w:t>left</w:t>
-      </w:r>
-      <w:r>
-        <w:rPr>
-          <w:rFonts w:asciiTheme="majorHAnsi" w:hAnsiTheme="majorHAnsi" w:cstheme="majorHAnsi"/>
-          <w:color w:val="032F62"/>
-          <w:shd w:val="clear" w:color="auto" w:fill="FFFFFF"/>
-        </w:rPr>
-        <w:t>&lt;/a&gt;</w:t>
-      </w:r>
-      <w:r>
-        <w:rPr>
-          <w:rFonts w:asciiTheme="majorHAnsi" w:hAnsiTheme="majorHAnsi" w:cstheme="majorHAnsi"/>
-          <w:color w:val="032F62"/>
-          <w:shd w:val="clear" w:color="auto" w:fill="FFFFFF"/>
-        </w:rPr>
-        <w:t xml:space="preserve"> to see the chest or go </w:t>
-      </w:r>
-      <w:r>
-        <w:rPr>
-          <w:rFonts w:asciiTheme="majorHAnsi" w:hAnsiTheme="majorHAnsi" w:cstheme="majorHAnsi"/>
-          <w:color w:val="032F62"/>
-          <w:shd w:val="clear" w:color="auto" w:fill="FFFFFF"/>
-        </w:rPr>
-        <w:t xml:space="preserve">&lt;a </w:t>
-      </w:r>
-      <w:proofErr w:type="spellStart"/>
-      <w:r>
-        <w:rPr>
-          <w:rFonts w:asciiTheme="majorHAnsi" w:hAnsiTheme="majorHAnsi" w:cstheme="majorHAnsi"/>
-          <w:color w:val="032F62"/>
-          <w:shd w:val="clear" w:color="auto" w:fill="FFFFFF"/>
-        </w:rPr>
-        <w:t>href</w:t>
-      </w:r>
-      <w:proofErr w:type="spellEnd"/>
-      <w:r>
-        <w:rPr>
-          <w:rFonts w:asciiTheme="majorHAnsi" w:hAnsiTheme="majorHAnsi" w:cstheme="majorHAnsi"/>
-          <w:color w:val="032F62"/>
-          <w:shd w:val="clear" w:color="auto" w:fill="FFFFFF"/>
-        </w:rPr>
-        <w:t>='escena12'&gt;</w:t>
-      </w:r>
-      <w:r>
-        <w:rPr>
-          <w:rFonts w:asciiTheme="majorHAnsi" w:hAnsiTheme="majorHAnsi" w:cstheme="majorHAnsi"/>
-          <w:color w:val="032F62"/>
-          <w:shd w:val="clear" w:color="auto" w:fill="FFFFFF"/>
-        </w:rPr>
-        <w:t>right</w:t>
-      </w:r>
-      <w:r>
-        <w:rPr>
-          <w:rFonts w:asciiTheme="majorHAnsi" w:hAnsiTheme="majorHAnsi" w:cstheme="majorHAnsi"/>
-          <w:color w:val="032F62"/>
-          <w:shd w:val="clear" w:color="auto" w:fill="FFFFFF"/>
-        </w:rPr>
-        <w:t>&lt;/a&gt;</w:t>
-      </w:r>
-      <w:r>
-        <w:rPr>
-          <w:rFonts w:asciiTheme="majorHAnsi" w:hAnsiTheme="majorHAnsi" w:cstheme="majorHAnsi"/>
-          <w:color w:val="032F62"/>
-          <w:shd w:val="clear" w:color="auto" w:fill="FFFFFF"/>
-        </w:rPr>
-        <w:t xml:space="preserve"> toward the door.</w:t>
+        <w:t>&lt;a href='escena11'&gt;left&lt;/a&gt; to see the chest or go &lt;a href='escena12'&gt;right&lt;/a&gt; toward the door.</w:t>
       </w:r>
     </w:p>
     <w:p>
@@ -5075,125 +3033,7 @@
           <w:color w:val="032F62"/>
           <w:shd w:val="clear" w:color="auto" w:fill="FFFFFF"/>
         </w:rPr>
-        <w:t xml:space="preserve">You wonder if you should </w:t>
-      </w:r>
-      <w:r>
-        <w:rPr>
-          <w:rFonts w:asciiTheme="majorHAnsi" w:hAnsiTheme="majorHAnsi" w:cstheme="majorHAnsi"/>
-          <w:color w:val="032F62"/>
-          <w:shd w:val="clear" w:color="auto" w:fill="FFFFFF"/>
-        </w:rPr>
-        <w:t xml:space="preserve">&lt;a </w:t>
-      </w:r>
-      <w:proofErr w:type="spellStart"/>
-      <w:r>
-        <w:rPr>
-          <w:rFonts w:asciiTheme="majorHAnsi" w:hAnsiTheme="majorHAnsi" w:cstheme="majorHAnsi"/>
-          <w:color w:val="032F62"/>
-          <w:shd w:val="clear" w:color="auto" w:fill="FFFFFF"/>
-        </w:rPr>
-        <w:t>href</w:t>
-      </w:r>
-      <w:proofErr w:type="spellEnd"/>
-      <w:r>
-        <w:rPr>
-          <w:rFonts w:asciiTheme="majorHAnsi" w:hAnsiTheme="majorHAnsi" w:cstheme="majorHAnsi"/>
-          <w:color w:val="032F62"/>
-          <w:shd w:val="clear" w:color="auto" w:fill="FFFFFF"/>
-        </w:rPr>
-        <w:t>='cofre1'&gt;</w:t>
-      </w:r>
-      <w:r>
-        <w:rPr>
-          <w:rFonts w:asciiTheme="majorHAnsi" w:hAnsiTheme="majorHAnsi" w:cstheme="majorHAnsi"/>
-          <w:color w:val="032F62"/>
-          <w:shd w:val="clear" w:color="auto" w:fill="FFFFFF"/>
-        </w:rPr>
-        <w:t>open the chest</w:t>
-      </w:r>
-      <w:r>
-        <w:rPr>
-          <w:rFonts w:asciiTheme="majorHAnsi" w:hAnsiTheme="majorHAnsi" w:cstheme="majorHAnsi"/>
-          <w:color w:val="032F62"/>
-          <w:shd w:val="clear" w:color="auto" w:fill="FFFFFF"/>
-        </w:rPr>
-        <w:t>&lt;/a&gt;</w:t>
-      </w:r>
-      <w:r>
-        <w:rPr>
-          <w:rFonts w:asciiTheme="majorHAnsi" w:hAnsiTheme="majorHAnsi" w:cstheme="majorHAnsi"/>
-          <w:color w:val="032F62"/>
-          <w:shd w:val="clear" w:color="auto" w:fill="FFFFFF"/>
-        </w:rPr>
-        <w:t xml:space="preserve"> or if you should </w:t>
-      </w:r>
-      <w:r>
-        <w:rPr>
-          <w:rFonts w:asciiTheme="majorHAnsi" w:hAnsiTheme="majorHAnsi" w:cstheme="majorHAnsi"/>
-          <w:color w:val="032F62"/>
-          <w:shd w:val="clear" w:color="auto" w:fill="FFFFFF"/>
-        </w:rPr>
-        <w:t xml:space="preserve">&lt;a </w:t>
-      </w:r>
-      <w:proofErr w:type="spellStart"/>
-      <w:r>
-        <w:rPr>
-          <w:rFonts w:asciiTheme="majorHAnsi" w:hAnsiTheme="majorHAnsi" w:cstheme="majorHAnsi"/>
-          <w:color w:val="032F62"/>
-          <w:shd w:val="clear" w:color="auto" w:fill="FFFFFF"/>
-        </w:rPr>
-        <w:t>href</w:t>
-      </w:r>
-      <w:proofErr w:type="spellEnd"/>
-      <w:r>
-        <w:rPr>
-          <w:rFonts w:asciiTheme="majorHAnsi" w:hAnsiTheme="majorHAnsi" w:cstheme="majorHAnsi"/>
-          <w:color w:val="032F62"/>
-          <w:shd w:val="clear" w:color="auto" w:fill="FFFFFF"/>
-        </w:rPr>
-        <w:t>='</w:t>
-      </w:r>
-      <w:proofErr w:type="spellStart"/>
-      <w:r>
-        <w:rPr>
-          <w:rFonts w:asciiTheme="majorHAnsi" w:hAnsiTheme="majorHAnsi" w:cstheme="majorHAnsi"/>
-          <w:color w:val="032F62"/>
-          <w:shd w:val="clear" w:color="auto" w:fill="FFFFFF"/>
-        </w:rPr>
-        <w:t>escenaizquierda</w:t>
-      </w:r>
-      <w:proofErr w:type="spellEnd"/>
-      <w:r>
-        <w:rPr>
-          <w:rFonts w:asciiTheme="majorHAnsi" w:hAnsiTheme="majorHAnsi" w:cstheme="majorHAnsi"/>
-          <w:color w:val="032F62"/>
-          <w:shd w:val="clear" w:color="auto" w:fill="FFFFFF"/>
-        </w:rPr>
-        <w:t>'&gt;</w:t>
-      </w:r>
-      <w:r>
-        <w:rPr>
-          <w:rFonts w:asciiTheme="majorHAnsi" w:hAnsiTheme="majorHAnsi" w:cstheme="majorHAnsi"/>
-          <w:color w:val="032F62"/>
-          <w:shd w:val="clear" w:color="auto" w:fill="FFFFFF"/>
-        </w:rPr>
-        <w:t>continue</w:t>
-      </w:r>
-      <w:r>
-        <w:rPr>
-          <w:rFonts w:asciiTheme="majorHAnsi" w:hAnsiTheme="majorHAnsi" w:cstheme="majorHAnsi"/>
-          <w:color w:val="032F62"/>
-          <w:shd w:val="clear" w:color="auto" w:fill="FFFFFF"/>
-        </w:rPr>
-        <w:t>&lt;/a&gt;</w:t>
-      </w:r>
-      <w:r>
-        <w:rPr>
-          <w:rFonts w:asciiTheme="majorHAnsi" w:hAnsiTheme="majorHAnsi" w:cstheme="majorHAnsi"/>
-          <w:color w:val="032F62"/>
-          <w:shd w:val="clear" w:color="auto" w:fill="FFFFFF"/>
-        </w:rPr>
-        <w:t xml:space="preserve"> to the right passage and open the door. </w:t>
+        <w:t xml:space="preserve">You wonder if you should &lt;a href='cofre1'&gt;open the chest&lt;/a&gt; or if you should &lt;a href='escenaizquierda'&gt;continue&lt;/a&gt; to the right passage and open the door. </w:t>
       </w:r>
     </w:p>
     <w:p>
@@ -5243,212 +3083,7 @@
           <w:color w:val="032F62"/>
           <w:shd w:val="clear" w:color="auto" w:fill="FFFFFF"/>
         </w:rPr>
-        <w:t xml:space="preserve">&lt;a </w:t>
-      </w:r>
-      <w:proofErr w:type="spellStart"/>
-      <w:r>
-        <w:rPr>
-          <w:rStyle w:val="pl-s"/>
-          <w:rFonts w:asciiTheme="majorHAnsi" w:hAnsiTheme="majorHAnsi" w:cstheme="majorHAnsi"/>
-          <w:color w:val="032F62"/>
-          <w:shd w:val="clear" w:color="auto" w:fill="FFFFFF"/>
-        </w:rPr>
-        <w:t>href</w:t>
-      </w:r>
-      <w:proofErr w:type="spellEnd"/>
-      <w:r>
-        <w:rPr>
-          <w:rStyle w:val="pl-s"/>
-          <w:rFonts w:asciiTheme="majorHAnsi" w:hAnsiTheme="majorHAnsi" w:cstheme="majorHAnsi"/>
-          <w:color w:val="032F62"/>
-          <w:shd w:val="clear" w:color="auto" w:fill="FFFFFF"/>
-        </w:rPr>
-        <w:t>=</w:t>
-      </w:r>
-      <w:proofErr w:type="gramStart"/>
-      <w:r>
-        <w:rPr>
-          <w:rStyle w:val="pl-s"/>
-          <w:rFonts w:asciiTheme="majorHAnsi" w:hAnsiTheme="majorHAnsi" w:cstheme="majorHAnsi"/>
-          <w:color w:val="032F62"/>
-          <w:shd w:val="clear" w:color="auto" w:fill="FFFFFF"/>
-        </w:rPr>
-        <w:t>'./</w:t>
-      </w:r>
-      <w:proofErr w:type="spellStart"/>
-      <w:proofErr w:type="gramEnd"/>
-      <w:r>
-        <w:rPr>
-          <w:rStyle w:val="pl-s"/>
-          <w:rFonts w:asciiTheme="majorHAnsi" w:hAnsiTheme="majorHAnsi" w:cstheme="majorHAnsi"/>
-          <w:color w:val="032F62"/>
-          <w:shd w:val="clear" w:color="auto" w:fill="FFFFFF"/>
-        </w:rPr>
-        <w:t>llave</w:t>
-      </w:r>
-      <w:proofErr w:type="spellEnd"/>
-      <w:r>
-        <w:rPr>
-          <w:rStyle w:val="pl-s"/>
-          <w:rFonts w:asciiTheme="majorHAnsi" w:hAnsiTheme="majorHAnsi" w:cstheme="majorHAnsi"/>
-          <w:color w:val="032F62"/>
-          <w:shd w:val="clear" w:color="auto" w:fill="FFFFFF"/>
-        </w:rPr>
-        <w:t>' class='once'&gt;</w:t>
-      </w:r>
-      <w:r>
-        <w:rPr>
-          <w:rStyle w:val="pl-s"/>
-          <w:rFonts w:asciiTheme="majorHAnsi" w:hAnsiTheme="majorHAnsi" w:cstheme="majorHAnsi"/>
-          <w:color w:val="032F62"/>
-          <w:shd w:val="clear" w:color="auto" w:fill="FFFFFF"/>
-        </w:rPr>
-        <w:t>the key</w:t>
-      </w:r>
-      <w:r>
-        <w:rPr>
-          <w:rStyle w:val="pl-s"/>
-          <w:rFonts w:asciiTheme="majorHAnsi" w:hAnsiTheme="majorHAnsi" w:cstheme="majorHAnsi"/>
-          <w:color w:val="032F62"/>
-          <w:shd w:val="clear" w:color="auto" w:fill="FFFFFF"/>
-        </w:rPr>
-        <w:t>&lt;/a&gt;.</w:t>
-      </w:r>
-      <w:r>
-        <w:rPr>
-          <w:rStyle w:val="pl-s"/>
-          <w:rFonts w:asciiTheme="majorHAnsi" w:hAnsiTheme="majorHAnsi" w:cstheme="majorHAnsi"/>
-          <w:color w:val="032F62"/>
-          <w:shd w:val="clear" w:color="auto" w:fill="FFFFFF"/>
-        </w:rPr>
-        <w:t xml:space="preserve"> </w:t>
-      </w:r>
-      <w:proofErr w:type="spellStart"/>
-      <w:r>
-        <w:rPr>
-          <w:rStyle w:val="pl-s"/>
-          <w:rFonts w:asciiTheme="majorHAnsi" w:hAnsiTheme="majorHAnsi" w:cstheme="majorHAnsi"/>
-          <w:color w:val="032F62"/>
-          <w:shd w:val="clear" w:color="auto" w:fill="FFFFFF"/>
-        </w:rPr>
-        <w:t>Mext</w:t>
-      </w:r>
-      <w:proofErr w:type="spellEnd"/>
-      <w:r>
-        <w:rPr>
-          <w:rStyle w:val="pl-s"/>
-          <w:rFonts w:asciiTheme="majorHAnsi" w:hAnsiTheme="majorHAnsi" w:cstheme="majorHAnsi"/>
-          <w:color w:val="032F62"/>
-          <w:shd w:val="clear" w:color="auto" w:fill="FFFFFF"/>
-        </w:rPr>
-        <w:t xml:space="preserve"> to they key you find a note that says: The exit should be </w:t>
-      </w:r>
-      <w:proofErr w:type="gramStart"/>
-      <w:r>
-        <w:rPr>
-          <w:rStyle w:val="pl-s"/>
-          <w:rFonts w:asciiTheme="majorHAnsi" w:hAnsiTheme="majorHAnsi" w:cstheme="majorHAnsi"/>
-          <w:color w:val="032F62"/>
-          <w:shd w:val="clear" w:color="auto" w:fill="FFFFFF"/>
-        </w:rPr>
-        <w:t>followed, but</w:t>
-      </w:r>
-      <w:proofErr w:type="gramEnd"/>
-      <w:r>
-        <w:rPr>
-          <w:rStyle w:val="pl-s"/>
-          <w:rFonts w:asciiTheme="majorHAnsi" w:hAnsiTheme="majorHAnsi" w:cstheme="majorHAnsi"/>
-          <w:color w:val="032F62"/>
-          <w:shd w:val="clear" w:color="auto" w:fill="FFFFFF"/>
-        </w:rPr>
-        <w:t xml:space="preserve"> should not be looked at. You can now leave to find the exit. </w:t>
-      </w:r>
-      <w:r>
-        <w:rPr>
-          <w:rStyle w:val="pl-s"/>
-          <w:rFonts w:asciiTheme="majorHAnsi" w:hAnsiTheme="majorHAnsi" w:cstheme="majorHAnsi"/>
-          <w:color w:val="032F62"/>
-          <w:shd w:val="clear" w:color="auto" w:fill="FFFFFF"/>
-        </w:rPr>
-        <w:t xml:space="preserve">&lt;a </w:t>
-      </w:r>
-      <w:proofErr w:type="spellStart"/>
-      <w:r>
-        <w:rPr>
-          <w:rStyle w:val="pl-s"/>
-          <w:rFonts w:asciiTheme="majorHAnsi" w:hAnsiTheme="majorHAnsi" w:cstheme="majorHAnsi"/>
-          <w:color w:val="032F62"/>
-          <w:shd w:val="clear" w:color="auto" w:fill="FFFFFF"/>
-        </w:rPr>
-        <w:t>href</w:t>
-      </w:r>
-      <w:proofErr w:type="spellEnd"/>
-      <w:r>
-        <w:rPr>
-          <w:rStyle w:val="pl-s"/>
-          <w:rFonts w:asciiTheme="majorHAnsi" w:hAnsiTheme="majorHAnsi" w:cstheme="majorHAnsi"/>
-          <w:color w:val="032F62"/>
-          <w:shd w:val="clear" w:color="auto" w:fill="FFFFFF"/>
-        </w:rPr>
-        <w:t>='</w:t>
-      </w:r>
-      <w:proofErr w:type="spellStart"/>
-      <w:r>
-        <w:rPr>
-          <w:rStyle w:val="pl-s"/>
-          <w:rFonts w:asciiTheme="majorHAnsi" w:hAnsiTheme="majorHAnsi" w:cstheme="majorHAnsi"/>
-          <w:color w:val="032F62"/>
-          <w:shd w:val="clear" w:color="auto" w:fill="FFFFFF"/>
-        </w:rPr>
-        <w:t>escenaizquierda</w:t>
-      </w:r>
-      <w:proofErr w:type="spellEnd"/>
-      <w:r>
-        <w:rPr>
-          <w:rStyle w:val="pl-s"/>
-          <w:rFonts w:asciiTheme="majorHAnsi" w:hAnsiTheme="majorHAnsi" w:cstheme="majorHAnsi"/>
-          <w:color w:val="032F62"/>
-          <w:shd w:val="clear" w:color="auto" w:fill="FFFFFF"/>
-        </w:rPr>
-        <w:t>'&gt;</w:t>
-      </w:r>
-      <w:r>
-        <w:rPr>
-          <w:rStyle w:val="pl-s"/>
-          <w:rFonts w:asciiTheme="majorHAnsi" w:hAnsiTheme="majorHAnsi" w:cstheme="majorHAnsi"/>
-          <w:color w:val="032F62"/>
-          <w:shd w:val="clear" w:color="auto" w:fill="FFFFFF"/>
-        </w:rPr>
-        <w:t xml:space="preserve">Close the </w:t>
-      </w:r>
-      <w:proofErr w:type="gramStart"/>
-      <w:r>
-        <w:rPr>
-          <w:rStyle w:val="pl-s"/>
-          <w:rFonts w:asciiTheme="majorHAnsi" w:hAnsiTheme="majorHAnsi" w:cstheme="majorHAnsi"/>
-          <w:color w:val="032F62"/>
-          <w:shd w:val="clear" w:color="auto" w:fill="FFFFFF"/>
-        </w:rPr>
-        <w:t>chest.</w:t>
-      </w:r>
-      <w:r>
-        <w:rPr>
-          <w:rStyle w:val="pl-s"/>
-          <w:rFonts w:asciiTheme="majorHAnsi" w:hAnsiTheme="majorHAnsi" w:cstheme="majorHAnsi"/>
-          <w:color w:val="032F62"/>
-          <w:shd w:val="clear" w:color="auto" w:fill="FFFFFF"/>
-        </w:rPr>
-        <w:t>&lt;</w:t>
-      </w:r>
-      <w:proofErr w:type="gramEnd"/>
-      <w:r>
-        <w:rPr>
-          <w:rStyle w:val="pl-s"/>
-          <w:rFonts w:asciiTheme="majorHAnsi" w:hAnsiTheme="majorHAnsi" w:cstheme="majorHAnsi"/>
-          <w:color w:val="032F62"/>
-          <w:shd w:val="clear" w:color="auto" w:fill="FFFFFF"/>
-        </w:rPr>
-        <w:t>/a&gt;.&lt;/p&gt;"</w:t>
+        <w:t>&lt;a href='./llave' class='once'&gt;the key&lt;/a&gt;. Mext to they key you find a note that says: The exit should be followed, but should not be looked at. You can now leave to find the exit. &lt;a href='escenaizquierda'&gt;Close the chest.&lt;/a&gt;.&lt;/p&gt;"</w:t>
       </w:r>
     </w:p>
     <w:tbl>
@@ -5491,7 +3126,6 @@
                 <w:color w:val="24292E"/>
               </w:rPr>
             </w:pPr>
-            <w:proofErr w:type="gramStart"/>
             <w:r>
               <w:rPr>
                 <w:rFonts w:asciiTheme="majorHAnsi" w:eastAsia="Times New Roman" w:hAnsiTheme="majorHAnsi" w:cstheme="majorHAnsi"/>
@@ -5506,7 +3140,6 @@
               </w:rPr>
               <w:t>:{</w:t>
             </w:r>
-            <w:proofErr w:type="gramEnd"/>
           </w:p>
         </w:tc>
       </w:tr>
@@ -5566,23 +3199,7 @@
                 <w:rFonts w:asciiTheme="majorHAnsi" w:eastAsia="Times New Roman" w:hAnsiTheme="majorHAnsi" w:cstheme="majorHAnsi"/>
                 <w:color w:val="032F62"/>
               </w:rPr>
-              <w:t>"</w:t>
-            </w:r>
-            <w:proofErr w:type="spellStart"/>
-            <w:r>
-              <w:rPr>
-                <w:rFonts w:asciiTheme="majorHAnsi" w:eastAsia="Times New Roman" w:hAnsiTheme="majorHAnsi" w:cstheme="majorHAnsi"/>
-                <w:color w:val="032F62"/>
-              </w:rPr>
-              <w:t>llave</w:t>
-            </w:r>
-            <w:proofErr w:type="spellEnd"/>
-            <w:r>
-              <w:rPr>
-                <w:rFonts w:asciiTheme="majorHAnsi" w:eastAsia="Times New Roman" w:hAnsiTheme="majorHAnsi" w:cstheme="majorHAnsi"/>
-                <w:color w:val="032F62"/>
-              </w:rPr>
-              <w:t>"</w:t>
+              <w:t>"llave"</w:t>
             </w:r>
             <w:r>
               <w:rPr>
@@ -5591,7 +3208,6 @@
               </w:rPr>
               <w:t xml:space="preserve">: </w:t>
             </w:r>
-            <w:proofErr w:type="gramStart"/>
             <w:r>
               <w:rPr>
                 <w:rFonts w:asciiTheme="majorHAnsi" w:eastAsia="Times New Roman" w:hAnsiTheme="majorHAnsi" w:cstheme="majorHAnsi"/>
@@ -5604,15 +3220,7 @@
                 <w:rFonts w:asciiTheme="majorHAnsi" w:eastAsia="Times New Roman" w:hAnsiTheme="majorHAnsi" w:cstheme="majorHAnsi"/>
                 <w:color w:val="24292E"/>
               </w:rPr>
-              <w:t>(</w:t>
-            </w:r>
-            <w:proofErr w:type="gramEnd"/>
-            <w:r>
-              <w:rPr>
-                <w:rFonts w:asciiTheme="majorHAnsi" w:eastAsia="Times New Roman" w:hAnsiTheme="majorHAnsi" w:cstheme="majorHAnsi"/>
-                <w:color w:val="24292E"/>
-              </w:rPr>
-              <w:t>character, system, to) {</w:t>
+              <w:t>(character, system, to) {</w:t>
             </w:r>
           </w:p>
         </w:tc>
@@ -5666,16 +3274,7 @@
                 <w:rFonts w:asciiTheme="majorHAnsi" w:eastAsia="Times New Roman" w:hAnsiTheme="majorHAnsi" w:cstheme="majorHAnsi"/>
                 <w:color w:val="24292E"/>
               </w:rPr>
-              <w:t xml:space="preserve">                  </w:t>
-            </w:r>
-            <w:proofErr w:type="spellStart"/>
-            <w:proofErr w:type="gramStart"/>
-            <w:r>
-              <w:rPr>
-                <w:rFonts w:asciiTheme="majorHAnsi" w:eastAsia="Times New Roman" w:hAnsiTheme="majorHAnsi" w:cstheme="majorHAnsi"/>
-                <w:color w:val="24292E"/>
-              </w:rPr>
-              <w:t>system.</w:t>
+              <w:t xml:space="preserve">                  system.</w:t>
             </w:r>
             <w:r>
               <w:rPr>
@@ -5684,8 +3283,6 @@
               </w:rPr>
               <w:t>setQuality</w:t>
             </w:r>
-            <w:proofErr w:type="spellEnd"/>
-            <w:proofErr w:type="gramEnd"/>
             <w:r>
               <w:rPr>
                 <w:rFonts w:asciiTheme="majorHAnsi" w:eastAsia="Times New Roman" w:hAnsiTheme="majorHAnsi" w:cstheme="majorHAnsi"/>
@@ -5698,23 +3295,7 @@
                 <w:rFonts w:asciiTheme="majorHAnsi" w:eastAsia="Times New Roman" w:hAnsiTheme="majorHAnsi" w:cstheme="majorHAnsi"/>
                 <w:color w:val="032F62"/>
               </w:rPr>
-              <w:t>"</w:t>
-            </w:r>
-            <w:proofErr w:type="spellStart"/>
-            <w:r>
-              <w:rPr>
-                <w:rFonts w:asciiTheme="majorHAnsi" w:eastAsia="Times New Roman" w:hAnsiTheme="majorHAnsi" w:cstheme="majorHAnsi"/>
-                <w:color w:val="032F62"/>
-              </w:rPr>
-              <w:t>llave</w:t>
-            </w:r>
-            <w:proofErr w:type="spellEnd"/>
-            <w:r>
-              <w:rPr>
-                <w:rFonts w:asciiTheme="majorHAnsi" w:eastAsia="Times New Roman" w:hAnsiTheme="majorHAnsi" w:cstheme="majorHAnsi"/>
-                <w:color w:val="032F62"/>
-              </w:rPr>
-              <w:t>"</w:t>
+              <w:t>"llave"</w:t>
             </w:r>
             <w:r>
               <w:rPr>
@@ -5789,16 +3370,7 @@
                 <w:rFonts w:asciiTheme="majorHAnsi" w:eastAsia="Times New Roman" w:hAnsiTheme="majorHAnsi" w:cstheme="majorHAnsi"/>
                 <w:color w:val="24292E"/>
               </w:rPr>
-              <w:t xml:space="preserve">                  </w:t>
-            </w:r>
-            <w:proofErr w:type="spellStart"/>
-            <w:proofErr w:type="gramStart"/>
-            <w:r>
-              <w:rPr>
-                <w:rFonts w:asciiTheme="majorHAnsi" w:eastAsia="Times New Roman" w:hAnsiTheme="majorHAnsi" w:cstheme="majorHAnsi"/>
-                <w:color w:val="24292E"/>
-              </w:rPr>
-              <w:t>system.</w:t>
+              <w:t xml:space="preserve">                  system.</w:t>
             </w:r>
             <w:r>
               <w:rPr>
@@ -5807,8 +3379,6 @@
               </w:rPr>
               <w:t>setCharacterText</w:t>
             </w:r>
-            <w:proofErr w:type="spellEnd"/>
-            <w:proofErr w:type="gramEnd"/>
             <w:r>
               <w:rPr>
                 <w:rFonts w:asciiTheme="majorHAnsi" w:eastAsia="Times New Roman" w:hAnsiTheme="majorHAnsi" w:cstheme="majorHAnsi"/>
@@ -5913,14 +3483,12 @@
           <w:rFonts w:asciiTheme="majorHAnsi" w:hAnsiTheme="majorHAnsi" w:cstheme="majorHAnsi"/>
         </w:rPr>
       </w:pPr>
-      <w:proofErr w:type="spellStart"/>
       <w:r>
         <w:rPr>
           <w:rFonts w:asciiTheme="majorHAnsi" w:hAnsiTheme="majorHAnsi" w:cstheme="majorHAnsi"/>
         </w:rPr>
         <w:t>Escenaizquierda</w:t>
       </w:r>
-      <w:proofErr w:type="spellEnd"/>
     </w:p>
     <w:p>
       <w:pPr>
@@ -6046,16 +3614,7 @@
                 <w:rFonts w:asciiTheme="majorHAnsi" w:eastAsia="Times New Roman" w:hAnsiTheme="majorHAnsi" w:cstheme="majorHAnsi"/>
                 <w:color w:val="24292E"/>
               </w:rPr>
-              <w:t xml:space="preserve">           </w:t>
-            </w:r>
-            <w:proofErr w:type="spellStart"/>
-            <w:proofErr w:type="gramStart"/>
-            <w:r>
-              <w:rPr>
-                <w:rFonts w:asciiTheme="majorHAnsi" w:eastAsia="Times New Roman" w:hAnsiTheme="majorHAnsi" w:cstheme="majorHAnsi"/>
-                <w:color w:val="24292E"/>
-              </w:rPr>
-              <w:t>system.</w:t>
+              <w:t xml:space="preserve">           system.</w:t>
             </w:r>
             <w:r>
               <w:rPr>
@@ -6064,8 +3623,6 @@
               </w:rPr>
               <w:t>write</w:t>
             </w:r>
-            <w:proofErr w:type="spellEnd"/>
-            <w:proofErr w:type="gramEnd"/>
             <w:r>
               <w:rPr>
                 <w:rFonts w:asciiTheme="majorHAnsi" w:eastAsia="Times New Roman" w:hAnsiTheme="majorHAnsi" w:cstheme="majorHAnsi"/>
@@ -6200,23 +3757,7 @@
                 <w:rFonts w:asciiTheme="majorHAnsi" w:eastAsia="Times New Roman" w:hAnsiTheme="majorHAnsi" w:cstheme="majorHAnsi"/>
                 <w:color w:val="032F62"/>
               </w:rPr>
-              <w:t xml:space="preserve">           &lt;p&gt;&lt;a </w:t>
-            </w:r>
-            <w:proofErr w:type="spellStart"/>
-            <w:r>
-              <w:rPr>
-                <w:rFonts w:asciiTheme="majorHAnsi" w:eastAsia="Times New Roman" w:hAnsiTheme="majorHAnsi" w:cstheme="majorHAnsi"/>
-                <w:color w:val="032F62"/>
-              </w:rPr>
-              <w:t>href</w:t>
-            </w:r>
-            <w:proofErr w:type="spellEnd"/>
-            <w:r>
-              <w:rPr>
-                <w:rFonts w:asciiTheme="majorHAnsi" w:eastAsia="Times New Roman" w:hAnsiTheme="majorHAnsi" w:cstheme="majorHAnsi"/>
-                <w:color w:val="032F62"/>
-              </w:rPr>
-              <w:t>='cofre1'&gt;</w:t>
+              <w:t xml:space="preserve">           &lt;p&gt;&lt;a href='cofre1'&gt;</w:t>
             </w:r>
             <w:r>
               <w:rPr>
@@ -6276,16 +3817,8 @@
         <w:rPr>
           <w:rFonts w:asciiTheme="majorHAnsi" w:hAnsiTheme="majorHAnsi" w:cstheme="majorHAnsi"/>
         </w:rPr>
-        <w:t xml:space="preserve">To open the door and exit the labyrinth, you need to take the key to open the door, GOOD </w:t>
-      </w:r>
-      <w:proofErr w:type="gramStart"/>
-      <w:r>
-        <w:rPr>
-          <w:rFonts w:asciiTheme="majorHAnsi" w:hAnsiTheme="majorHAnsi" w:cstheme="majorHAnsi"/>
-        </w:rPr>
-        <w:t>LUCK!.</w:t>
-      </w:r>
-      <w:proofErr w:type="gramEnd"/>
+        <w:t>To open the door and exit the labyrinth, you need to take the key to open the door, GOOD LUCK!.</w:t>
+      </w:r>
     </w:p>
     <w:tbl>
       <w:tblPr>
@@ -6437,14 +3970,6 @@
                 <w:color w:val="24292E"/>
               </w:rPr>
               <w:tab/>
-            </w:r>
-            <w:proofErr w:type="spellStart"/>
-            <w:proofErr w:type="gramStart"/>
-            <w:r>
-              <w:rPr>
-                <w:rFonts w:asciiTheme="majorHAnsi" w:eastAsia="Times New Roman" w:hAnsiTheme="majorHAnsi" w:cstheme="majorHAnsi"/>
-                <w:color w:val="24292E"/>
-              </w:rPr>
               <w:t>system.</w:t>
             </w:r>
             <w:r>
@@ -6454,8 +3979,6 @@
               </w:rPr>
               <w:t>write</w:t>
             </w:r>
-            <w:proofErr w:type="spellEnd"/>
-            <w:proofErr w:type="gramEnd"/>
             <w:r>
               <w:rPr>
                 <w:rFonts w:asciiTheme="majorHAnsi" w:eastAsia="Times New Roman" w:hAnsiTheme="majorHAnsi" w:cstheme="majorHAnsi"/>
@@ -6590,23 +4113,7 @@
                 <w:rFonts w:asciiTheme="majorHAnsi" w:eastAsia="Times New Roman" w:hAnsiTheme="majorHAnsi" w:cstheme="majorHAnsi"/>
                 <w:color w:val="032F62"/>
               </w:rPr>
-              <w:t xml:space="preserve">            &lt;p&gt;&lt;a </w:t>
-            </w:r>
-            <w:proofErr w:type="spellStart"/>
-            <w:r>
-              <w:rPr>
-                <w:rFonts w:asciiTheme="majorHAnsi" w:eastAsia="Times New Roman" w:hAnsiTheme="majorHAnsi" w:cstheme="majorHAnsi"/>
-                <w:color w:val="032F62"/>
-              </w:rPr>
-              <w:t>href</w:t>
-            </w:r>
-            <w:proofErr w:type="spellEnd"/>
-            <w:r>
-              <w:rPr>
-                <w:rFonts w:asciiTheme="majorHAnsi" w:eastAsia="Times New Roman" w:hAnsiTheme="majorHAnsi" w:cstheme="majorHAnsi"/>
-                <w:color w:val="032F62"/>
-              </w:rPr>
-              <w:t>='escena11'&gt;</w:t>
+              <w:t xml:space="preserve">            &lt;p&gt;&lt;a href='escena11'&gt;</w:t>
             </w:r>
             <w:r>
               <w:rPr>
@@ -6644,27 +4151,11 @@
           <w:rFonts w:asciiTheme="majorHAnsi" w:hAnsiTheme="majorHAnsi" w:cstheme="majorHAnsi"/>
         </w:rPr>
       </w:pPr>
-      <w:proofErr w:type="spellStart"/>
-      <w:proofErr w:type="gramStart"/>
-      <w:r>
-        <w:rPr>
-          <w:rFonts w:asciiTheme="majorHAnsi" w:hAnsiTheme="majorHAnsi" w:cstheme="majorHAnsi"/>
-        </w:rPr>
-        <w:t>Escenatrespuertas</w:t>
-      </w:r>
-      <w:proofErr w:type="spellEnd"/>
-      <w:r>
-        <w:rPr>
-          <w:rFonts w:asciiTheme="majorHAnsi" w:hAnsiTheme="majorHAnsi" w:cstheme="majorHAnsi"/>
-        </w:rPr>
-        <w:t>(</w:t>
-      </w:r>
-      <w:proofErr w:type="gramEnd"/>
-      <w:r>
-        <w:rPr>
-          <w:rFonts w:asciiTheme="majorHAnsi" w:hAnsiTheme="majorHAnsi" w:cstheme="majorHAnsi"/>
-        </w:rPr>
-        <w:t>The three doors)</w:t>
+      <w:r>
+        <w:rPr>
+          <w:rFonts w:asciiTheme="majorHAnsi" w:hAnsiTheme="majorHAnsi" w:cstheme="majorHAnsi"/>
+        </w:rPr>
+        <w:t>Escenatrespuertas(The three doors)</w:t>
       </w:r>
     </w:p>
     <w:p>
@@ -6749,39 +4240,7 @@
                 <w:rFonts w:asciiTheme="majorHAnsi" w:eastAsia="Times New Roman" w:hAnsiTheme="majorHAnsi" w:cstheme="majorHAnsi"/>
                 <w:color w:val="032F62"/>
               </w:rPr>
-              <w:t>&lt;</w:t>
-            </w:r>
-            <w:proofErr w:type="spellStart"/>
-            <w:r>
-              <w:rPr>
-                <w:rFonts w:asciiTheme="majorHAnsi" w:eastAsia="Times New Roman" w:hAnsiTheme="majorHAnsi" w:cstheme="majorHAnsi"/>
-                <w:color w:val="032F62"/>
-              </w:rPr>
-              <w:t>ahref</w:t>
-            </w:r>
-            <w:proofErr w:type="spellEnd"/>
-            <w:r>
-              <w:rPr>
-                <w:rFonts w:asciiTheme="majorHAnsi" w:eastAsia="Times New Roman" w:hAnsiTheme="majorHAnsi" w:cstheme="majorHAnsi"/>
-                <w:color w:val="032F62"/>
-              </w:rPr>
-              <w:t>='</w:t>
-            </w:r>
-            <w:proofErr w:type="spellStart"/>
-            <w:r>
-              <w:rPr>
-                <w:rFonts w:asciiTheme="majorHAnsi" w:eastAsia="Times New Roman" w:hAnsiTheme="majorHAnsi" w:cstheme="majorHAnsi"/>
-                <w:color w:val="032F62"/>
-              </w:rPr>
-              <w:t>escenasemilibertad</w:t>
-            </w:r>
-            <w:proofErr w:type="spellEnd"/>
-            <w:r>
-              <w:rPr>
-                <w:rFonts w:asciiTheme="majorHAnsi" w:eastAsia="Times New Roman" w:hAnsiTheme="majorHAnsi" w:cstheme="majorHAnsi"/>
-                <w:color w:val="032F62"/>
-              </w:rPr>
-              <w:t>'&gt;\</w:t>
+              <w:t>&lt;ahref='escenasemilibertad'&gt;\</w:t>
             </w:r>
           </w:p>
         </w:tc>
@@ -6842,39 +4301,7 @@
                 <w:rFonts w:asciiTheme="majorHAnsi" w:eastAsia="Times New Roman" w:hAnsiTheme="majorHAnsi" w:cstheme="majorHAnsi"/>
                 <w:color w:val="032F62"/>
               </w:rPr>
-              <w:t xml:space="preserve">&lt;/a&gt;, &lt;a </w:t>
-            </w:r>
-            <w:proofErr w:type="spellStart"/>
-            <w:r>
-              <w:rPr>
-                <w:rFonts w:asciiTheme="majorHAnsi" w:eastAsia="Times New Roman" w:hAnsiTheme="majorHAnsi" w:cstheme="majorHAnsi"/>
-                <w:color w:val="032F62"/>
-              </w:rPr>
-              <w:t>href</w:t>
-            </w:r>
-            <w:proofErr w:type="spellEnd"/>
-            <w:r>
-              <w:rPr>
-                <w:rFonts w:asciiTheme="majorHAnsi" w:eastAsia="Times New Roman" w:hAnsiTheme="majorHAnsi" w:cstheme="majorHAnsi"/>
-                <w:color w:val="032F62"/>
-              </w:rPr>
-              <w:t>='</w:t>
-            </w:r>
-            <w:proofErr w:type="spellStart"/>
-            <w:r>
-              <w:rPr>
-                <w:rFonts w:asciiTheme="majorHAnsi" w:eastAsia="Times New Roman" w:hAnsiTheme="majorHAnsi" w:cstheme="majorHAnsi"/>
-                <w:color w:val="032F62"/>
-              </w:rPr>
-              <w:t>puertaincorrecta</w:t>
-            </w:r>
-            <w:proofErr w:type="spellEnd"/>
-            <w:r>
-              <w:rPr>
-                <w:rFonts w:asciiTheme="majorHAnsi" w:eastAsia="Times New Roman" w:hAnsiTheme="majorHAnsi" w:cstheme="majorHAnsi"/>
-                <w:color w:val="032F62"/>
-              </w:rPr>
-              <w:t>'&gt;\</w:t>
+              <w:t>&lt;/a&gt;, &lt;a href='puertaincorrecta'&gt;\</w:t>
             </w:r>
           </w:p>
         </w:tc>
@@ -6949,39 +4376,7 @@
                 <w:rFonts w:asciiTheme="majorHAnsi" w:eastAsia="Times New Roman" w:hAnsiTheme="majorHAnsi" w:cstheme="majorHAnsi"/>
                 <w:color w:val="032F62"/>
               </w:rPr>
-              <w:t xml:space="preserve"> &lt;a </w:t>
-            </w:r>
-            <w:proofErr w:type="spellStart"/>
-            <w:r>
-              <w:rPr>
-                <w:rFonts w:asciiTheme="majorHAnsi" w:eastAsia="Times New Roman" w:hAnsiTheme="majorHAnsi" w:cstheme="majorHAnsi"/>
-                <w:color w:val="032F62"/>
-              </w:rPr>
-              <w:t>href</w:t>
-            </w:r>
-            <w:proofErr w:type="spellEnd"/>
-            <w:r>
-              <w:rPr>
-                <w:rFonts w:asciiTheme="majorHAnsi" w:eastAsia="Times New Roman" w:hAnsiTheme="majorHAnsi" w:cstheme="majorHAnsi"/>
-                <w:color w:val="032F62"/>
-              </w:rPr>
-              <w:t>='</w:t>
-            </w:r>
-            <w:proofErr w:type="spellStart"/>
-            <w:r>
-              <w:rPr>
-                <w:rFonts w:asciiTheme="majorHAnsi" w:eastAsia="Times New Roman" w:hAnsiTheme="majorHAnsi" w:cstheme="majorHAnsi"/>
-                <w:color w:val="032F62"/>
-              </w:rPr>
-              <w:t>puertaincorrecta</w:t>
-            </w:r>
-            <w:proofErr w:type="spellEnd"/>
-            <w:r>
-              <w:rPr>
-                <w:rFonts w:asciiTheme="majorHAnsi" w:eastAsia="Times New Roman" w:hAnsiTheme="majorHAnsi" w:cstheme="majorHAnsi"/>
-                <w:color w:val="032F62"/>
-              </w:rPr>
-              <w:t>'&gt;\</w:t>
+              <w:t xml:space="preserve"> &lt;a href='puertaincorrecta'&gt;\</w:t>
             </w:r>
           </w:p>
         </w:tc>
@@ -7042,23 +4437,7 @@
                 <w:rFonts w:asciiTheme="majorHAnsi" w:eastAsia="Times New Roman" w:hAnsiTheme="majorHAnsi" w:cstheme="majorHAnsi"/>
                 <w:color w:val="032F62"/>
               </w:rPr>
-              <w:t xml:space="preserve"> &lt;/a</w:t>
-            </w:r>
-            <w:proofErr w:type="gramStart"/>
-            <w:r>
-              <w:rPr>
-                <w:rFonts w:asciiTheme="majorHAnsi" w:eastAsia="Times New Roman" w:hAnsiTheme="majorHAnsi" w:cstheme="majorHAnsi"/>
-                <w:color w:val="032F62"/>
-              </w:rPr>
-              <w:t>&gt;.&lt;</w:t>
-            </w:r>
-            <w:proofErr w:type="gramEnd"/>
-            <w:r>
-              <w:rPr>
-                <w:rFonts w:asciiTheme="majorHAnsi" w:eastAsia="Times New Roman" w:hAnsiTheme="majorHAnsi" w:cstheme="majorHAnsi"/>
-                <w:color w:val="032F62"/>
-              </w:rPr>
-              <w:t>/p&gt;"</w:t>
+              <w:t xml:space="preserve"> &lt;/a&gt;.&lt;/p&gt;"</w:t>
             </w:r>
           </w:p>
         </w:tc>
@@ -7075,27 +4454,11 @@
           <w:rFonts w:asciiTheme="majorHAnsi" w:hAnsiTheme="majorHAnsi" w:cstheme="majorHAnsi"/>
         </w:rPr>
       </w:pPr>
-      <w:proofErr w:type="spellStart"/>
-      <w:proofErr w:type="gramStart"/>
-      <w:r>
-        <w:rPr>
-          <w:rFonts w:asciiTheme="majorHAnsi" w:hAnsiTheme="majorHAnsi" w:cstheme="majorHAnsi"/>
-        </w:rPr>
-        <w:t>Puertaincorrecta</w:t>
-      </w:r>
-      <w:proofErr w:type="spellEnd"/>
-      <w:r>
-        <w:rPr>
-          <w:rFonts w:asciiTheme="majorHAnsi" w:hAnsiTheme="majorHAnsi" w:cstheme="majorHAnsi"/>
-        </w:rPr>
-        <w:t>(</w:t>
-      </w:r>
-      <w:proofErr w:type="gramEnd"/>
-      <w:r>
-        <w:rPr>
-          <w:rFonts w:asciiTheme="majorHAnsi" w:hAnsiTheme="majorHAnsi" w:cstheme="majorHAnsi"/>
-        </w:rPr>
-        <w:t>Regrettable Decision)</w:t>
+      <w:r>
+        <w:rPr>
+          <w:rFonts w:asciiTheme="majorHAnsi" w:hAnsiTheme="majorHAnsi" w:cstheme="majorHAnsi"/>
+        </w:rPr>
+        <w:t>Puertaincorrecta(Regrettable Decision)</w:t>
       </w:r>
     </w:p>
     <w:p>
@@ -7113,21 +4476,7 @@
         <w:rPr>
           <w:rFonts w:asciiTheme="majorHAnsi" w:hAnsiTheme="majorHAnsi" w:cstheme="majorHAnsi"/>
         </w:rPr>
-        <w:t xml:space="preserve">You tried to open the wrong door, and now the key is </w:t>
-      </w:r>
-      <w:proofErr w:type="gramStart"/>
-      <w:r>
-        <w:rPr>
-          <w:rFonts w:asciiTheme="majorHAnsi" w:hAnsiTheme="majorHAnsi" w:cstheme="majorHAnsi"/>
-        </w:rPr>
-        <w:t>stuck</w:t>
-      </w:r>
-      <w:proofErr w:type="gramEnd"/>
-      <w:r>
-        <w:rPr>
-          <w:rFonts w:asciiTheme="majorHAnsi" w:hAnsiTheme="majorHAnsi" w:cstheme="majorHAnsi"/>
-        </w:rPr>
-        <w:t xml:space="preserve"> and you cannot leave the labyrinth.</w:t>
+        <w:t>You tried to open the wrong door, and now the key is stuck and you cannot leave the labyrinth.</w:t>
       </w:r>
     </w:p>
     <w:p>
@@ -7141,27 +4490,11 @@
           <w:rFonts w:asciiTheme="majorHAnsi" w:hAnsiTheme="majorHAnsi" w:cstheme="majorHAnsi"/>
         </w:rPr>
       </w:pPr>
-      <w:proofErr w:type="spellStart"/>
-      <w:proofErr w:type="gramStart"/>
-      <w:r>
-        <w:rPr>
-          <w:rFonts w:asciiTheme="majorHAnsi" w:hAnsiTheme="majorHAnsi" w:cstheme="majorHAnsi"/>
-        </w:rPr>
-        <w:t>Escenafinal</w:t>
-      </w:r>
-      <w:proofErr w:type="spellEnd"/>
-      <w:r>
-        <w:rPr>
-          <w:rFonts w:asciiTheme="majorHAnsi" w:hAnsiTheme="majorHAnsi" w:cstheme="majorHAnsi"/>
-        </w:rPr>
-        <w:t>(</w:t>
-      </w:r>
-      <w:proofErr w:type="gramEnd"/>
-      <w:r>
-        <w:rPr>
-          <w:rFonts w:asciiTheme="majorHAnsi" w:hAnsiTheme="majorHAnsi" w:cstheme="majorHAnsi"/>
-        </w:rPr>
-        <w:t>Final passage)</w:t>
+      <w:r>
+        <w:rPr>
+          <w:rFonts w:asciiTheme="majorHAnsi" w:hAnsiTheme="majorHAnsi" w:cstheme="majorHAnsi"/>
+        </w:rPr>
+        <w:t>Escenafinal(Final passage)</w:t>
       </w:r>
     </w:p>
     <w:p>
@@ -7179,22 +4512,696 @@
         <w:rPr>
           <w:rFonts w:asciiTheme="majorHAnsi" w:hAnsiTheme="majorHAnsi" w:cstheme="majorHAnsi"/>
         </w:rPr>
-        <w:t xml:space="preserve">You opened the correct door and you can continue and at las be </w:t>
-      </w:r>
-      <w:proofErr w:type="gramStart"/>
-      <w:r>
-        <w:rPr>
-          <w:rFonts w:asciiTheme="majorHAnsi" w:hAnsiTheme="majorHAnsi" w:cstheme="majorHAnsi"/>
-        </w:rPr>
-        <w:t>FREE!.</w:t>
-      </w:r>
-      <w:proofErr w:type="gramEnd"/>
-      <w:r>
-        <w:rPr>
-          <w:rFonts w:asciiTheme="majorHAnsi" w:hAnsiTheme="majorHAnsi" w:cstheme="majorHAnsi"/>
-        </w:rPr>
-        <w:t xml:space="preserve"> Hope you enjoyed the game and you got all the coins!</w:t>
-      </w:r>
+        <w:t>You opened the correct door and you can continue and at las be FREE!. Hope you enjoyed the game and you got all the coins!</w:t>
+      </w:r>
+    </w:p>
+    <w:p>
+      <w:pPr>
+        <w:pStyle w:val="ListParagraph"/>
+        <w:numPr>
+          <w:ilvl w:val="0"/>
+          <w:numId w:val="4"/>
+        </w:numPr>
+        <w:rPr>
+          <w:rFonts w:asciiTheme="majorHAnsi" w:hAnsiTheme="majorHAnsi" w:cstheme="majorHAnsi"/>
+        </w:rPr>
+      </w:pPr>
+      <w:r>
+        <w:rPr>
+          <w:rFonts w:asciiTheme="majorHAnsi" w:hAnsiTheme="majorHAnsi" w:cstheme="majorHAnsi"/>
+        </w:rPr>
+        <w:t>Escena7(Path of the flower of life)</w:t>
+      </w:r>
+    </w:p>
+    <w:p>
+      <w:pPr>
+        <w:pStyle w:val="ListParagraph"/>
+        <w:numPr>
+          <w:ilvl w:val="1"/>
+          <w:numId w:val="4"/>
+        </w:numPr>
+        <w:rPr>
+          <w:rFonts w:asciiTheme="majorHAnsi" w:hAnsiTheme="majorHAnsi" w:cstheme="majorHAnsi"/>
+        </w:rPr>
+      </w:pPr>
+      <w:r>
+        <w:rPr>
+          <w:rFonts w:asciiTheme="majorHAnsi" w:hAnsiTheme="majorHAnsi" w:cstheme="majorHAnsi"/>
+        </w:rPr>
+        <w:t>You turned right and in front of you is something shuddering, there’s a wall which blocks the passage, soyou decide to go back from where you came, but when you turn around you realize there was something strange on the wall, you can</w:t>
+      </w:r>
+      <w:r>
+        <w:rPr>
+          <w:rFonts w:asciiTheme="majorHAnsi" w:hAnsiTheme="majorHAnsi" w:cstheme="majorHAnsi"/>
+        </w:rPr>
+        <w:t xml:space="preserve"> &lt;a href='escenadetalle'&gt;</w:t>
+      </w:r>
+      <w:r>
+        <w:rPr>
+          <w:rFonts w:asciiTheme="majorHAnsi" w:hAnsiTheme="majorHAnsi" w:cstheme="majorHAnsi"/>
+        </w:rPr>
+        <w:t>inspect the wall further</w:t>
+      </w:r>
+      <w:r>
+        <w:rPr>
+          <w:rFonts w:asciiTheme="majorHAnsi" w:hAnsiTheme="majorHAnsi" w:cstheme="majorHAnsi"/>
+        </w:rPr>
+        <w:t xml:space="preserve">&lt;/a&gt;, </w:t>
+      </w:r>
+      <w:r>
+        <w:rPr>
+          <w:rFonts w:asciiTheme="majorHAnsi" w:hAnsiTheme="majorHAnsi" w:cstheme="majorHAnsi"/>
+        </w:rPr>
+        <w:t>or not risk anything and</w:t>
+      </w:r>
+      <w:r>
+        <w:rPr>
+          <w:rFonts w:asciiTheme="majorHAnsi" w:hAnsiTheme="majorHAnsi" w:cstheme="majorHAnsi"/>
+        </w:rPr>
+        <w:t>&lt;a href='escena5'&gt;</w:t>
+      </w:r>
+      <w:r>
+        <w:rPr>
+          <w:rFonts w:asciiTheme="majorHAnsi" w:hAnsiTheme="majorHAnsi" w:cstheme="majorHAnsi"/>
+        </w:rPr>
+        <w:t>go back</w:t>
+      </w:r>
+      <w:r>
+        <w:rPr>
+          <w:rFonts w:asciiTheme="majorHAnsi" w:hAnsiTheme="majorHAnsi" w:cstheme="majorHAnsi"/>
+        </w:rPr>
+        <w:t xml:space="preserve"> &lt;/a&gt;, </w:t>
+      </w:r>
+      <w:r>
+        <w:rPr>
+          <w:rFonts w:asciiTheme="majorHAnsi" w:hAnsiTheme="majorHAnsi" w:cstheme="majorHAnsi"/>
+        </w:rPr>
+        <w:t>cowardly</w:t>
+      </w:r>
+      <w:r>
+        <w:rPr>
+          <w:rFonts w:asciiTheme="majorHAnsi" w:hAnsiTheme="majorHAnsi" w:cstheme="majorHAnsi"/>
+        </w:rPr>
+        <w:t xml:space="preserve">, </w:t>
+      </w:r>
+      <w:r>
+        <w:rPr>
+          <w:rFonts w:asciiTheme="majorHAnsi" w:hAnsiTheme="majorHAnsi" w:cstheme="majorHAnsi"/>
+        </w:rPr>
+        <w:t>but smart</w:t>
+      </w:r>
+      <w:r>
+        <w:rPr>
+          <w:rFonts w:asciiTheme="majorHAnsi" w:hAnsiTheme="majorHAnsi" w:cstheme="majorHAnsi"/>
+        </w:rPr>
+        <w:t>.&lt;/p&gt;</w:t>
+      </w:r>
+    </w:p>
+    <w:p>
+      <w:pPr>
+        <w:pStyle w:val="ListParagraph"/>
+        <w:numPr>
+          <w:ilvl w:val="0"/>
+          <w:numId w:val="4"/>
+        </w:numPr>
+        <w:rPr>
+          <w:rFonts w:asciiTheme="majorHAnsi" w:hAnsiTheme="majorHAnsi" w:cstheme="majorHAnsi"/>
+        </w:rPr>
+      </w:pPr>
+      <w:r>
+        <w:rPr>
+          <w:rFonts w:asciiTheme="majorHAnsi" w:hAnsiTheme="majorHAnsi" w:cstheme="majorHAnsi"/>
+        </w:rPr>
+        <w:t>`escenadetalle</w:t>
+      </w:r>
+    </w:p>
+    <w:p>
+      <w:pPr>
+        <w:pStyle w:val="ListParagraph"/>
+        <w:numPr>
+          <w:ilvl w:val="1"/>
+          <w:numId w:val="4"/>
+        </w:numPr>
+        <w:rPr>
+          <w:rFonts w:asciiTheme="majorHAnsi" w:hAnsiTheme="majorHAnsi" w:cstheme="majorHAnsi"/>
+        </w:rPr>
+      </w:pPr>
+      <w:r>
+        <w:rPr>
+          <w:rFonts w:asciiTheme="majorHAnsi" w:hAnsiTheme="majorHAnsi" w:cstheme="majorHAnsi"/>
+        </w:rPr>
+        <w:t xml:space="preserve">Turns out that once you inspect the wall you see that the rocks aren’t like the rest of the labyrinth, they’re positioned strangely. You notice that there’s a hole between two of the rocks with a peculiar form, looks a lot like a vending machine slot, you consider </w:t>
+      </w:r>
+      <w:r>
+        <w:rPr>
+          <w:rFonts w:asciiTheme="majorHAnsi" w:hAnsiTheme="majorHAnsi" w:cstheme="majorHAnsi"/>
+        </w:rPr>
+        <w:t>&lt;a href='./menosmoneda'&gt;</w:t>
+      </w:r>
+      <w:r>
+        <w:rPr>
+          <w:rFonts w:asciiTheme="majorHAnsi" w:hAnsiTheme="majorHAnsi" w:cstheme="majorHAnsi"/>
+        </w:rPr>
+        <w:t>inserting a coin</w:t>
+      </w:r>
+      <w:r>
+        <w:rPr>
+          <w:rFonts w:asciiTheme="majorHAnsi" w:hAnsiTheme="majorHAnsi" w:cstheme="majorHAnsi"/>
+        </w:rPr>
+        <w:t xml:space="preserve"> &lt;/a&gt;</w:t>
+      </w:r>
+      <w:r>
+        <w:rPr>
+          <w:rFonts w:asciiTheme="majorHAnsi" w:hAnsiTheme="majorHAnsi" w:cstheme="majorHAnsi"/>
+        </w:rPr>
+        <w:t xml:space="preserve">, but what if you lose it for nothing? You may consider also saving the coin and </w:t>
+      </w:r>
+      <w:r>
+        <w:rPr>
+          <w:rFonts w:asciiTheme="majorHAnsi" w:hAnsiTheme="majorHAnsi" w:cstheme="majorHAnsi"/>
+        </w:rPr>
+        <w:t xml:space="preserve">&lt;a href='escena5'&gt; </w:t>
+      </w:r>
+      <w:r>
+        <w:rPr>
+          <w:rFonts w:asciiTheme="majorHAnsi" w:hAnsiTheme="majorHAnsi" w:cstheme="majorHAnsi"/>
+        </w:rPr>
+        <w:t>going back from where you came.</w:t>
+      </w:r>
+      <w:r>
+        <w:rPr>
+          <w:rFonts w:asciiTheme="majorHAnsi" w:hAnsiTheme="majorHAnsi" w:cstheme="majorHAnsi"/>
+        </w:rPr>
+        <w:t>&lt;/a&gt;</w:t>
+      </w:r>
+    </w:p>
+    <w:p>
+      <w:pPr>
+        <w:pStyle w:val="ListParagraph"/>
+        <w:ind w:left="2160"/>
+        <w:rPr>
+          <w:rFonts w:asciiTheme="majorHAnsi" w:hAnsiTheme="majorHAnsi" w:cstheme="majorHAnsi"/>
+        </w:rPr>
+      </w:pPr>
+      <w:r>
+        <w:rPr>
+          <w:rFonts w:asciiTheme="majorHAnsi" w:hAnsiTheme="majorHAnsi" w:cstheme="majorHAnsi"/>
+        </w:rPr>
+        <w:t>actions:{</w:t>
+      </w:r>
+    </w:p>
+    <w:p>
+      <w:pPr>
+        <w:pStyle w:val="ListParagraph"/>
+        <w:ind w:left="2160"/>
+        <w:rPr>
+          <w:rFonts w:asciiTheme="majorHAnsi" w:hAnsiTheme="majorHAnsi" w:cstheme="majorHAnsi"/>
+        </w:rPr>
+      </w:pPr>
+      <w:r>
+        <w:rPr>
+          <w:rFonts w:asciiTheme="majorHAnsi" w:hAnsiTheme="majorHAnsi" w:cstheme="majorHAnsi"/>
+        </w:rPr>
+        <w:t xml:space="preserve">              "menosmoneda": function(character, system, to) {</w:t>
+      </w:r>
+    </w:p>
+    <w:p>
+      <w:pPr>
+        <w:pStyle w:val="ListParagraph"/>
+        <w:ind w:left="2160"/>
+        <w:rPr>
+          <w:rFonts w:asciiTheme="majorHAnsi" w:hAnsiTheme="majorHAnsi" w:cstheme="majorHAnsi"/>
+        </w:rPr>
+      </w:pPr>
+      <w:r>
+        <w:rPr>
+          <w:rFonts w:asciiTheme="majorHAnsi" w:hAnsiTheme="majorHAnsi" w:cstheme="majorHAnsi"/>
+        </w:rPr>
+        <w:t xml:space="preserve">                system.setQuality("moneda", character.qualities.moneda-1);</w:t>
+      </w:r>
+    </w:p>
+    <w:p>
+      <w:pPr>
+        <w:pStyle w:val="ListParagraph"/>
+        <w:ind w:left="2160"/>
+        <w:rPr>
+          <w:rFonts w:asciiTheme="majorHAnsi" w:hAnsiTheme="majorHAnsi" w:cstheme="majorHAnsi"/>
+        </w:rPr>
+      </w:pPr>
+      <w:r>
+        <w:rPr>
+          <w:rFonts w:asciiTheme="majorHAnsi" w:hAnsiTheme="majorHAnsi" w:cstheme="majorHAnsi"/>
+        </w:rPr>
+        <w:t xml:space="preserve">                system.setCharacterText("&lt;p&gt;</w:t>
+      </w:r>
+      <w:r>
+        <w:rPr>
+          <w:rFonts w:asciiTheme="majorHAnsi" w:hAnsiTheme="majorHAnsi" w:cstheme="majorHAnsi"/>
+        </w:rPr>
+        <w:t>You lost a coin</w:t>
+      </w:r>
+      <w:r>
+        <w:rPr>
+          <w:rFonts w:asciiTheme="majorHAnsi" w:hAnsiTheme="majorHAnsi" w:cstheme="majorHAnsi"/>
+        </w:rPr>
+        <w:t>!&lt;/p&gt;");</w:t>
+      </w:r>
+    </w:p>
+    <w:p>
+      <w:pPr>
+        <w:pStyle w:val="ListParagraph"/>
+        <w:ind w:left="2160"/>
+        <w:rPr>
+          <w:rFonts w:asciiTheme="majorHAnsi" w:hAnsiTheme="majorHAnsi" w:cstheme="majorHAnsi"/>
+        </w:rPr>
+      </w:pPr>
+      <w:r>
+        <w:rPr>
+          <w:rFonts w:asciiTheme="majorHAnsi" w:hAnsiTheme="majorHAnsi" w:cstheme="majorHAnsi"/>
+        </w:rPr>
+        <w:t xml:space="preserve">                system.doLink( "escena8" );</w:t>
+      </w:r>
+    </w:p>
+    <w:p>
+      <w:pPr>
+        <w:pStyle w:val="ListParagraph"/>
+        <w:ind w:left="2160"/>
+        <w:rPr>
+          <w:rFonts w:asciiTheme="majorHAnsi" w:hAnsiTheme="majorHAnsi" w:cstheme="majorHAnsi"/>
+        </w:rPr>
+      </w:pPr>
+      <w:r>
+        <w:rPr>
+          <w:rFonts w:asciiTheme="majorHAnsi" w:hAnsiTheme="majorHAnsi" w:cstheme="majorHAnsi"/>
+        </w:rPr>
+        <w:t xml:space="preserve">              }</w:t>
+      </w:r>
+    </w:p>
+    <w:p>
+      <w:pPr>
+        <w:pStyle w:val="ListParagraph"/>
+        <w:ind w:left="2160"/>
+        <w:rPr>
+          <w:rFonts w:asciiTheme="majorHAnsi" w:hAnsiTheme="majorHAnsi" w:cstheme="majorHAnsi"/>
+        </w:rPr>
+      </w:pPr>
+    </w:p>
+    <w:p>
+      <w:pPr>
+        <w:pStyle w:val="ListParagraph"/>
+        <w:numPr>
+          <w:ilvl w:val="0"/>
+          <w:numId w:val="8"/>
+        </w:numPr>
+        <w:rPr>
+          <w:rFonts w:asciiTheme="majorHAnsi" w:hAnsiTheme="majorHAnsi" w:cstheme="majorHAnsi"/>
+        </w:rPr>
+      </w:pPr>
+      <w:r>
+        <w:rPr>
+          <w:rFonts w:asciiTheme="majorHAnsi" w:hAnsiTheme="majorHAnsi" w:cstheme="majorHAnsi"/>
+        </w:rPr>
+        <w:lastRenderedPageBreak/>
+        <w:t>Escena8(End of flower of life)</w:t>
+      </w:r>
+    </w:p>
+    <w:p>
+      <w:pPr>
+        <w:pStyle w:val="ListParagraph"/>
+        <w:numPr>
+          <w:ilvl w:val="1"/>
+          <w:numId w:val="8"/>
+        </w:numPr>
+        <w:rPr>
+          <w:rFonts w:asciiTheme="majorHAnsi" w:hAnsiTheme="majorHAnsi" w:cstheme="majorHAnsi"/>
+        </w:rPr>
+      </w:pPr>
+      <w:r>
+        <w:rPr>
+          <w:rFonts w:asciiTheme="majorHAnsi" w:hAnsiTheme="majorHAnsi" w:cstheme="majorHAnsi"/>
+        </w:rPr>
+        <w:t xml:space="preserve">The wall opens ahead of you and behind it you find </w:t>
+      </w:r>
+      <w:r>
+        <w:rPr>
+          <w:rFonts w:asciiTheme="majorHAnsi" w:hAnsiTheme="majorHAnsi" w:cstheme="majorHAnsi"/>
+        </w:rPr>
+        <w:t>&lt;a href='./moneda' class='once'&gt;</w:t>
+      </w:r>
+      <w:r>
+        <w:rPr>
+          <w:rFonts w:asciiTheme="majorHAnsi" w:hAnsiTheme="majorHAnsi" w:cstheme="majorHAnsi"/>
+        </w:rPr>
+        <w:t>the coin</w:t>
+      </w:r>
+      <w:r>
+        <w:rPr>
+          <w:rFonts w:asciiTheme="majorHAnsi" w:hAnsiTheme="majorHAnsi" w:cstheme="majorHAnsi"/>
+        </w:rPr>
+        <w:t>&lt;/a&gt;</w:t>
+      </w:r>
+      <w:r>
+        <w:rPr>
+          <w:rFonts w:asciiTheme="majorHAnsi" w:hAnsiTheme="majorHAnsi" w:cstheme="majorHAnsi"/>
+        </w:rPr>
+        <w:t xml:space="preserve"> you just inserted</w:t>
+      </w:r>
+      <w:r>
+        <w:rPr>
+          <w:rFonts w:asciiTheme="majorHAnsi" w:hAnsiTheme="majorHAnsi" w:cstheme="majorHAnsi"/>
+        </w:rPr>
+        <w:t>.</w:t>
+      </w:r>
+      <w:r>
+        <w:rPr>
+          <w:rFonts w:asciiTheme="majorHAnsi" w:hAnsiTheme="majorHAnsi" w:cstheme="majorHAnsi"/>
+        </w:rPr>
+        <w:t xml:space="preserve"> You notice a space in the area that the wall took up, in the center there is a pedestal where you find a shiny coin next to a rusted coin. You get closer to the pedestal to look at them and you notice they’re the same as the coins you have. Next to the coins, on the pedestal, there’s some writing that says: “Life and death, two faces of the same coin, just like this space where the flower of life may end. After reading this you’re unsure if to </w:t>
+      </w:r>
+      <w:r>
+        <w:rPr>
+          <w:rFonts w:asciiTheme="majorHAnsi" w:hAnsiTheme="majorHAnsi" w:cstheme="majorHAnsi"/>
+        </w:rPr>
+        <w:t>&lt;a href='escenamuerte'&gt;</w:t>
+      </w:r>
+      <w:r>
+        <w:rPr>
+          <w:rFonts w:asciiTheme="majorHAnsi" w:hAnsiTheme="majorHAnsi" w:cstheme="majorHAnsi"/>
+        </w:rPr>
+        <w:t>take the shiny coin</w:t>
+      </w:r>
+      <w:r>
+        <w:rPr>
+          <w:rFonts w:asciiTheme="majorHAnsi" w:hAnsiTheme="majorHAnsi" w:cstheme="majorHAnsi"/>
+        </w:rPr>
+        <w:t xml:space="preserve">&lt;/a&gt;,  &lt;a href='./monedaoxidada' class='once'&gt; </w:t>
+      </w:r>
+      <w:r>
+        <w:rPr>
+          <w:rFonts w:asciiTheme="majorHAnsi" w:hAnsiTheme="majorHAnsi" w:cstheme="majorHAnsi"/>
+        </w:rPr>
+        <w:t>take the rusted coin</w:t>
+      </w:r>
+      <w:r>
+        <w:rPr>
+          <w:rFonts w:asciiTheme="majorHAnsi" w:hAnsiTheme="majorHAnsi" w:cstheme="majorHAnsi"/>
+        </w:rPr>
+        <w:t>&lt;/a&gt; o</w:t>
+      </w:r>
+      <w:r>
+        <w:rPr>
+          <w:rFonts w:asciiTheme="majorHAnsi" w:hAnsiTheme="majorHAnsi" w:cstheme="majorHAnsi"/>
+        </w:rPr>
+        <w:t>r</w:t>
+      </w:r>
+      <w:r>
+        <w:rPr>
+          <w:rFonts w:asciiTheme="majorHAnsi" w:hAnsiTheme="majorHAnsi" w:cstheme="majorHAnsi"/>
+        </w:rPr>
+        <w:t xml:space="preserve"> &lt;a href='escena5'&gt;</w:t>
+      </w:r>
+      <w:r>
+        <w:rPr>
+          <w:rFonts w:asciiTheme="majorHAnsi" w:hAnsiTheme="majorHAnsi" w:cstheme="majorHAnsi"/>
+        </w:rPr>
+        <w:t>go back from where you came</w:t>
+      </w:r>
+      <w:r>
+        <w:rPr>
+          <w:rFonts w:asciiTheme="majorHAnsi" w:hAnsiTheme="majorHAnsi" w:cstheme="majorHAnsi"/>
+        </w:rPr>
+        <w:t>&lt;/a&gt;</w:t>
+      </w:r>
+      <w:r>
+        <w:rPr>
+          <w:rFonts w:asciiTheme="majorHAnsi" w:hAnsiTheme="majorHAnsi" w:cstheme="majorHAnsi"/>
+        </w:rPr>
+        <w:t>.</w:t>
+      </w:r>
+    </w:p>
+    <w:p>
+      <w:pPr>
+        <w:pStyle w:val="ListParagraph"/>
+        <w:numPr>
+          <w:ilvl w:val="1"/>
+          <w:numId w:val="8"/>
+        </w:numPr>
+        <w:rPr>
+          <w:rFonts w:asciiTheme="majorHAnsi" w:hAnsiTheme="majorHAnsi" w:cstheme="majorHAnsi"/>
+        </w:rPr>
+      </w:pPr>
+      <w:r>
+        <w:rPr>
+          <w:rFonts w:asciiTheme="majorHAnsi" w:hAnsiTheme="majorHAnsi" w:cstheme="majorHAnsi"/>
+        </w:rPr>
+        <w:t>actions:{</w:t>
+      </w:r>
+    </w:p>
+    <w:p>
+      <w:pPr>
+        <w:ind w:left="1800"/>
+        <w:rPr>
+          <w:rFonts w:asciiTheme="majorHAnsi" w:hAnsiTheme="majorHAnsi" w:cstheme="majorHAnsi"/>
+        </w:rPr>
+      </w:pPr>
+      <w:r>
+        <w:rPr>
+          <w:rFonts w:asciiTheme="majorHAnsi" w:hAnsiTheme="majorHAnsi" w:cstheme="majorHAnsi"/>
+        </w:rPr>
+        <w:t xml:space="preserve">              "moneda": function(character, system, to) {</w:t>
+      </w:r>
+    </w:p>
+    <w:p>
+      <w:pPr>
+        <w:pStyle w:val="ListParagraph"/>
+        <w:ind w:left="2160"/>
+        <w:rPr>
+          <w:rFonts w:asciiTheme="majorHAnsi" w:hAnsiTheme="majorHAnsi" w:cstheme="majorHAnsi"/>
+        </w:rPr>
+      </w:pPr>
+      <w:r>
+        <w:rPr>
+          <w:rFonts w:asciiTheme="majorHAnsi" w:hAnsiTheme="majorHAnsi" w:cstheme="majorHAnsi"/>
+        </w:rPr>
+        <w:t xml:space="preserve">                system.setQuality("moneda", character.qualities.moneda+1);</w:t>
+      </w:r>
+    </w:p>
+    <w:p>
+      <w:pPr>
+        <w:pStyle w:val="ListParagraph"/>
+        <w:ind w:left="2160"/>
+        <w:rPr>
+          <w:rFonts w:asciiTheme="majorHAnsi" w:hAnsiTheme="majorHAnsi" w:cstheme="majorHAnsi"/>
+        </w:rPr>
+      </w:pPr>
+      <w:r>
+        <w:rPr>
+          <w:rFonts w:asciiTheme="majorHAnsi" w:hAnsiTheme="majorHAnsi" w:cstheme="majorHAnsi"/>
+        </w:rPr>
+        <w:t xml:space="preserve">                system.setCharacterText("&lt;p&gt;</w:t>
+      </w:r>
+      <w:r>
+        <w:rPr>
+          <w:rFonts w:asciiTheme="majorHAnsi" w:hAnsiTheme="majorHAnsi" w:cstheme="majorHAnsi"/>
+        </w:rPr>
+        <w:t>perfect, now you have another coin</w:t>
+      </w:r>
+      <w:r>
+        <w:rPr>
+          <w:rFonts w:asciiTheme="majorHAnsi" w:hAnsiTheme="majorHAnsi" w:cstheme="majorHAnsi"/>
+        </w:rPr>
+        <w:t>.&lt;/p&gt;");</w:t>
+      </w:r>
+    </w:p>
+    <w:p>
+      <w:pPr>
+        <w:pStyle w:val="ListParagraph"/>
+        <w:ind w:left="2160"/>
+        <w:rPr>
+          <w:rFonts w:asciiTheme="majorHAnsi" w:hAnsiTheme="majorHAnsi" w:cstheme="majorHAnsi"/>
+        </w:rPr>
+      </w:pPr>
+      <w:r>
+        <w:rPr>
+          <w:rFonts w:asciiTheme="majorHAnsi" w:hAnsiTheme="majorHAnsi" w:cstheme="majorHAnsi"/>
+        </w:rPr>
+        <w:t xml:space="preserve">              },</w:t>
+      </w:r>
+    </w:p>
+    <w:p>
+      <w:pPr>
+        <w:pStyle w:val="ListParagraph"/>
+        <w:ind w:left="2160"/>
+        <w:rPr>
+          <w:rFonts w:asciiTheme="majorHAnsi" w:hAnsiTheme="majorHAnsi" w:cstheme="majorHAnsi"/>
+        </w:rPr>
+      </w:pPr>
+      <w:r>
+        <w:rPr>
+          <w:rFonts w:asciiTheme="majorHAnsi" w:hAnsiTheme="majorHAnsi" w:cstheme="majorHAnsi"/>
+        </w:rPr>
+        <w:t xml:space="preserve">              "monedaoxidada": function(character, system, to) {</w:t>
+      </w:r>
+    </w:p>
+    <w:p>
+      <w:pPr>
+        <w:pStyle w:val="ListParagraph"/>
+        <w:ind w:left="2160"/>
+        <w:rPr>
+          <w:rFonts w:asciiTheme="majorHAnsi" w:hAnsiTheme="majorHAnsi" w:cstheme="majorHAnsi"/>
+        </w:rPr>
+      </w:pPr>
+      <w:r>
+        <w:rPr>
+          <w:rFonts w:asciiTheme="majorHAnsi" w:hAnsiTheme="majorHAnsi" w:cstheme="majorHAnsi"/>
+        </w:rPr>
+        <w:t xml:space="preserve">                system.setQuality("moneda", character.qualities.moneda+1);</w:t>
+      </w:r>
+    </w:p>
+    <w:p>
+      <w:pPr>
+        <w:pStyle w:val="ListParagraph"/>
+        <w:ind w:left="2160"/>
+        <w:rPr>
+          <w:rFonts w:asciiTheme="majorHAnsi" w:hAnsiTheme="majorHAnsi" w:cstheme="majorHAnsi"/>
+        </w:rPr>
+      </w:pPr>
+      <w:r>
+        <w:rPr>
+          <w:rFonts w:asciiTheme="majorHAnsi" w:hAnsiTheme="majorHAnsi" w:cstheme="majorHAnsi"/>
+        </w:rPr>
+        <w:t xml:space="preserve">                system.setCharacterText("&lt;p&gt;</w:t>
+      </w:r>
+      <w:r>
+        <w:rPr>
+          <w:rFonts w:asciiTheme="majorHAnsi" w:hAnsiTheme="majorHAnsi" w:cstheme="majorHAnsi"/>
+        </w:rPr>
+        <w:t>Perfect, now you have another coin. &lt;/</w:t>
+      </w:r>
+      <w:r>
+        <w:rPr>
+          <w:rFonts w:asciiTheme="majorHAnsi" w:hAnsiTheme="majorHAnsi" w:cstheme="majorHAnsi"/>
+        </w:rPr>
+        <w:t>p&gt;");</w:t>
+      </w:r>
+    </w:p>
+    <w:p>
+      <w:pPr>
+        <w:pStyle w:val="ListParagraph"/>
+        <w:ind w:left="2160"/>
+        <w:rPr>
+          <w:rFonts w:asciiTheme="majorHAnsi" w:hAnsiTheme="majorHAnsi" w:cstheme="majorHAnsi"/>
+        </w:rPr>
+      </w:pPr>
+      <w:r>
+        <w:rPr>
+          <w:rFonts w:asciiTheme="majorHAnsi" w:hAnsiTheme="majorHAnsi" w:cstheme="majorHAnsi"/>
+        </w:rPr>
+        <w:t xml:space="preserve">              }</w:t>
+      </w:r>
+    </w:p>
+    <w:p>
+      <w:pPr>
+        <w:pStyle w:val="ListParagraph"/>
+        <w:ind w:left="2160"/>
+        <w:rPr>
+          <w:rFonts w:asciiTheme="majorHAnsi" w:hAnsiTheme="majorHAnsi" w:cstheme="majorHAnsi"/>
+        </w:rPr>
+      </w:pPr>
+    </w:p>
+    <w:p>
+      <w:pPr>
+        <w:pStyle w:val="ListParagraph"/>
+        <w:ind w:left="2160"/>
+        <w:rPr>
+          <w:rFonts w:asciiTheme="majorHAnsi" w:hAnsiTheme="majorHAnsi" w:cstheme="majorHAnsi"/>
+        </w:rPr>
+      </w:pPr>
+      <w:r>
+        <w:rPr>
+          <w:rFonts w:asciiTheme="majorHAnsi" w:hAnsiTheme="majorHAnsi" w:cstheme="majorHAnsi"/>
+        </w:rPr>
+        <w:t xml:space="preserve">            }</w:t>
+      </w:r>
+    </w:p>
+    <w:p>
+      <w:pPr>
+        <w:pStyle w:val="ListParagraph"/>
+        <w:ind w:left="2160"/>
+        <w:rPr>
+          <w:rFonts w:asciiTheme="majorHAnsi" w:hAnsiTheme="majorHAnsi" w:cstheme="majorHAnsi"/>
+        </w:rPr>
+      </w:pPr>
+      <w:r>
+        <w:rPr>
+          <w:rFonts w:asciiTheme="majorHAnsi" w:hAnsiTheme="majorHAnsi" w:cstheme="majorHAnsi"/>
+        </w:rPr>
+        <w:t xml:space="preserve">      }</w:t>
+      </w:r>
+    </w:p>
+    <w:p>
+      <w:pPr>
+        <w:pStyle w:val="ListParagraph"/>
+        <w:numPr>
+          <w:ilvl w:val="0"/>
+          <w:numId w:val="8"/>
+        </w:numPr>
+        <w:rPr>
+          <w:rFonts w:asciiTheme="majorHAnsi" w:hAnsiTheme="majorHAnsi" w:cstheme="majorHAnsi"/>
+        </w:rPr>
+      </w:pPr>
+      <w:r>
+        <w:rPr>
+          <w:rFonts w:asciiTheme="majorHAnsi" w:hAnsiTheme="majorHAnsi" w:cstheme="majorHAnsi"/>
+        </w:rPr>
+        <w:t>Escenamuerte(Your end has come before its time)</w:t>
+      </w:r>
+    </w:p>
+    <w:p>
+      <w:pPr>
+        <w:pStyle w:val="ListParagraph"/>
+        <w:numPr>
+          <w:ilvl w:val="1"/>
+          <w:numId w:val="8"/>
+        </w:numPr>
+        <w:rPr>
+          <w:rFonts w:asciiTheme="majorHAnsi" w:hAnsiTheme="majorHAnsi" w:cstheme="majorHAnsi"/>
+        </w:rPr>
+      </w:pPr>
+      <w:r>
+        <w:rPr>
+          <w:rFonts w:asciiTheme="majorHAnsi" w:hAnsiTheme="majorHAnsi" w:cstheme="majorHAnsi"/>
+        </w:rPr>
+        <w:t xml:space="preserve">Sometimes you cant trust appearances, as the coin was so shiny due to a powerful venom and you immediately died when you touched it. Now you will never know how you got to the labyrinth or who brough you, unless…. </w:t>
+      </w:r>
+      <w:r>
+        <w:rPr>
+          <w:rFonts w:asciiTheme="majorHAnsi" w:hAnsiTheme="majorHAnsi" w:cstheme="majorHAnsi"/>
+        </w:rPr>
+        <w:t>&lt;i&gt;pss</w:t>
+      </w:r>
+      <w:r>
+        <w:rPr>
+          <w:rFonts w:asciiTheme="majorHAnsi" w:hAnsiTheme="majorHAnsi" w:cstheme="majorHAnsi"/>
+        </w:rPr>
+        <w:t>t, right here</w:t>
+      </w:r>
+      <w:r>
+        <w:rPr>
+          <w:rFonts w:asciiTheme="majorHAnsi" w:hAnsiTheme="majorHAnsi" w:cstheme="majorHAnsi"/>
+        </w:rPr>
+        <w:t>, F5&lt;/i&gt;</w:t>
+      </w:r>
+    </w:p>
+    <w:p>
+      <w:pPr>
+        <w:pStyle w:val="ListParagraph"/>
+        <w:ind w:left="2160"/>
+        <w:rPr>
+          <w:rFonts w:asciiTheme="majorHAnsi" w:hAnsiTheme="majorHAnsi" w:cstheme="majorHAnsi"/>
+        </w:rPr>
+      </w:pPr>
+      <w:bookmarkStart w:id="0" w:name="_GoBack"/>
       <w:bookmarkEnd w:id="0"/>
     </w:p>
     <w:sectPr>
@@ -7436,6 +5443,119 @@
     </w:lvl>
   </w:abstractNum>
   <w:abstractNum w:abstractNumId="2" w15:restartNumberingAfterBreak="0">
+    <w:nsid w:val="171F47A0"/>
+    <w:multiLevelType w:val="hybridMultilevel"/>
+    <w:tmpl w:val="ED545B62"/>
+    <w:lvl w:ilvl="0" w:tplc="04090001">
+      <w:start w:val="1"/>
+      <w:numFmt w:val="bullet"/>
+      <w:lvlText w:val=""/>
+      <w:lvlJc w:val="left"/>
+      <w:pPr>
+        <w:ind w:left="720" w:hanging="360"/>
+      </w:pPr>
+      <w:rPr>
+        <w:rFonts w:ascii="Symbol" w:hAnsi="Symbol" w:hint="default"/>
+      </w:rPr>
+    </w:lvl>
+    <w:lvl w:ilvl="1" w:tplc="04090003" w:tentative="1">
+      <w:start w:val="1"/>
+      <w:numFmt w:val="bullet"/>
+      <w:lvlText w:val="o"/>
+      <w:lvlJc w:val="left"/>
+      <w:pPr>
+        <w:ind w:left="1440" w:hanging="360"/>
+      </w:pPr>
+      <w:rPr>
+        <w:rFonts w:ascii="Courier New" w:hAnsi="Courier New" w:cs="Courier New" w:hint="default"/>
+      </w:rPr>
+    </w:lvl>
+    <w:lvl w:ilvl="2" w:tplc="04090005" w:tentative="1">
+      <w:start w:val="1"/>
+      <w:numFmt w:val="bullet"/>
+      <w:lvlText w:val=""/>
+      <w:lvlJc w:val="left"/>
+      <w:pPr>
+        <w:ind w:left="2160" w:hanging="360"/>
+      </w:pPr>
+      <w:rPr>
+        <w:rFonts w:ascii="Wingdings" w:hAnsi="Wingdings" w:hint="default"/>
+      </w:rPr>
+    </w:lvl>
+    <w:lvl w:ilvl="3" w:tplc="04090001" w:tentative="1">
+      <w:start w:val="1"/>
+      <w:numFmt w:val="bullet"/>
+      <w:lvlText w:val=""/>
+      <w:lvlJc w:val="left"/>
+      <w:pPr>
+        <w:ind w:left="2880" w:hanging="360"/>
+      </w:pPr>
+      <w:rPr>
+        <w:rFonts w:ascii="Symbol" w:hAnsi="Symbol" w:hint="default"/>
+      </w:rPr>
+    </w:lvl>
+    <w:lvl w:ilvl="4" w:tplc="04090003" w:tentative="1">
+      <w:start w:val="1"/>
+      <w:numFmt w:val="bullet"/>
+      <w:lvlText w:val="o"/>
+      <w:lvlJc w:val="left"/>
+      <w:pPr>
+        <w:ind w:left="3600" w:hanging="360"/>
+      </w:pPr>
+      <w:rPr>
+        <w:rFonts w:ascii="Courier New" w:hAnsi="Courier New" w:cs="Courier New" w:hint="default"/>
+      </w:rPr>
+    </w:lvl>
+    <w:lvl w:ilvl="5" w:tplc="04090005" w:tentative="1">
+      <w:start w:val="1"/>
+      <w:numFmt w:val="bullet"/>
+      <w:lvlText w:val=""/>
+      <w:lvlJc w:val="left"/>
+      <w:pPr>
+        <w:ind w:left="4320" w:hanging="360"/>
+      </w:pPr>
+      <w:rPr>
+        <w:rFonts w:ascii="Wingdings" w:hAnsi="Wingdings" w:hint="default"/>
+      </w:rPr>
+    </w:lvl>
+    <w:lvl w:ilvl="6" w:tplc="04090001" w:tentative="1">
+      <w:start w:val="1"/>
+      <w:numFmt w:val="bullet"/>
+      <w:lvlText w:val=""/>
+      <w:lvlJc w:val="left"/>
+      <w:pPr>
+        <w:ind w:left="5040" w:hanging="360"/>
+      </w:pPr>
+      <w:rPr>
+        <w:rFonts w:ascii="Symbol" w:hAnsi="Symbol" w:hint="default"/>
+      </w:rPr>
+    </w:lvl>
+    <w:lvl w:ilvl="7" w:tplc="04090003" w:tentative="1">
+      <w:start w:val="1"/>
+      <w:numFmt w:val="bullet"/>
+      <w:lvlText w:val="o"/>
+      <w:lvlJc w:val="left"/>
+      <w:pPr>
+        <w:ind w:left="5760" w:hanging="360"/>
+      </w:pPr>
+      <w:rPr>
+        <w:rFonts w:ascii="Courier New" w:hAnsi="Courier New" w:cs="Courier New" w:hint="default"/>
+      </w:rPr>
+    </w:lvl>
+    <w:lvl w:ilvl="8" w:tplc="04090005" w:tentative="1">
+      <w:start w:val="1"/>
+      <w:numFmt w:val="bullet"/>
+      <w:lvlText w:val=""/>
+      <w:lvlJc w:val="left"/>
+      <w:pPr>
+        <w:ind w:left="6480" w:hanging="360"/>
+      </w:pPr>
+      <w:rPr>
+        <w:rFonts w:ascii="Wingdings" w:hAnsi="Wingdings" w:hint="default"/>
+      </w:rPr>
+    </w:lvl>
+  </w:abstractNum>
+  <w:abstractNum w:abstractNumId="3" w15:restartNumberingAfterBreak="0">
     <w:nsid w:val="2F406766"/>
     <w:multiLevelType w:val="hybridMultilevel"/>
     <w:tmpl w:val="16A63FC8"/>
@@ -7548,7 +5668,7 @@
       </w:rPr>
     </w:lvl>
   </w:abstractNum>
-  <w:abstractNum w:abstractNumId="3" w15:restartNumberingAfterBreak="0">
+  <w:abstractNum w:abstractNumId="4" w15:restartNumberingAfterBreak="0">
     <w:nsid w:val="471D54B4"/>
     <w:multiLevelType w:val="hybridMultilevel"/>
     <w:tmpl w:val="AFD044FC"/>
@@ -7661,7 +5781,7 @@
       </w:rPr>
     </w:lvl>
   </w:abstractNum>
-  <w:abstractNum w:abstractNumId="4" w15:restartNumberingAfterBreak="0">
+  <w:abstractNum w:abstractNumId="5" w15:restartNumberingAfterBreak="0">
     <w:nsid w:val="496C7F99"/>
     <w:multiLevelType w:val="hybridMultilevel"/>
     <w:tmpl w:val="701C3C7E"/>
@@ -7774,7 +5894,7 @@
       </w:rPr>
     </w:lvl>
   </w:abstractNum>
-  <w:abstractNum w:abstractNumId="5" w15:restartNumberingAfterBreak="0">
+  <w:abstractNum w:abstractNumId="6" w15:restartNumberingAfterBreak="0">
     <w:nsid w:val="501324C2"/>
     <w:multiLevelType w:val="hybridMultilevel"/>
     <w:tmpl w:val="9E1042DC"/>
@@ -7887,11 +6007,124 @@
       </w:rPr>
     </w:lvl>
   </w:abstractNum>
+  <w:abstractNum w:abstractNumId="7" w15:restartNumberingAfterBreak="0">
+    <w:nsid w:val="55FB3A00"/>
+    <w:multiLevelType w:val="hybridMultilevel"/>
+    <w:tmpl w:val="F0EAC918"/>
+    <w:lvl w:ilvl="0" w:tplc="04090001">
+      <w:start w:val="1"/>
+      <w:numFmt w:val="bullet"/>
+      <w:lvlText w:val=""/>
+      <w:lvlJc w:val="left"/>
+      <w:pPr>
+        <w:ind w:left="1440" w:hanging="360"/>
+      </w:pPr>
+      <w:rPr>
+        <w:rFonts w:ascii="Symbol" w:hAnsi="Symbol" w:hint="default"/>
+      </w:rPr>
+    </w:lvl>
+    <w:lvl w:ilvl="1" w:tplc="04090003">
+      <w:start w:val="1"/>
+      <w:numFmt w:val="bullet"/>
+      <w:lvlText w:val="o"/>
+      <w:lvlJc w:val="left"/>
+      <w:pPr>
+        <w:ind w:left="2160" w:hanging="360"/>
+      </w:pPr>
+      <w:rPr>
+        <w:rFonts w:ascii="Courier New" w:hAnsi="Courier New" w:cs="Courier New" w:hint="default"/>
+      </w:rPr>
+    </w:lvl>
+    <w:lvl w:ilvl="2" w:tplc="04090005" w:tentative="1">
+      <w:start w:val="1"/>
+      <w:numFmt w:val="bullet"/>
+      <w:lvlText w:val=""/>
+      <w:lvlJc w:val="left"/>
+      <w:pPr>
+        <w:ind w:left="2880" w:hanging="360"/>
+      </w:pPr>
+      <w:rPr>
+        <w:rFonts w:ascii="Wingdings" w:hAnsi="Wingdings" w:hint="default"/>
+      </w:rPr>
+    </w:lvl>
+    <w:lvl w:ilvl="3" w:tplc="04090001" w:tentative="1">
+      <w:start w:val="1"/>
+      <w:numFmt w:val="bullet"/>
+      <w:lvlText w:val=""/>
+      <w:lvlJc w:val="left"/>
+      <w:pPr>
+        <w:ind w:left="3600" w:hanging="360"/>
+      </w:pPr>
+      <w:rPr>
+        <w:rFonts w:ascii="Symbol" w:hAnsi="Symbol" w:hint="default"/>
+      </w:rPr>
+    </w:lvl>
+    <w:lvl w:ilvl="4" w:tplc="04090003" w:tentative="1">
+      <w:start w:val="1"/>
+      <w:numFmt w:val="bullet"/>
+      <w:lvlText w:val="o"/>
+      <w:lvlJc w:val="left"/>
+      <w:pPr>
+        <w:ind w:left="4320" w:hanging="360"/>
+      </w:pPr>
+      <w:rPr>
+        <w:rFonts w:ascii="Courier New" w:hAnsi="Courier New" w:cs="Courier New" w:hint="default"/>
+      </w:rPr>
+    </w:lvl>
+    <w:lvl w:ilvl="5" w:tplc="04090005" w:tentative="1">
+      <w:start w:val="1"/>
+      <w:numFmt w:val="bullet"/>
+      <w:lvlText w:val=""/>
+      <w:lvlJc w:val="left"/>
+      <w:pPr>
+        <w:ind w:left="5040" w:hanging="360"/>
+      </w:pPr>
+      <w:rPr>
+        <w:rFonts w:ascii="Wingdings" w:hAnsi="Wingdings" w:hint="default"/>
+      </w:rPr>
+    </w:lvl>
+    <w:lvl w:ilvl="6" w:tplc="04090001" w:tentative="1">
+      <w:start w:val="1"/>
+      <w:numFmt w:val="bullet"/>
+      <w:lvlText w:val=""/>
+      <w:lvlJc w:val="left"/>
+      <w:pPr>
+        <w:ind w:left="5760" w:hanging="360"/>
+      </w:pPr>
+      <w:rPr>
+        <w:rFonts w:ascii="Symbol" w:hAnsi="Symbol" w:hint="default"/>
+      </w:rPr>
+    </w:lvl>
+    <w:lvl w:ilvl="7" w:tplc="04090003" w:tentative="1">
+      <w:start w:val="1"/>
+      <w:numFmt w:val="bullet"/>
+      <w:lvlText w:val="o"/>
+      <w:lvlJc w:val="left"/>
+      <w:pPr>
+        <w:ind w:left="6480" w:hanging="360"/>
+      </w:pPr>
+      <w:rPr>
+        <w:rFonts w:ascii="Courier New" w:hAnsi="Courier New" w:cs="Courier New" w:hint="default"/>
+      </w:rPr>
+    </w:lvl>
+    <w:lvl w:ilvl="8" w:tplc="04090005" w:tentative="1">
+      <w:start w:val="1"/>
+      <w:numFmt w:val="bullet"/>
+      <w:lvlText w:val=""/>
+      <w:lvlJc w:val="left"/>
+      <w:pPr>
+        <w:ind w:left="7200" w:hanging="360"/>
+      </w:pPr>
+      <w:rPr>
+        <w:rFonts w:ascii="Wingdings" w:hAnsi="Wingdings" w:hint="default"/>
+      </w:rPr>
+    </w:lvl>
+  </w:abstractNum>
   <w:num w:numId="1">
-    <w:abstractNumId w:val="4"/>
+    <w:abstractNumId w:val="5"/>
   </w:num>
   <w:num w:numId="2">
-    <w:abstractNumId w:val="3"/>
+    <w:abstractNumId w:val="4"/>
   </w:num>
   <w:num w:numId="3">
     <w:abstractNumId w:val="0"/>
@@ -7900,10 +6133,16 @@
     <w:abstractNumId w:val="1"/>
   </w:num>
   <w:num w:numId="5">
+    <w:abstractNumId w:val="3"/>
+  </w:num>
+  <w:num w:numId="6">
+    <w:abstractNumId w:val="6"/>
+  </w:num>
+  <w:num w:numId="7">
     <w:abstractNumId w:val="2"/>
   </w:num>
-  <w:num w:numId="6">
-    <w:abstractNumId w:val="5"/>
+  <w:num w:numId="8">
+    <w:abstractNumId w:val="7"/>
   </w:num>
 </w:numbering>
 </file>

</xml_diff>